<commit_message>
Updated daily standup file for tomorrow
</commit_message>
<xml_diff>
--- a/Notulen Daily Standup.docx
+++ b/Notulen Daily Standup.docx
@@ -13,6 +13,316 @@
         <w:rPr>
           <w:lang w:val="nl-NL"/>
         </w:rPr>
+        <w:t>2021/11/</w:t>
+      </w:r>
+      <w:r>
+        <w:rPr>
+          <w:lang w:val="nl-NL"/>
+        </w:rPr>
+        <w:t>3</w:t>
+      </w:r>
+    </w:p>
+    <w:p>
+      <w:pPr>
+        <w:rPr>
+          <w:b/>
+          <w:bCs/>
+          <w:lang w:val="nl-NL"/>
+        </w:rPr>
+      </w:pPr>
+      <w:r>
+        <w:rPr>
+          <w:b/>
+          <w:bCs/>
+          <w:lang w:val="nl-NL"/>
+        </w:rPr>
+        <w:t>Ge</w:t>
+      </w:r>
+      <w:r>
+        <w:rPr>
+          <w:b/>
+          <w:bCs/>
+          <w:lang w:val="nl-NL"/>
+        </w:rPr>
+        <w:t>neraal nieuws</w:t>
+      </w:r>
+    </w:p>
+    <w:p>
+      <w:pPr>
+        <w:rPr>
+          <w:b/>
+          <w:bCs/>
+          <w:lang w:val="nl-NL"/>
+        </w:rPr>
+      </w:pPr>
+      <w:r>
+        <w:rPr>
+          <w:b/>
+          <w:bCs/>
+          <w:lang w:val="nl-NL"/>
+        </w:rPr>
+        <w:t>Wat heb ik gisteren gedaan</w:t>
+      </w:r>
+    </w:p>
+    <w:p>
+      <w:pPr>
+        <w:rPr>
+          <w:lang w:val="nl-NL"/>
+        </w:rPr>
+      </w:pPr>
+      <w:r>
+        <w:rPr>
+          <w:lang w:val="nl-NL"/>
+        </w:rPr>
+        <w:t xml:space="preserve">Ben: </w:t>
+      </w:r>
+      <w:r>
+        <w:rPr>
+          <w:lang w:val="nl-NL"/>
+        </w:rPr>
+        <w:br/>
+        <w:t xml:space="preserve">Carlo: </w:t>
+      </w:r>
+      <w:r>
+        <w:rPr>
+          <w:lang w:val="nl-NL"/>
+        </w:rPr>
+        <w:br/>
+        <w:t xml:space="preserve">Evan: </w:t>
+      </w:r>
+      <w:r>
+        <w:rPr>
+          <w:lang w:val="nl-NL"/>
+        </w:rPr>
+        <w:br/>
+        <w:t xml:space="preserve">Nick: </w:t>
+      </w:r>
+      <w:r>
+        <w:rPr>
+          <w:lang w:val="nl-NL"/>
+        </w:rPr>
+        <w:t>Opzetten backend, Discussiëren tech en software systeemvereisten.</w:t>
+      </w:r>
+      <w:r>
+        <w:rPr>
+          <w:lang w:val="nl-NL"/>
+        </w:rPr>
+        <w:br/>
+        <w:t xml:space="preserve">Sohail: </w:t>
+      </w:r>
+      <w:r>
+        <w:rPr>
+          <w:lang w:val="nl-NL"/>
+        </w:rPr>
+        <w:br/>
+        <w:t>Weilin:</w:t>
+      </w:r>
+      <w:r>
+        <w:rPr>
+          <w:lang w:val="nl-NL"/>
+        </w:rPr>
+        <w:t xml:space="preserve"> </w:t>
+      </w:r>
+    </w:p>
+    <w:p>
+      <w:pPr>
+        <w:rPr>
+          <w:lang w:val="nl-NL"/>
+        </w:rPr>
+      </w:pPr>
+      <w:r>
+        <w:rPr>
+          <w:lang w:val="nl-NL"/>
+        </w:rPr>
+        <w:t xml:space="preserve"> </w:t>
+      </w:r>
+    </w:p>
+    <w:p>
+      <w:pPr>
+        <w:rPr>
+          <w:b/>
+          <w:bCs/>
+          <w:lang w:val="nl-NL"/>
+        </w:rPr>
+      </w:pPr>
+      <w:r>
+        <w:rPr>
+          <w:b/>
+          <w:bCs/>
+          <w:lang w:val="nl-NL"/>
+        </w:rPr>
+        <w:t>Wat ga ik vandaag doen</w:t>
+      </w:r>
+    </w:p>
+    <w:p>
+      <w:pPr>
+        <w:rPr>
+          <w:lang w:val="nl-NL"/>
+        </w:rPr>
+      </w:pPr>
+      <w:r>
+        <w:rPr>
+          <w:lang w:val="nl-NL"/>
+        </w:rPr>
+        <w:t xml:space="preserve">Ben: </w:t>
+      </w:r>
+      <w:r>
+        <w:rPr>
+          <w:lang w:val="nl-NL"/>
+        </w:rPr>
+        <w:br/>
+        <w:t xml:space="preserve">Carlo: </w:t>
+      </w:r>
+      <w:r>
+        <w:rPr>
+          <w:lang w:val="nl-NL"/>
+        </w:rPr>
+        <w:br/>
+        <w:t xml:space="preserve">Evan: </w:t>
+      </w:r>
+      <w:r>
+        <w:rPr>
+          <w:lang w:val="nl-NL"/>
+        </w:rPr>
+        <w:br/>
+        <w:t xml:space="preserve">Nick: </w:t>
+      </w:r>
+      <w:r>
+        <w:rPr>
+          <w:lang w:val="nl-NL"/>
+        </w:rPr>
+        <w:t>Niet Aanwezig</w:t>
+      </w:r>
+      <w:r>
+        <w:rPr>
+          <w:lang w:val="nl-NL"/>
+        </w:rPr>
+        <w:br/>
+        <w:t xml:space="preserve">Sohail: </w:t>
+      </w:r>
+      <w:r>
+        <w:rPr>
+          <w:lang w:val="nl-NL"/>
+        </w:rPr>
+        <w:br/>
+        <w:t>Weilin:</w:t>
+      </w:r>
+      <w:r>
+        <w:rPr>
+          <w:lang w:val="nl-NL"/>
+        </w:rPr>
+        <w:t xml:space="preserve"> </w:t>
+      </w:r>
+    </w:p>
+    <w:p>
+      <w:pPr>
+        <w:rPr>
+          <w:lang w:val="nl-NL"/>
+        </w:rPr>
+      </w:pPr>
+    </w:p>
+    <w:p>
+      <w:pPr>
+        <w:rPr>
+          <w:b/>
+          <w:bCs/>
+          <w:lang w:val="nl-NL"/>
+        </w:rPr>
+      </w:pPr>
+      <w:r>
+        <w:rPr>
+          <w:b/>
+          <w:bCs/>
+          <w:lang w:val="nl-NL"/>
+        </w:rPr>
+        <w:t>Waar ga ik vandaag tegenaan lopen</w:t>
+      </w:r>
+    </w:p>
+    <w:p>
+      <w:pPr>
+        <w:rPr>
+          <w:lang w:val="nl-NL"/>
+        </w:rPr>
+      </w:pPr>
+      <w:r>
+        <w:rPr>
+          <w:lang w:val="nl-NL"/>
+        </w:rPr>
+        <w:t xml:space="preserve">Ben: </w:t>
+      </w:r>
+      <w:r>
+        <w:rPr>
+          <w:lang w:val="nl-NL"/>
+        </w:rPr>
+        <w:br/>
+        <w:t>Carlo:</w:t>
+      </w:r>
+      <w:r>
+        <w:rPr>
+          <w:lang w:val="nl-NL"/>
+        </w:rPr>
+        <w:t xml:space="preserve"> </w:t>
+      </w:r>
+      <w:r>
+        <w:rPr>
+          <w:lang w:val="nl-NL"/>
+        </w:rPr>
+        <w:br/>
+        <w:t>Evan:</w:t>
+      </w:r>
+      <w:r>
+        <w:rPr>
+          <w:lang w:val="nl-NL"/>
+        </w:rPr>
+        <w:t xml:space="preserve"> </w:t>
+      </w:r>
+      <w:r>
+        <w:rPr>
+          <w:lang w:val="nl-NL"/>
+        </w:rPr>
+        <w:br/>
+        <w:t xml:space="preserve">Nick: </w:t>
+      </w:r>
+      <w:r>
+        <w:rPr>
+          <w:lang w:val="nl-NL"/>
+        </w:rPr>
+        <w:t>Niet Aanwezig</w:t>
+      </w:r>
+      <w:r>
+        <w:rPr>
+          <w:lang w:val="nl-NL"/>
+        </w:rPr>
+        <w:br/>
+        <w:t xml:space="preserve">Sohail: </w:t>
+      </w:r>
+      <w:r>
+        <w:rPr>
+          <w:lang w:val="nl-NL"/>
+        </w:rPr>
+        <w:br/>
+        <w:t xml:space="preserve">Weilin: </w:t>
+      </w:r>
+    </w:p>
+    <w:p>
+      <w:pPr>
+        <w:pStyle w:val="Heading1"/>
+        <w:rPr>
+          <w:lang w:val="nl-NL"/>
+        </w:rPr>
+      </w:pPr>
+    </w:p>
+    <w:p>
+      <w:pPr>
+        <w:pStyle w:val="Heading1"/>
+        <w:rPr>
+          <w:lang w:val="nl-NL"/>
+        </w:rPr>
+      </w:pPr>
+      <w:r>
+        <w:rPr>
+          <w:lang w:val="nl-NL"/>
+        </w:rPr>
         <w:t>2021/11/2</w:t>
       </w:r>
     </w:p>
@@ -51,7 +361,21 @@
         <w:rPr>
           <w:lang w:val="nl-NL"/>
         </w:rPr>
-        <w:t>Eisen profielvakkken gevonden, doornemen met team.</w:t>
+        <w:t xml:space="preserve">Eisen </w:t>
+      </w:r>
+      <w:proofErr w:type="spellStart"/>
+      <w:r>
+        <w:rPr>
+          <w:lang w:val="nl-NL"/>
+        </w:rPr>
+        <w:t>profielvakkken</w:t>
+      </w:r>
+      <w:proofErr w:type="spellEnd"/>
+      <w:r>
+        <w:rPr>
+          <w:lang w:val="nl-NL"/>
+        </w:rPr>
+        <w:t xml:space="preserve"> gevonden, doornemen met team.</w:t>
       </w:r>
     </w:p>
     <w:p>
@@ -89,11 +413,47 @@
         </w:rPr>
         <w:t xml:space="preserve">Data vergaard over springlocatie, </w:t>
       </w:r>
-      <w:r>
-        <w:rPr>
-          <w:lang w:val="nl-NL"/>
-        </w:rPr>
-        <w:t>ÿou will not pass” systeem voor de trein</w:t>
+      <w:proofErr w:type="spellStart"/>
+      <w:r>
+        <w:rPr>
+          <w:lang w:val="nl-NL"/>
+        </w:rPr>
+        <w:t>ÿou</w:t>
+      </w:r>
+      <w:proofErr w:type="spellEnd"/>
+      <w:r>
+        <w:rPr>
+          <w:lang w:val="nl-NL"/>
+        </w:rPr>
+        <w:t xml:space="preserve"> </w:t>
+      </w:r>
+      <w:proofErr w:type="spellStart"/>
+      <w:r>
+        <w:rPr>
+          <w:lang w:val="nl-NL"/>
+        </w:rPr>
+        <w:t>will</w:t>
+      </w:r>
+      <w:proofErr w:type="spellEnd"/>
+      <w:r>
+        <w:rPr>
+          <w:lang w:val="nl-NL"/>
+        </w:rPr>
+        <w:t xml:space="preserve"> </w:t>
+      </w:r>
+      <w:proofErr w:type="spellStart"/>
+      <w:r>
+        <w:rPr>
+          <w:lang w:val="nl-NL"/>
+        </w:rPr>
+        <w:t>not</w:t>
+      </w:r>
+      <w:proofErr w:type="spellEnd"/>
+      <w:r>
+        <w:rPr>
+          <w:lang w:val="nl-NL"/>
+        </w:rPr>
+        <w:t xml:space="preserve"> pass” systeem voor de trein</w:t>
       </w:r>
       <w:r>
         <w:rPr>
@@ -139,13 +499,7 @@
           <w:lang w:val="nl-NL"/>
         </w:rPr>
         <w:br/>
-        <w:t xml:space="preserve">Sohail: </w:t>
-      </w:r>
-      <w:r>
-        <w:rPr>
-          <w:lang w:val="nl-NL"/>
-        </w:rPr>
-        <w:t>data bekeke</w:t>
+        <w:t>Sohail: data bekeke</w:t>
       </w:r>
       <w:r>
         <w:rPr>
@@ -164,7 +518,21 @@
         <w:rPr>
           <w:lang w:val="nl-NL"/>
         </w:rPr>
-        <w:t xml:space="preserve"> Data vergaard over prorail, data op CBS gezocht, data verwerkt, </w:t>
+        <w:t xml:space="preserve"> Data vergaard over </w:t>
+      </w:r>
+      <w:proofErr w:type="spellStart"/>
+      <w:r>
+        <w:rPr>
+          <w:lang w:val="nl-NL"/>
+        </w:rPr>
+        <w:t>prorail</w:t>
+      </w:r>
+      <w:proofErr w:type="spellEnd"/>
+      <w:r>
+        <w:rPr>
+          <w:lang w:val="nl-NL"/>
+        </w:rPr>
+        <w:t xml:space="preserve">, data op CBS gezocht, data verwerkt, </w:t>
       </w:r>
     </w:p>
     <w:p>
@@ -194,6 +562,7 @@
           <w:bCs/>
           <w:lang w:val="nl-NL"/>
         </w:rPr>
+        <w:lastRenderedPageBreak/>
         <w:t>Wat ga ik vandaag doen</w:t>
       </w:r>
     </w:p>
@@ -235,12 +604,28 @@
         <w:br/>
         <w:t xml:space="preserve">Evan: </w:t>
       </w:r>
-      <w:r>
-        <w:rPr>
-          <w:lang w:val="nl-NL"/>
-        </w:rPr>
-        <w:t>Requirements, bestand uitfleshen</w:t>
-      </w:r>
+      <w:proofErr w:type="spellStart"/>
+      <w:r>
+        <w:rPr>
+          <w:lang w:val="nl-NL"/>
+        </w:rPr>
+        <w:t>Requirements</w:t>
+      </w:r>
+      <w:proofErr w:type="spellEnd"/>
+      <w:r>
+        <w:rPr>
+          <w:lang w:val="nl-NL"/>
+        </w:rPr>
+        <w:t xml:space="preserve">, bestand </w:t>
+      </w:r>
+      <w:proofErr w:type="spellStart"/>
+      <w:r>
+        <w:rPr>
+          <w:lang w:val="nl-NL"/>
+        </w:rPr>
+        <w:t>uitfleshen</w:t>
+      </w:r>
+      <w:proofErr w:type="spellEnd"/>
       <w:r>
         <w:rPr>
           <w:lang w:val="nl-NL"/>
@@ -254,31 +639,69 @@
         <w:br/>
         <w:t xml:space="preserve">Nick: </w:t>
       </w:r>
-      <w:r>
-        <w:rPr>
-          <w:lang w:val="nl-NL"/>
-        </w:rPr>
-        <w:t>Raspberry pi infra, infrastructure opzetten.</w:t>
-      </w:r>
-      <w:r>
-        <w:rPr>
-          <w:lang w:val="nl-NL"/>
-        </w:rPr>
-        <w:br/>
-        <w:t xml:space="preserve">Sohail: </w:t>
-      </w:r>
-      <w:r>
-        <w:rPr>
-          <w:lang w:val="nl-NL"/>
-        </w:rPr>
-        <w:t>Verder werken aan</w:t>
-      </w:r>
-      <w:r>
-        <w:rPr>
-          <w:lang w:val="nl-NL"/>
-        </w:rPr>
-        <w:t xml:space="preserve"> KPIs en business-side requirements</w:t>
-      </w:r>
+      <w:proofErr w:type="spellStart"/>
+      <w:r>
+        <w:rPr>
+          <w:lang w:val="nl-NL"/>
+        </w:rPr>
+        <w:t>Raspberry</w:t>
+      </w:r>
+      <w:proofErr w:type="spellEnd"/>
+      <w:r>
+        <w:rPr>
+          <w:lang w:val="nl-NL"/>
+        </w:rPr>
+        <w:t xml:space="preserve"> pi infra, </w:t>
+      </w:r>
+      <w:proofErr w:type="spellStart"/>
+      <w:r>
+        <w:rPr>
+          <w:lang w:val="nl-NL"/>
+        </w:rPr>
+        <w:t>infrastructure</w:t>
+      </w:r>
+      <w:proofErr w:type="spellEnd"/>
+      <w:r>
+        <w:rPr>
+          <w:lang w:val="nl-NL"/>
+        </w:rPr>
+        <w:t xml:space="preserve"> opzetten.</w:t>
+      </w:r>
+      <w:r>
+        <w:rPr>
+          <w:lang w:val="nl-NL"/>
+        </w:rPr>
+        <w:br/>
+        <w:t>Sohail: Verder werken aan</w:t>
+      </w:r>
+      <w:r>
+        <w:rPr>
+          <w:lang w:val="nl-NL"/>
+        </w:rPr>
+        <w:t xml:space="preserve"> </w:t>
+      </w:r>
+      <w:proofErr w:type="spellStart"/>
+      <w:r>
+        <w:rPr>
+          <w:lang w:val="nl-NL"/>
+        </w:rPr>
+        <w:t>KPIs</w:t>
+      </w:r>
+      <w:proofErr w:type="spellEnd"/>
+      <w:r>
+        <w:rPr>
+          <w:lang w:val="nl-NL"/>
+        </w:rPr>
+        <w:t xml:space="preserve"> en business-side </w:t>
+      </w:r>
+      <w:proofErr w:type="spellStart"/>
+      <w:r>
+        <w:rPr>
+          <w:lang w:val="nl-NL"/>
+        </w:rPr>
+        <w:t>requirements</w:t>
+      </w:r>
+      <w:proofErr w:type="spellEnd"/>
       <w:r>
         <w:rPr>
           <w:lang w:val="nl-NL"/>
@@ -290,7 +713,21 @@
         <w:rPr>
           <w:lang w:val="nl-NL"/>
         </w:rPr>
-        <w:t xml:space="preserve"> KPIs maken</w:t>
+        <w:t xml:space="preserve"> </w:t>
+      </w:r>
+      <w:proofErr w:type="spellStart"/>
+      <w:r>
+        <w:rPr>
+          <w:lang w:val="nl-NL"/>
+        </w:rPr>
+        <w:t>KPIs</w:t>
+      </w:r>
+      <w:proofErr w:type="spellEnd"/>
+      <w:r>
+        <w:rPr>
+          <w:lang w:val="nl-NL"/>
+        </w:rPr>
+        <w:t xml:space="preserve"> maken</w:t>
       </w:r>
     </w:p>
     <w:p>
@@ -327,78 +764,42 @@
         <w:rPr>
           <w:lang w:val="nl-NL"/>
         </w:rPr>
-        <w:t xml:space="preserve">Ben: </w:t>
-      </w:r>
-      <w:r>
-        <w:rPr>
-          <w:lang w:val="nl-NL"/>
-        </w:rPr>
-        <w:t>Niets</w:t>
-      </w:r>
-      <w:r>
-        <w:rPr>
-          <w:lang w:val="nl-NL"/>
-        </w:rPr>
-        <w:br/>
-        <w:t xml:space="preserve">Carlo: </w:t>
-      </w:r>
-      <w:r>
-        <w:rPr>
-          <w:lang w:val="nl-NL"/>
-        </w:rPr>
-        <w:t>Niets</w:t>
-      </w:r>
-      <w:r>
-        <w:rPr>
-          <w:lang w:val="nl-NL"/>
-        </w:rPr>
-        <w:br/>
-        <w:t xml:space="preserve">Evan: </w:t>
-      </w:r>
-      <w:r>
-        <w:rPr>
-          <w:lang w:val="nl-NL"/>
-        </w:rPr>
-        <w:t>Niets</w:t>
-      </w:r>
-      <w:r>
-        <w:rPr>
-          <w:lang w:val="nl-NL"/>
-        </w:rPr>
-        <w:br/>
-        <w:t xml:space="preserve">Nick: </w:t>
-      </w:r>
-      <w:r>
-        <w:rPr>
-          <w:lang w:val="nl-NL"/>
-        </w:rPr>
-        <w:t xml:space="preserve"> morgen niet hier</w:t>
-      </w:r>
-      <w:r>
-        <w:rPr>
-          <w:lang w:val="nl-NL"/>
-        </w:rPr>
-        <w:br/>
-        <w:t xml:space="preserve">Sohail: </w:t>
-      </w:r>
-      <w:r>
-        <w:rPr>
-          <w:lang w:val="nl-NL"/>
-        </w:rPr>
-        <w:t>Niets</w:t>
-      </w:r>
-      <w:r>
-        <w:rPr>
-          <w:lang w:val="nl-NL"/>
-        </w:rPr>
-        <w:br/>
-        <w:t>Weilin:</w:t>
-      </w:r>
-      <w:r>
-        <w:rPr>
-          <w:lang w:val="nl-NL"/>
-        </w:rPr>
-        <w:t xml:space="preserve"> R moeilijkheden</w:t>
+        <w:t>Ben: Niets</w:t>
+      </w:r>
+      <w:r>
+        <w:rPr>
+          <w:lang w:val="nl-NL"/>
+        </w:rPr>
+        <w:br/>
+        <w:t>Carlo: Niets</w:t>
+      </w:r>
+      <w:r>
+        <w:rPr>
+          <w:lang w:val="nl-NL"/>
+        </w:rPr>
+        <w:br/>
+        <w:t>Evan: Niets</w:t>
+      </w:r>
+      <w:r>
+        <w:rPr>
+          <w:lang w:val="nl-NL"/>
+        </w:rPr>
+        <w:br/>
+        <w:t>Nick:  morgen niet hier</w:t>
+      </w:r>
+      <w:r>
+        <w:rPr>
+          <w:lang w:val="nl-NL"/>
+        </w:rPr>
+        <w:br/>
+        <w:t>Sohail: Niets</w:t>
+      </w:r>
+      <w:r>
+        <w:rPr>
+          <w:lang w:val="nl-NL"/>
+        </w:rPr>
+        <w:br/>
+        <w:t>Weilin: R moeilijkheden</w:t>
       </w:r>
     </w:p>
     <w:p>

</xml_diff>

<commit_message>
Updated daily standup notes
</commit_message>
<xml_diff>
--- a/Notulen Daily Standup.docx
+++ b/Notulen Daily Standup.docx
@@ -19,6 +19,312 @@
         <w:rPr>
           <w:lang w:val="nl-NL"/>
         </w:rPr>
+        <w:t>4</w:t>
+      </w:r>
+    </w:p>
+    <w:p>
+      <w:pPr>
+        <w:rPr>
+          <w:b/>
+          <w:bCs/>
+          <w:lang w:val="nl-NL"/>
+        </w:rPr>
+      </w:pPr>
+      <w:r>
+        <w:rPr>
+          <w:b/>
+          <w:bCs/>
+          <w:lang w:val="nl-NL"/>
+        </w:rPr>
+        <w:t>Ge</w:t>
+      </w:r>
+      <w:r>
+        <w:rPr>
+          <w:b/>
+          <w:bCs/>
+          <w:lang w:val="nl-NL"/>
+        </w:rPr>
+        <w:t>neraal nieuws</w:t>
+      </w:r>
+    </w:p>
+    <w:p>
+      <w:pPr>
+        <w:rPr>
+          <w:b/>
+          <w:bCs/>
+          <w:lang w:val="nl-NL"/>
+        </w:rPr>
+      </w:pPr>
+    </w:p>
+    <w:p>
+      <w:pPr>
+        <w:rPr>
+          <w:b/>
+          <w:bCs/>
+          <w:lang w:val="nl-NL"/>
+        </w:rPr>
+      </w:pPr>
+      <w:r>
+        <w:rPr>
+          <w:b/>
+          <w:bCs/>
+          <w:lang w:val="nl-NL"/>
+        </w:rPr>
+        <w:t>Wat heb ik gisteren gedaan</w:t>
+      </w:r>
+    </w:p>
+    <w:p>
+      <w:pPr>
+        <w:rPr>
+          <w:lang w:val="nl-NL"/>
+        </w:rPr>
+      </w:pPr>
+      <w:r>
+        <w:rPr>
+          <w:lang w:val="nl-NL"/>
+        </w:rPr>
+        <w:t xml:space="preserve">Ben: </w:t>
+      </w:r>
+      <w:r>
+        <w:rPr>
+          <w:lang w:val="nl-NL"/>
+        </w:rPr>
+        <w:br/>
+      </w:r>
+      <w:r>
+        <w:rPr>
+          <w:lang w:val="nl-NL"/>
+        </w:rPr>
+        <w:t xml:space="preserve">Carlo: </w:t>
+      </w:r>
+      <w:r>
+        <w:rPr>
+          <w:lang w:val="nl-NL"/>
+        </w:rPr>
+        <w:br/>
+        <w:t xml:space="preserve">Evan: </w:t>
+      </w:r>
+      <w:r>
+        <w:rPr>
+          <w:lang w:val="nl-NL"/>
+        </w:rPr>
+        <w:br/>
+        <w:t xml:space="preserve">Nick: </w:t>
+      </w:r>
+      <w:r>
+        <w:rPr>
+          <w:lang w:val="nl-NL"/>
+        </w:rPr>
+        <w:br/>
+      </w:r>
+      <w:r>
+        <w:rPr>
+          <w:lang w:val="nl-NL"/>
+        </w:rPr>
+        <w:t xml:space="preserve">Sohail: </w:t>
+      </w:r>
+      <w:r>
+        <w:rPr>
+          <w:lang w:val="nl-NL"/>
+        </w:rPr>
+        <w:br/>
+        <w:t xml:space="preserve">Weilin: </w:t>
+      </w:r>
+    </w:p>
+    <w:p>
+      <w:pPr>
+        <w:rPr>
+          <w:lang w:val="nl-NL"/>
+        </w:rPr>
+      </w:pPr>
+      <w:r>
+        <w:rPr>
+          <w:lang w:val="nl-NL"/>
+        </w:rPr>
+        <w:t xml:space="preserve"> </w:t>
+      </w:r>
+    </w:p>
+    <w:p>
+      <w:pPr>
+        <w:rPr>
+          <w:b/>
+          <w:bCs/>
+          <w:lang w:val="nl-NL"/>
+        </w:rPr>
+      </w:pPr>
+      <w:r>
+        <w:rPr>
+          <w:b/>
+          <w:bCs/>
+          <w:lang w:val="nl-NL"/>
+        </w:rPr>
+        <w:t>Wat ga ik vandaag doen</w:t>
+      </w:r>
+    </w:p>
+    <w:p>
+      <w:pPr>
+        <w:rPr>
+          <w:lang w:val="nl-NL"/>
+        </w:rPr>
+      </w:pPr>
+      <w:r>
+        <w:rPr>
+          <w:lang w:val="nl-NL"/>
+        </w:rPr>
+        <w:t xml:space="preserve">Ben: </w:t>
+      </w:r>
+      <w:r>
+        <w:rPr>
+          <w:lang w:val="nl-NL"/>
+        </w:rPr>
+        <w:br/>
+        <w:t xml:space="preserve">Carlo: </w:t>
+      </w:r>
+      <w:r>
+        <w:rPr>
+          <w:lang w:val="nl-NL"/>
+        </w:rPr>
+        <w:br/>
+      </w:r>
+      <w:r>
+        <w:rPr>
+          <w:lang w:val="nl-NL"/>
+        </w:rPr>
+        <w:t xml:space="preserve">Evan: </w:t>
+      </w:r>
+      <w:r>
+        <w:rPr>
+          <w:lang w:val="nl-NL"/>
+        </w:rPr>
+        <w:br/>
+        <w:t xml:space="preserve">Nick: </w:t>
+      </w:r>
+      <w:r>
+        <w:rPr>
+          <w:lang w:val="nl-NL"/>
+        </w:rPr>
+        <w:br/>
+        <w:t xml:space="preserve">Sohail: </w:t>
+      </w:r>
+      <w:r>
+        <w:rPr>
+          <w:lang w:val="nl-NL"/>
+        </w:rPr>
+        <w:br/>
+        <w:t>Weilin:</w:t>
+      </w:r>
+      <w:r>
+        <w:rPr>
+          <w:lang w:val="nl-NL"/>
+        </w:rPr>
+        <w:t xml:space="preserve"> </w:t>
+      </w:r>
+    </w:p>
+    <w:p>
+      <w:pPr>
+        <w:rPr>
+          <w:lang w:val="nl-NL"/>
+        </w:rPr>
+      </w:pPr>
+    </w:p>
+    <w:p>
+      <w:pPr>
+        <w:rPr>
+          <w:b/>
+          <w:bCs/>
+          <w:lang w:val="nl-NL"/>
+        </w:rPr>
+      </w:pPr>
+      <w:r>
+        <w:rPr>
+          <w:b/>
+          <w:bCs/>
+          <w:lang w:val="nl-NL"/>
+        </w:rPr>
+        <w:t>Waar ga ik vandaag tegenaan lopen</w:t>
+      </w:r>
+    </w:p>
+    <w:p>
+      <w:pPr>
+        <w:rPr>
+          <w:lang w:val="nl-NL"/>
+        </w:rPr>
+      </w:pPr>
+      <w:r>
+        <w:rPr>
+          <w:lang w:val="nl-NL"/>
+        </w:rPr>
+        <w:t xml:space="preserve">Ben: </w:t>
+      </w:r>
+      <w:r>
+        <w:rPr>
+          <w:lang w:val="nl-NL"/>
+        </w:rPr>
+        <w:br/>
+        <w:t xml:space="preserve">Carlo: </w:t>
+      </w:r>
+      <w:r>
+        <w:rPr>
+          <w:lang w:val="nl-NL"/>
+        </w:rPr>
+        <w:br/>
+        <w:t xml:space="preserve">Evan: </w:t>
+      </w:r>
+      <w:r>
+        <w:rPr>
+          <w:lang w:val="nl-NL"/>
+        </w:rPr>
+        <w:br/>
+        <w:t xml:space="preserve">Nick: </w:t>
+      </w:r>
+      <w:r>
+        <w:rPr>
+          <w:lang w:val="nl-NL"/>
+        </w:rPr>
+        <w:br/>
+        <w:t xml:space="preserve">Sohail: </w:t>
+      </w:r>
+      <w:r>
+        <w:rPr>
+          <w:lang w:val="nl-NL"/>
+        </w:rPr>
+        <w:br/>
+        <w:t xml:space="preserve">Weilin: </w:t>
+      </w:r>
+    </w:p>
+    <w:p>
+      <w:pPr>
+        <w:pStyle w:val="Heading1"/>
+        <w:rPr>
+          <w:lang w:val="nl-NL"/>
+        </w:rPr>
+      </w:pPr>
+    </w:p>
+    <w:p>
+      <w:pPr>
+        <w:pStyle w:val="Heading1"/>
+        <w:rPr>
+          <w:lang w:val="nl-NL"/>
+        </w:rPr>
+      </w:pPr>
+    </w:p>
+    <w:p>
+      <w:pPr>
+        <w:pStyle w:val="Heading1"/>
+        <w:rPr>
+          <w:lang w:val="nl-NL"/>
+        </w:rPr>
+      </w:pPr>
+      <w:r>
+        <w:rPr>
+          <w:lang w:val="nl-NL"/>
+        </w:rPr>
+        <w:t>2021/11/</w:t>
+      </w:r>
+      <w:r>
+        <w:rPr>
+          <w:lang w:val="nl-NL"/>
+        </w:rPr>
         <w:t>3</w:t>
       </w:r>
     </w:p>
@@ -50,6 +356,19 @@
     <w:p>
       <w:pPr>
         <w:rPr>
+          <w:lang w:val="nl-NL"/>
+        </w:rPr>
+      </w:pPr>
+      <w:r>
+        <w:rPr>
+          <w:lang w:val="nl-NL"/>
+        </w:rPr>
+        <w:t>Camera komt eraan, morgen in klas</w:t>
+      </w:r>
+    </w:p>
+    <w:p>
+      <w:pPr>
+        <w:rPr>
           <w:b/>
           <w:bCs/>
           <w:lang w:val="nl-NL"/>
@@ -76,6 +395,20 @@
         </w:rPr>
         <w:t xml:space="preserve">Ben: </w:t>
       </w:r>
+      <w:proofErr w:type="spellStart"/>
+      <w:r>
+        <w:rPr>
+          <w:lang w:val="nl-NL"/>
+        </w:rPr>
+        <w:t>wireframes</w:t>
+      </w:r>
+      <w:proofErr w:type="spellEnd"/>
+      <w:r>
+        <w:rPr>
+          <w:lang w:val="nl-NL"/>
+        </w:rPr>
+        <w:t xml:space="preserve"> en designs bedacht, Feedback ontvangen en verwerkt, </w:t>
+      </w:r>
       <w:r>
         <w:rPr>
           <w:lang w:val="nl-NL"/>
@@ -87,6 +420,26 @@
         <w:rPr>
           <w:lang w:val="nl-NL"/>
         </w:rPr>
+        <w:t xml:space="preserve">Peer research website, </w:t>
+      </w:r>
+      <w:proofErr w:type="spellStart"/>
+      <w:r>
+        <w:rPr>
+          <w:lang w:val="nl-NL"/>
+        </w:rPr>
+        <w:t>wireframes</w:t>
+      </w:r>
+      <w:proofErr w:type="spellEnd"/>
+      <w:r>
+        <w:rPr>
+          <w:lang w:val="nl-NL"/>
+        </w:rPr>
+        <w:t xml:space="preserve"> gedocumenteerd, feedback gedocumenteerd</w:t>
+      </w:r>
+      <w:r>
+        <w:rPr>
+          <w:lang w:val="nl-NL"/>
+        </w:rPr>
         <w:br/>
         <w:t xml:space="preserve">Evan: </w:t>
       </w:r>
@@ -94,6 +447,62 @@
         <w:rPr>
           <w:lang w:val="nl-NL"/>
         </w:rPr>
+        <w:t xml:space="preserve">werkbestand </w:t>
+      </w:r>
+      <w:proofErr w:type="spellStart"/>
+      <w:r>
+        <w:rPr>
+          <w:lang w:val="nl-NL"/>
+        </w:rPr>
+        <w:t>uitgebrbeid</w:t>
+      </w:r>
+      <w:proofErr w:type="spellEnd"/>
+      <w:r>
+        <w:rPr>
+          <w:lang w:val="nl-NL"/>
+        </w:rPr>
+        <w:t xml:space="preserve">, technische </w:t>
+      </w:r>
+      <w:proofErr w:type="spellStart"/>
+      <w:r>
+        <w:rPr>
+          <w:lang w:val="nl-NL"/>
+        </w:rPr>
+        <w:t>req</w:t>
+      </w:r>
+      <w:proofErr w:type="spellEnd"/>
+      <w:r>
+        <w:rPr>
+          <w:lang w:val="nl-NL"/>
+        </w:rPr>
+        <w:t xml:space="preserve"> uitgewerkt, </w:t>
+      </w:r>
+      <w:proofErr w:type="spellStart"/>
+      <w:r>
+        <w:rPr>
+          <w:lang w:val="nl-NL"/>
+        </w:rPr>
+        <w:t>prorail</w:t>
+      </w:r>
+      <w:proofErr w:type="spellEnd"/>
+      <w:r>
+        <w:rPr>
+          <w:lang w:val="nl-NL"/>
+        </w:rPr>
+        <w:t xml:space="preserve"> email </w:t>
+      </w:r>
+      <w:proofErr w:type="spellStart"/>
+      <w:r>
+        <w:rPr>
+          <w:lang w:val="nl-NL"/>
+        </w:rPr>
+        <w:t>revised</w:t>
+      </w:r>
+      <w:proofErr w:type="spellEnd"/>
+      <w:r>
+        <w:rPr>
+          <w:lang w:val="nl-NL"/>
+        </w:rPr>
         <w:br/>
         <w:t xml:space="preserve">Nick: </w:t>
       </w:r>
@@ -101,19 +510,263 @@
         <w:rPr>
           <w:lang w:val="nl-NL"/>
         </w:rPr>
-        <w:t>Opzetten backend, Discussiëren tech en software systeemvereisten.</w:t>
-      </w:r>
-      <w:r>
-        <w:rPr>
-          <w:lang w:val="nl-NL"/>
-        </w:rPr>
-        <w:br/>
+        <w:t xml:space="preserve">Opzetten backend, Discussiëren </w:t>
+      </w:r>
+      <w:proofErr w:type="spellStart"/>
+      <w:r>
+        <w:rPr>
+          <w:lang w:val="nl-NL"/>
+        </w:rPr>
+        <w:t>tech</w:t>
+      </w:r>
+      <w:proofErr w:type="spellEnd"/>
+      <w:r>
+        <w:rPr>
+          <w:lang w:val="nl-NL"/>
+        </w:rPr>
+        <w:t xml:space="preserve"> en software systeemvereisten.</w:t>
+      </w:r>
+      <w:r>
+        <w:rPr>
+          <w:lang w:val="nl-NL"/>
+        </w:rPr>
+        <w:br/>
+      </w:r>
+      <w:r>
+        <w:rPr>
+          <w:lang w:val="nl-NL"/>
+        </w:rPr>
+        <w:lastRenderedPageBreak/>
         <w:t xml:space="preserve">Sohail: </w:t>
       </w:r>
       <w:r>
         <w:rPr>
           <w:lang w:val="nl-NL"/>
         </w:rPr>
+        <w:t xml:space="preserve">business </w:t>
+      </w:r>
+      <w:proofErr w:type="spellStart"/>
+      <w:r>
+        <w:rPr>
+          <w:lang w:val="nl-NL"/>
+        </w:rPr>
+        <w:t>requirements</w:t>
+      </w:r>
+      <w:proofErr w:type="spellEnd"/>
+      <w:r>
+        <w:rPr>
+          <w:lang w:val="nl-NL"/>
+        </w:rPr>
+        <w:t xml:space="preserve">, start processen maken, voorstel </w:t>
+      </w:r>
+      <w:proofErr w:type="spellStart"/>
+      <w:r>
+        <w:rPr>
+          <w:lang w:val="nl-NL"/>
+        </w:rPr>
+        <w:t>prorail</w:t>
+      </w:r>
+      <w:proofErr w:type="spellEnd"/>
+      <w:r>
+        <w:rPr>
+          <w:lang w:val="nl-NL"/>
+        </w:rPr>
+        <w:t xml:space="preserve"> opgezet</w:t>
+      </w:r>
+      <w:r>
+        <w:rPr>
+          <w:lang w:val="nl-NL"/>
+        </w:rPr>
+        <w:br/>
+        <w:t xml:space="preserve">Weilin: </w:t>
+      </w:r>
+      <w:r>
+        <w:rPr>
+          <w:lang w:val="nl-NL"/>
+        </w:rPr>
+        <w:t>Officiële data verwerkt, Dat</w:t>
+      </w:r>
+      <w:r>
+        <w:rPr>
+          <w:lang w:val="nl-NL"/>
+        </w:rPr>
+        <w:t xml:space="preserve">a geëxtrapoleerd, </w:t>
+      </w:r>
+    </w:p>
+    <w:p>
+      <w:pPr>
+        <w:rPr>
+          <w:lang w:val="nl-NL"/>
+        </w:rPr>
+      </w:pPr>
+      <w:r>
+        <w:rPr>
+          <w:lang w:val="nl-NL"/>
+        </w:rPr>
+        <w:t xml:space="preserve"> </w:t>
+      </w:r>
+    </w:p>
+    <w:p>
+      <w:pPr>
+        <w:rPr>
+          <w:b/>
+          <w:bCs/>
+          <w:lang w:val="nl-NL"/>
+        </w:rPr>
+      </w:pPr>
+      <w:r>
+        <w:rPr>
+          <w:b/>
+          <w:bCs/>
+          <w:lang w:val="nl-NL"/>
+        </w:rPr>
+        <w:t>Wat ga ik vandaag doen</w:t>
+      </w:r>
+    </w:p>
+    <w:p>
+      <w:pPr>
+        <w:rPr>
+          <w:lang w:val="nl-NL"/>
+        </w:rPr>
+      </w:pPr>
+      <w:r>
+        <w:rPr>
+          <w:lang w:val="nl-NL"/>
+        </w:rPr>
+        <w:t xml:space="preserve">Ben: </w:t>
+      </w:r>
+      <w:r>
+        <w:rPr>
+          <w:lang w:val="nl-NL"/>
+        </w:rPr>
+        <w:t xml:space="preserve">feedback ontvangen over nieuwe iteratie. Begin </w:t>
+      </w:r>
+      <w:proofErr w:type="spellStart"/>
+      <w:r>
+        <w:rPr>
+          <w:lang w:val="nl-NL"/>
+        </w:rPr>
+        <w:t>gedetaïlleerd</w:t>
+      </w:r>
+      <w:proofErr w:type="spellEnd"/>
+      <w:r>
+        <w:rPr>
+          <w:lang w:val="nl-NL"/>
+        </w:rPr>
+        <w:t xml:space="preserve"> design/</w:t>
+      </w:r>
+      <w:proofErr w:type="spellStart"/>
+      <w:r>
+        <w:rPr>
+          <w:lang w:val="nl-NL"/>
+        </w:rPr>
+        <w:t>frontend</w:t>
+      </w:r>
+      <w:proofErr w:type="spellEnd"/>
+      <w:r>
+        <w:rPr>
+          <w:lang w:val="nl-NL"/>
+        </w:rPr>
+        <w:t xml:space="preserve"> beginnen</w:t>
+      </w:r>
+      <w:r>
+        <w:rPr>
+          <w:lang w:val="nl-NL"/>
+        </w:rPr>
+        <w:br/>
+        <w:t xml:space="preserve">Carlo: </w:t>
+      </w:r>
+      <w:r>
+        <w:rPr>
+          <w:lang w:val="nl-NL"/>
+        </w:rPr>
+        <w:t xml:space="preserve">Nieuwe </w:t>
+      </w:r>
+      <w:proofErr w:type="spellStart"/>
+      <w:r>
+        <w:rPr>
+          <w:lang w:val="nl-NL"/>
+        </w:rPr>
+        <w:t>wireframes</w:t>
+      </w:r>
+      <w:proofErr w:type="spellEnd"/>
+      <w:r>
+        <w:rPr>
+          <w:lang w:val="nl-NL"/>
+        </w:rPr>
+        <w:t xml:space="preserve"> documenteren, zelfde als ben verder</w:t>
+      </w:r>
+      <w:r>
+        <w:rPr>
+          <w:lang w:val="nl-NL"/>
+        </w:rPr>
+        <w:br/>
+        <w:t xml:space="preserve">Evan: </w:t>
+      </w:r>
+      <w:r>
+        <w:rPr>
+          <w:lang w:val="nl-NL"/>
+        </w:rPr>
+        <w:t xml:space="preserve">onderzoek </w:t>
+      </w:r>
+      <w:proofErr w:type="spellStart"/>
+      <w:r>
+        <w:rPr>
+          <w:lang w:val="nl-NL"/>
+        </w:rPr>
+        <w:t>opencv</w:t>
+      </w:r>
+      <w:proofErr w:type="spellEnd"/>
+      <w:r>
+        <w:rPr>
+          <w:lang w:val="nl-NL"/>
+        </w:rPr>
+        <w:t>, persoonlijk project, technische onderdeel uitwerken</w:t>
+      </w:r>
+      <w:r>
+        <w:rPr>
+          <w:lang w:val="nl-NL"/>
+        </w:rPr>
+        <w:br/>
+        <w:t xml:space="preserve">Nick: </w:t>
+      </w:r>
+      <w:r>
+        <w:rPr>
+          <w:lang w:val="nl-NL"/>
+        </w:rPr>
+        <w:t>Niet Aanwezig</w:t>
+      </w:r>
+      <w:r>
+        <w:rPr>
+          <w:lang w:val="nl-NL"/>
+        </w:rPr>
+        <w:br/>
+        <w:t xml:space="preserve">Sohail: </w:t>
+      </w:r>
+      <w:r>
+        <w:rPr>
+          <w:lang w:val="nl-NL"/>
+        </w:rPr>
+        <w:t xml:space="preserve">Naar </w:t>
+      </w:r>
+      <w:proofErr w:type="spellStart"/>
+      <w:r>
+        <w:rPr>
+          <w:lang w:val="nl-NL"/>
+        </w:rPr>
+        <w:t>KPIs</w:t>
+      </w:r>
+      <w:proofErr w:type="spellEnd"/>
+      <w:r>
+        <w:rPr>
+          <w:lang w:val="nl-NL"/>
+        </w:rPr>
+        <w:t xml:space="preserve"> kijken, beide e-mails verzenden.</w:t>
+      </w:r>
+      <w:r>
+        <w:rPr>
+          <w:lang w:val="nl-NL"/>
+        </w:rPr>
         <w:br/>
         <w:t>Weilin:</w:t>
       </w:r>
@@ -123,19 +776,388 @@
         </w:rPr>
         <w:t xml:space="preserve"> </w:t>
       </w:r>
-    </w:p>
-    <w:p>
-      <w:pPr>
-        <w:rPr>
-          <w:lang w:val="nl-NL"/>
-        </w:rPr>
-      </w:pPr>
+      <w:proofErr w:type="spellStart"/>
+      <w:r>
+        <w:rPr>
+          <w:lang w:val="nl-NL"/>
+        </w:rPr>
+        <w:t>Mockaroo</w:t>
+      </w:r>
+      <w:proofErr w:type="spellEnd"/>
+      <w:r>
+        <w:rPr>
+          <w:lang w:val="nl-NL"/>
+        </w:rPr>
+        <w:t xml:space="preserve"> datasets, verder met KPI en </w:t>
+      </w:r>
+      <w:proofErr w:type="spellStart"/>
+      <w:r>
+        <w:rPr>
+          <w:lang w:val="nl-NL"/>
+        </w:rPr>
+        <w:t>process</w:t>
+      </w:r>
+      <w:proofErr w:type="spellEnd"/>
+      <w:r>
+        <w:rPr>
+          <w:lang w:val="nl-NL"/>
+        </w:rPr>
+        <w:t xml:space="preserve"> engagement</w:t>
+      </w:r>
+    </w:p>
+    <w:p>
+      <w:pPr>
+        <w:rPr>
+          <w:lang w:val="nl-NL"/>
+        </w:rPr>
+      </w:pPr>
+    </w:p>
+    <w:p>
+      <w:pPr>
+        <w:rPr>
+          <w:b/>
+          <w:bCs/>
+          <w:lang w:val="nl-NL"/>
+        </w:rPr>
+      </w:pPr>
+      <w:r>
+        <w:rPr>
+          <w:b/>
+          <w:bCs/>
+          <w:lang w:val="nl-NL"/>
+        </w:rPr>
+        <w:t>Waar ga ik vandaag tegenaan lopen</w:t>
+      </w:r>
+    </w:p>
+    <w:p>
+      <w:pPr>
+        <w:rPr>
+          <w:lang w:val="nl-NL"/>
+        </w:rPr>
+      </w:pPr>
+      <w:r>
+        <w:rPr>
+          <w:lang w:val="nl-NL"/>
+        </w:rPr>
+        <w:t xml:space="preserve">Ben: </w:t>
+      </w:r>
+      <w:r>
+        <w:rPr>
+          <w:lang w:val="nl-NL"/>
+        </w:rPr>
+        <w:t>Niets</w:t>
+      </w:r>
+      <w:r>
+        <w:rPr>
+          <w:lang w:val="nl-NL"/>
+        </w:rPr>
+        <w:br/>
+        <w:t xml:space="preserve">Carlo: </w:t>
+      </w:r>
+      <w:r>
+        <w:rPr>
+          <w:lang w:val="nl-NL"/>
+        </w:rPr>
+        <w:t>Onzekerheid programmeertalen</w:t>
+      </w:r>
+      <w:r>
+        <w:rPr>
+          <w:lang w:val="nl-NL"/>
+        </w:rPr>
+        <w:br/>
+        <w:t xml:space="preserve">Evan: </w:t>
+      </w:r>
+      <w:r>
+        <w:rPr>
+          <w:lang w:val="nl-NL"/>
+        </w:rPr>
+        <w:t>Niets</w:t>
+      </w:r>
+      <w:r>
+        <w:rPr>
+          <w:lang w:val="nl-NL"/>
+        </w:rPr>
+        <w:br/>
+        <w:t>Nick: Niet Aanwezig</w:t>
+      </w:r>
+      <w:r>
+        <w:rPr>
+          <w:lang w:val="nl-NL"/>
+        </w:rPr>
+        <w:br/>
+        <w:t xml:space="preserve">Sohail: </w:t>
+      </w:r>
+      <w:r>
+        <w:rPr>
+          <w:lang w:val="nl-NL"/>
+        </w:rPr>
+        <w:t>Niets</w:t>
+      </w:r>
+      <w:r>
+        <w:rPr>
+          <w:lang w:val="nl-NL"/>
+        </w:rPr>
+        <w:br/>
+        <w:t xml:space="preserve">Weilin: </w:t>
+      </w:r>
+      <w:proofErr w:type="spellStart"/>
+      <w:r>
+        <w:rPr>
+          <w:lang w:val="nl-NL"/>
+        </w:rPr>
+        <w:t>Mockaroo</w:t>
+      </w:r>
+      <w:proofErr w:type="spellEnd"/>
+      <w:r>
+        <w:rPr>
+          <w:lang w:val="nl-NL"/>
+        </w:rPr>
+        <w:t xml:space="preserve"> en R</w:t>
+      </w:r>
+    </w:p>
+    <w:p>
+      <w:pPr>
+        <w:pStyle w:val="Heading1"/>
+        <w:rPr>
+          <w:lang w:val="nl-NL"/>
+        </w:rPr>
+      </w:pPr>
+    </w:p>
+    <w:p>
+      <w:pPr>
+        <w:pStyle w:val="Heading1"/>
+        <w:rPr>
+          <w:lang w:val="nl-NL"/>
+        </w:rPr>
+      </w:pPr>
+      <w:r>
+        <w:rPr>
+          <w:lang w:val="nl-NL"/>
+        </w:rPr>
+        <w:t>2021/11/2</w:t>
+      </w:r>
+    </w:p>
+    <w:p>
+      <w:pPr>
+        <w:rPr>
+          <w:b/>
+          <w:bCs/>
+          <w:lang w:val="nl-NL"/>
+        </w:rPr>
+      </w:pPr>
+      <w:r>
+        <w:rPr>
+          <w:b/>
+          <w:bCs/>
+          <w:lang w:val="nl-NL"/>
+        </w:rPr>
+        <w:t>Ge</w:t>
+      </w:r>
+      <w:r>
+        <w:rPr>
+          <w:b/>
+          <w:bCs/>
+          <w:lang w:val="nl-NL"/>
+        </w:rPr>
+        <w:t>neraal nieuws</w:t>
+      </w:r>
+    </w:p>
+    <w:p>
+      <w:pPr>
+        <w:rPr>
+          <w:lang w:val="nl-NL"/>
+        </w:rPr>
+      </w:pPr>
+      <w:r>
+        <w:rPr>
+          <w:lang w:val="nl-NL"/>
+        </w:rPr>
+        <w:t xml:space="preserve">Eisen </w:t>
+      </w:r>
+      <w:proofErr w:type="spellStart"/>
+      <w:r>
+        <w:rPr>
+          <w:lang w:val="nl-NL"/>
+        </w:rPr>
+        <w:t>profielvakkken</w:t>
+      </w:r>
+      <w:proofErr w:type="spellEnd"/>
+      <w:r>
+        <w:rPr>
+          <w:lang w:val="nl-NL"/>
+        </w:rPr>
+        <w:t xml:space="preserve"> gevonden, doornemen met team.</w:t>
+      </w:r>
+    </w:p>
+    <w:p>
+      <w:pPr>
+        <w:rPr>
+          <w:b/>
+          <w:bCs/>
+          <w:lang w:val="nl-NL"/>
+        </w:rPr>
+      </w:pPr>
+      <w:r>
+        <w:rPr>
+          <w:b/>
+          <w:bCs/>
+          <w:lang w:val="nl-NL"/>
+        </w:rPr>
+        <w:t>Wat heb ik gisteren gedaan</w:t>
+      </w:r>
+    </w:p>
+    <w:p>
+      <w:pPr>
+        <w:rPr>
+          <w:lang w:val="nl-NL"/>
+        </w:rPr>
+      </w:pPr>
+      <w:r>
+        <w:rPr>
+          <w:lang w:val="nl-NL"/>
+        </w:rPr>
+        <w:t xml:space="preserve">Ben: </w:t>
+      </w:r>
+      <w:r>
+        <w:rPr>
+          <w:lang w:val="nl-NL"/>
+        </w:rPr>
+        <w:t xml:space="preserve">Data vergaard over springlocatie, </w:t>
+      </w:r>
+      <w:proofErr w:type="spellStart"/>
+      <w:r>
+        <w:rPr>
+          <w:lang w:val="nl-NL"/>
+        </w:rPr>
+        <w:t>ÿou</w:t>
+      </w:r>
+      <w:proofErr w:type="spellEnd"/>
       <w:r>
         <w:rPr>
           <w:lang w:val="nl-NL"/>
         </w:rPr>
         <w:t xml:space="preserve"> </w:t>
       </w:r>
+      <w:proofErr w:type="spellStart"/>
+      <w:r>
+        <w:rPr>
+          <w:lang w:val="nl-NL"/>
+        </w:rPr>
+        <w:t>will</w:t>
+      </w:r>
+      <w:proofErr w:type="spellEnd"/>
+      <w:r>
+        <w:rPr>
+          <w:lang w:val="nl-NL"/>
+        </w:rPr>
+        <w:t xml:space="preserve"> </w:t>
+      </w:r>
+      <w:proofErr w:type="spellStart"/>
+      <w:r>
+        <w:rPr>
+          <w:lang w:val="nl-NL"/>
+        </w:rPr>
+        <w:t>not</w:t>
+      </w:r>
+      <w:proofErr w:type="spellEnd"/>
+      <w:r>
+        <w:rPr>
+          <w:lang w:val="nl-NL"/>
+        </w:rPr>
+        <w:t xml:space="preserve"> pass” systeem voor de trein</w:t>
+      </w:r>
+      <w:r>
+        <w:rPr>
+          <w:lang w:val="nl-NL"/>
+        </w:rPr>
+        <w:br/>
+        <w:t xml:space="preserve">Carlo: </w:t>
+      </w:r>
+      <w:r>
+        <w:rPr>
+          <w:lang w:val="nl-NL"/>
+        </w:rPr>
+        <w:t>Data vergaard</w:t>
+      </w:r>
+      <w:r>
+        <w:rPr>
+          <w:lang w:val="nl-NL"/>
+        </w:rPr>
+        <w:br/>
+        <w:t xml:space="preserve">Evan: </w:t>
+      </w:r>
+      <w:r>
+        <w:rPr>
+          <w:lang w:val="nl-NL"/>
+        </w:rPr>
+        <w:t>Alles opgezet, data coherent samengevoegd, bestanden voorbereid.</w:t>
+      </w:r>
+      <w:r>
+        <w:rPr>
+          <w:lang w:val="nl-NL"/>
+        </w:rPr>
+        <w:br/>
+        <w:t xml:space="preserve">Nick: </w:t>
+      </w:r>
+      <w:r>
+        <w:rPr>
+          <w:lang w:val="nl-NL"/>
+        </w:rPr>
+        <w:t>Depressief worden, Data vergaard</w:t>
+      </w:r>
+      <w:r>
+        <w:rPr>
+          <w:lang w:val="nl-NL"/>
+        </w:rPr>
+        <w:br/>
+        <w:t>Sohail: data bekeke</w:t>
+      </w:r>
+      <w:r>
+        <w:rPr>
+          <w:lang w:val="nl-NL"/>
+        </w:rPr>
+        <w:t>n, data verwerkt</w:t>
+      </w:r>
+      <w:r>
+        <w:rPr>
+          <w:lang w:val="nl-NL"/>
+        </w:rPr>
+        <w:br/>
+        <w:t>Weilin:</w:t>
+      </w:r>
+      <w:r>
+        <w:rPr>
+          <w:lang w:val="nl-NL"/>
+        </w:rPr>
+        <w:t xml:space="preserve"> Data vergaard over </w:t>
+      </w:r>
+      <w:proofErr w:type="spellStart"/>
+      <w:r>
+        <w:rPr>
+          <w:lang w:val="nl-NL"/>
+        </w:rPr>
+        <w:t>prorail</w:t>
+      </w:r>
+      <w:proofErr w:type="spellEnd"/>
+      <w:r>
+        <w:rPr>
+          <w:lang w:val="nl-NL"/>
+        </w:rPr>
+        <w:t xml:space="preserve">, data op CBS gezocht, data verwerkt, </w:t>
+      </w:r>
+    </w:p>
+    <w:p>
+      <w:pPr>
+        <w:rPr>
+          <w:lang w:val="nl-NL"/>
+        </w:rPr>
+      </w:pPr>
+      <w:r>
+        <w:rPr>
+          <w:lang w:val="nl-NL"/>
+        </w:rPr>
+        <w:t xml:space="preserve"> </w:t>
+      </w:r>
     </w:p>
     <w:p>
       <w:pPr>
@@ -170,6 +1192,12 @@
         <w:rPr>
           <w:lang w:val="nl-NL"/>
         </w:rPr>
+        <w:t>Media uitvogelen, plan van aanpak hiervoor maken</w:t>
+      </w:r>
+      <w:r>
+        <w:rPr>
+          <w:lang w:val="nl-NL"/>
+        </w:rPr>
         <w:br/>
         <w:t xml:space="preserve">Carlo: </w:t>
       </w:r>
@@ -177,9 +1205,43 @@
         <w:rPr>
           <w:lang w:val="nl-NL"/>
         </w:rPr>
+        <w:t>Media opzetten, combineren met Infra</w:t>
+      </w:r>
+      <w:r>
+        <w:rPr>
+          <w:lang w:val="nl-NL"/>
+        </w:rPr>
         <w:br/>
         <w:t xml:space="preserve">Evan: </w:t>
       </w:r>
+      <w:proofErr w:type="spellStart"/>
+      <w:r>
+        <w:rPr>
+          <w:lang w:val="nl-NL"/>
+        </w:rPr>
+        <w:t>Requirements</w:t>
+      </w:r>
+      <w:proofErr w:type="spellEnd"/>
+      <w:r>
+        <w:rPr>
+          <w:lang w:val="nl-NL"/>
+        </w:rPr>
+        <w:t xml:space="preserve">, bestand </w:t>
+      </w:r>
+      <w:proofErr w:type="spellStart"/>
+      <w:r>
+        <w:rPr>
+          <w:lang w:val="nl-NL"/>
+        </w:rPr>
+        <w:t>uitfleshen</w:t>
+      </w:r>
+      <w:proofErr w:type="spellEnd"/>
+      <w:r>
+        <w:rPr>
+          <w:lang w:val="nl-NL"/>
+        </w:rPr>
+        <w:t>, plan van aanpak.</w:t>
+      </w:r>
       <w:r>
         <w:rPr>
           <w:lang w:val="nl-NL"/>
@@ -187,19 +1249,69 @@
         <w:br/>
         <w:t xml:space="preserve">Nick: </w:t>
       </w:r>
-      <w:r>
-        <w:rPr>
-          <w:lang w:val="nl-NL"/>
-        </w:rPr>
-        <w:t>Niet Aanwezig</w:t>
-      </w:r>
-      <w:r>
-        <w:rPr>
-          <w:lang w:val="nl-NL"/>
-        </w:rPr>
-        <w:br/>
-        <w:t xml:space="preserve">Sohail: </w:t>
-      </w:r>
+      <w:proofErr w:type="spellStart"/>
+      <w:r>
+        <w:rPr>
+          <w:lang w:val="nl-NL"/>
+        </w:rPr>
+        <w:t>Raspberry</w:t>
+      </w:r>
+      <w:proofErr w:type="spellEnd"/>
+      <w:r>
+        <w:rPr>
+          <w:lang w:val="nl-NL"/>
+        </w:rPr>
+        <w:t xml:space="preserve"> pi infra, </w:t>
+      </w:r>
+      <w:proofErr w:type="spellStart"/>
+      <w:r>
+        <w:rPr>
+          <w:lang w:val="nl-NL"/>
+        </w:rPr>
+        <w:t>infrastructure</w:t>
+      </w:r>
+      <w:proofErr w:type="spellEnd"/>
+      <w:r>
+        <w:rPr>
+          <w:lang w:val="nl-NL"/>
+        </w:rPr>
+        <w:t xml:space="preserve"> opzetten.</w:t>
+      </w:r>
+      <w:r>
+        <w:rPr>
+          <w:lang w:val="nl-NL"/>
+        </w:rPr>
+        <w:br/>
+        <w:t>Sohail: Verder werken aan</w:t>
+      </w:r>
+      <w:r>
+        <w:rPr>
+          <w:lang w:val="nl-NL"/>
+        </w:rPr>
+        <w:t xml:space="preserve"> </w:t>
+      </w:r>
+      <w:proofErr w:type="spellStart"/>
+      <w:r>
+        <w:rPr>
+          <w:lang w:val="nl-NL"/>
+        </w:rPr>
+        <w:t>KPIs</w:t>
+      </w:r>
+      <w:proofErr w:type="spellEnd"/>
+      <w:r>
+        <w:rPr>
+          <w:lang w:val="nl-NL"/>
+        </w:rPr>
+        <w:t xml:space="preserve"> en business-side </w:t>
+      </w:r>
+      <w:proofErr w:type="spellStart"/>
+      <w:r>
+        <w:rPr>
+          <w:lang w:val="nl-NL"/>
+        </w:rPr>
+        <w:t>requirements</w:t>
+      </w:r>
+      <w:proofErr w:type="spellEnd"/>
       <w:r>
         <w:rPr>
           <w:lang w:val="nl-NL"/>
@@ -213,340 +1325,27 @@
         </w:rPr>
         <w:t xml:space="preserve"> </w:t>
       </w:r>
-    </w:p>
-    <w:p>
-      <w:pPr>
-        <w:rPr>
-          <w:lang w:val="nl-NL"/>
-        </w:rPr>
-      </w:pPr>
-    </w:p>
-    <w:p>
-      <w:pPr>
-        <w:rPr>
-          <w:b/>
-          <w:bCs/>
-          <w:lang w:val="nl-NL"/>
-        </w:rPr>
-      </w:pPr>
-      <w:r>
-        <w:rPr>
-          <w:b/>
-          <w:bCs/>
-          <w:lang w:val="nl-NL"/>
-        </w:rPr>
-        <w:t>Waar ga ik vandaag tegenaan lopen</w:t>
-      </w:r>
-    </w:p>
-    <w:p>
-      <w:pPr>
-        <w:rPr>
-          <w:lang w:val="nl-NL"/>
-        </w:rPr>
-      </w:pPr>
-      <w:r>
-        <w:rPr>
-          <w:lang w:val="nl-NL"/>
-        </w:rPr>
-        <w:t xml:space="preserve">Ben: </w:t>
-      </w:r>
-      <w:r>
-        <w:rPr>
-          <w:lang w:val="nl-NL"/>
-        </w:rPr>
-        <w:br/>
-        <w:t>Carlo:</w:t>
-      </w:r>
-      <w:r>
-        <w:rPr>
-          <w:lang w:val="nl-NL"/>
-        </w:rPr>
-        <w:t xml:space="preserve"> </w:t>
-      </w:r>
-      <w:r>
-        <w:rPr>
-          <w:lang w:val="nl-NL"/>
-        </w:rPr>
-        <w:br/>
-        <w:t>Evan:</w:t>
-      </w:r>
-      <w:r>
-        <w:rPr>
-          <w:lang w:val="nl-NL"/>
-        </w:rPr>
-        <w:t xml:space="preserve"> </w:t>
-      </w:r>
-      <w:r>
-        <w:rPr>
-          <w:lang w:val="nl-NL"/>
-        </w:rPr>
-        <w:br/>
-        <w:t xml:space="preserve">Nick: </w:t>
-      </w:r>
-      <w:r>
-        <w:rPr>
-          <w:lang w:val="nl-NL"/>
-        </w:rPr>
-        <w:t>Niet Aanwezig</w:t>
-      </w:r>
-      <w:r>
-        <w:rPr>
-          <w:lang w:val="nl-NL"/>
-        </w:rPr>
-        <w:br/>
-        <w:t xml:space="preserve">Sohail: </w:t>
-      </w:r>
-      <w:r>
-        <w:rPr>
-          <w:lang w:val="nl-NL"/>
-        </w:rPr>
-        <w:br/>
-        <w:t xml:space="preserve">Weilin: </w:t>
-      </w:r>
-    </w:p>
-    <w:p>
-      <w:pPr>
-        <w:pStyle w:val="Heading1"/>
-        <w:rPr>
-          <w:lang w:val="nl-NL"/>
-        </w:rPr>
-      </w:pPr>
-    </w:p>
-    <w:p>
-      <w:pPr>
-        <w:pStyle w:val="Heading1"/>
-        <w:rPr>
-          <w:lang w:val="nl-NL"/>
-        </w:rPr>
-      </w:pPr>
-      <w:r>
-        <w:rPr>
-          <w:lang w:val="nl-NL"/>
-        </w:rPr>
-        <w:t>2021/11/2</w:t>
-      </w:r>
-    </w:p>
-    <w:p>
-      <w:pPr>
-        <w:rPr>
-          <w:b/>
-          <w:bCs/>
-          <w:lang w:val="nl-NL"/>
-        </w:rPr>
-      </w:pPr>
-      <w:r>
-        <w:rPr>
-          <w:b/>
-          <w:bCs/>
-          <w:lang w:val="nl-NL"/>
-        </w:rPr>
-        <w:t>Ge</w:t>
-      </w:r>
-      <w:r>
-        <w:rPr>
-          <w:b/>
-          <w:bCs/>
-          <w:lang w:val="nl-NL"/>
-        </w:rPr>
-        <w:t>neraal nieuws</w:t>
-      </w:r>
-    </w:p>
-    <w:p>
-      <w:pPr>
-        <w:rPr>
-          <w:lang w:val="nl-NL"/>
-        </w:rPr>
-      </w:pPr>
-      <w:r>
-        <w:rPr>
-          <w:lang w:val="nl-NL"/>
-        </w:rPr>
-        <w:t xml:space="preserve">Eisen </w:t>
-      </w:r>
-      <w:proofErr w:type="spellStart"/>
-      <w:r>
-        <w:rPr>
-          <w:lang w:val="nl-NL"/>
-        </w:rPr>
-        <w:t>profielvakkken</w:t>
-      </w:r>
-      <w:proofErr w:type="spellEnd"/>
-      <w:r>
-        <w:rPr>
-          <w:lang w:val="nl-NL"/>
-        </w:rPr>
-        <w:t xml:space="preserve"> gevonden, doornemen met team.</w:t>
-      </w:r>
-    </w:p>
-    <w:p>
-      <w:pPr>
-        <w:rPr>
-          <w:b/>
-          <w:bCs/>
-          <w:lang w:val="nl-NL"/>
-        </w:rPr>
-      </w:pPr>
-      <w:r>
-        <w:rPr>
-          <w:b/>
-          <w:bCs/>
-          <w:lang w:val="nl-NL"/>
-        </w:rPr>
-        <w:t>Wat heb ik gisteren gedaan</w:t>
-      </w:r>
-    </w:p>
-    <w:p>
-      <w:pPr>
-        <w:rPr>
-          <w:lang w:val="nl-NL"/>
-        </w:rPr>
-      </w:pPr>
-      <w:r>
-        <w:rPr>
-          <w:lang w:val="nl-NL"/>
-        </w:rPr>
-        <w:t xml:space="preserve">Ben: </w:t>
-      </w:r>
-      <w:r>
-        <w:rPr>
-          <w:lang w:val="nl-NL"/>
-        </w:rPr>
-        <w:t xml:space="preserve">Data vergaard over springlocatie, </w:t>
-      </w:r>
-      <w:proofErr w:type="spellStart"/>
-      <w:r>
-        <w:rPr>
-          <w:lang w:val="nl-NL"/>
-        </w:rPr>
-        <w:t>ÿou</w:t>
-      </w:r>
-      <w:proofErr w:type="spellEnd"/>
-      <w:r>
-        <w:rPr>
-          <w:lang w:val="nl-NL"/>
-        </w:rPr>
-        <w:t xml:space="preserve"> </w:t>
-      </w:r>
-      <w:proofErr w:type="spellStart"/>
-      <w:r>
-        <w:rPr>
-          <w:lang w:val="nl-NL"/>
-        </w:rPr>
-        <w:t>will</w:t>
-      </w:r>
-      <w:proofErr w:type="spellEnd"/>
-      <w:r>
-        <w:rPr>
-          <w:lang w:val="nl-NL"/>
-        </w:rPr>
-        <w:t xml:space="preserve"> </w:t>
-      </w:r>
-      <w:proofErr w:type="spellStart"/>
-      <w:r>
-        <w:rPr>
-          <w:lang w:val="nl-NL"/>
-        </w:rPr>
-        <w:t>not</w:t>
-      </w:r>
-      <w:proofErr w:type="spellEnd"/>
-      <w:r>
-        <w:rPr>
-          <w:lang w:val="nl-NL"/>
-        </w:rPr>
-        <w:t xml:space="preserve"> pass” systeem voor de trein</w:t>
-      </w:r>
-      <w:r>
-        <w:rPr>
-          <w:lang w:val="nl-NL"/>
-        </w:rPr>
-        <w:br/>
-        <w:t xml:space="preserve">Carlo: </w:t>
-      </w:r>
-      <w:r>
-        <w:rPr>
-          <w:lang w:val="nl-NL"/>
-        </w:rPr>
-        <w:t>Data vergaard</w:t>
-      </w:r>
-      <w:r>
-        <w:rPr>
-          <w:lang w:val="nl-NL"/>
-        </w:rPr>
-        <w:br/>
-        <w:t xml:space="preserve">Evan: </w:t>
-      </w:r>
-      <w:r>
-        <w:rPr>
-          <w:lang w:val="nl-NL"/>
-        </w:rPr>
-        <w:t>Alles opgezet, data coherent samengevoegd, bestanden voorbereid.</w:t>
-      </w:r>
-      <w:r>
-        <w:rPr>
-          <w:lang w:val="nl-NL"/>
-        </w:rPr>
-        <w:br/>
-        <w:t xml:space="preserve">Nick: </w:t>
-      </w:r>
-      <w:r>
-        <w:rPr>
-          <w:lang w:val="nl-NL"/>
-        </w:rPr>
-        <w:t>Depressief worden, Data vergaard</w:t>
-      </w:r>
-      <w:r>
-        <w:rPr>
-          <w:lang w:val="nl-NL"/>
-        </w:rPr>
-        <w:br/>
-        <w:t>Sohail: data bekeke</w:t>
-      </w:r>
-      <w:r>
-        <w:rPr>
-          <w:lang w:val="nl-NL"/>
-        </w:rPr>
-        <w:t>n, data verwerkt</w:t>
-      </w:r>
-      <w:r>
-        <w:rPr>
-          <w:lang w:val="nl-NL"/>
-        </w:rPr>
-        <w:br/>
-        <w:t>Weilin:</w:t>
-      </w:r>
-      <w:r>
-        <w:rPr>
-          <w:lang w:val="nl-NL"/>
-        </w:rPr>
-        <w:t xml:space="preserve"> Data vergaard over </w:t>
-      </w:r>
-      <w:proofErr w:type="spellStart"/>
-      <w:r>
-        <w:rPr>
-          <w:lang w:val="nl-NL"/>
-        </w:rPr>
-        <w:t>prorail</w:t>
-      </w:r>
-      <w:proofErr w:type="spellEnd"/>
-      <w:r>
-        <w:rPr>
-          <w:lang w:val="nl-NL"/>
-        </w:rPr>
-        <w:t xml:space="preserve">, data op CBS gezocht, data verwerkt, </w:t>
-      </w:r>
-    </w:p>
-    <w:p>
-      <w:pPr>
-        <w:rPr>
-          <w:lang w:val="nl-NL"/>
-        </w:rPr>
-      </w:pPr>
-      <w:r>
-        <w:rPr>
-          <w:lang w:val="nl-NL"/>
-        </w:rPr>
-        <w:t xml:space="preserve"> </w:t>
-      </w:r>
+      <w:proofErr w:type="spellStart"/>
+      <w:r>
+        <w:rPr>
+          <w:lang w:val="nl-NL"/>
+        </w:rPr>
+        <w:t>KPIs</w:t>
+      </w:r>
+      <w:proofErr w:type="spellEnd"/>
+      <w:r>
+        <w:rPr>
+          <w:lang w:val="nl-NL"/>
+        </w:rPr>
+        <w:t xml:space="preserve"> maken</w:t>
+      </w:r>
+    </w:p>
+    <w:p>
+      <w:pPr>
+        <w:rPr>
+          <w:lang w:val="nl-NL"/>
+        </w:rPr>
+      </w:pPr>
     </w:p>
     <w:p>
       <w:pPr>
@@ -563,194 +1362,6 @@
           <w:lang w:val="nl-NL"/>
         </w:rPr>
         <w:lastRenderedPageBreak/>
-        <w:t>Wat ga ik vandaag doen</w:t>
-      </w:r>
-    </w:p>
-    <w:p>
-      <w:pPr>
-        <w:rPr>
-          <w:lang w:val="nl-NL"/>
-        </w:rPr>
-      </w:pPr>
-      <w:r>
-        <w:rPr>
-          <w:lang w:val="nl-NL"/>
-        </w:rPr>
-        <w:t xml:space="preserve">Ben: </w:t>
-      </w:r>
-      <w:r>
-        <w:rPr>
-          <w:lang w:val="nl-NL"/>
-        </w:rPr>
-        <w:t>Media uitvogelen, plan van aanpak hiervoor maken</w:t>
-      </w:r>
-      <w:r>
-        <w:rPr>
-          <w:lang w:val="nl-NL"/>
-        </w:rPr>
-        <w:br/>
-        <w:t xml:space="preserve">Carlo: </w:t>
-      </w:r>
-      <w:r>
-        <w:rPr>
-          <w:lang w:val="nl-NL"/>
-        </w:rPr>
-        <w:t>Media opzetten, combineren met Infra</w:t>
-      </w:r>
-      <w:r>
-        <w:rPr>
-          <w:lang w:val="nl-NL"/>
-        </w:rPr>
-        <w:br/>
-        <w:t xml:space="preserve">Evan: </w:t>
-      </w:r>
-      <w:proofErr w:type="spellStart"/>
-      <w:r>
-        <w:rPr>
-          <w:lang w:val="nl-NL"/>
-        </w:rPr>
-        <w:t>Requirements</w:t>
-      </w:r>
-      <w:proofErr w:type="spellEnd"/>
-      <w:r>
-        <w:rPr>
-          <w:lang w:val="nl-NL"/>
-        </w:rPr>
-        <w:t xml:space="preserve">, bestand </w:t>
-      </w:r>
-      <w:proofErr w:type="spellStart"/>
-      <w:r>
-        <w:rPr>
-          <w:lang w:val="nl-NL"/>
-        </w:rPr>
-        <w:t>uitfleshen</w:t>
-      </w:r>
-      <w:proofErr w:type="spellEnd"/>
-      <w:r>
-        <w:rPr>
-          <w:lang w:val="nl-NL"/>
-        </w:rPr>
-        <w:t>, plan van aanpak.</w:t>
-      </w:r>
-      <w:r>
-        <w:rPr>
-          <w:lang w:val="nl-NL"/>
-        </w:rPr>
-        <w:br/>
-        <w:t xml:space="preserve">Nick: </w:t>
-      </w:r>
-      <w:proofErr w:type="spellStart"/>
-      <w:r>
-        <w:rPr>
-          <w:lang w:val="nl-NL"/>
-        </w:rPr>
-        <w:t>Raspberry</w:t>
-      </w:r>
-      <w:proofErr w:type="spellEnd"/>
-      <w:r>
-        <w:rPr>
-          <w:lang w:val="nl-NL"/>
-        </w:rPr>
-        <w:t xml:space="preserve"> pi infra, </w:t>
-      </w:r>
-      <w:proofErr w:type="spellStart"/>
-      <w:r>
-        <w:rPr>
-          <w:lang w:val="nl-NL"/>
-        </w:rPr>
-        <w:t>infrastructure</w:t>
-      </w:r>
-      <w:proofErr w:type="spellEnd"/>
-      <w:r>
-        <w:rPr>
-          <w:lang w:val="nl-NL"/>
-        </w:rPr>
-        <w:t xml:space="preserve"> opzetten.</w:t>
-      </w:r>
-      <w:r>
-        <w:rPr>
-          <w:lang w:val="nl-NL"/>
-        </w:rPr>
-        <w:br/>
-        <w:t>Sohail: Verder werken aan</w:t>
-      </w:r>
-      <w:r>
-        <w:rPr>
-          <w:lang w:val="nl-NL"/>
-        </w:rPr>
-        <w:t xml:space="preserve"> </w:t>
-      </w:r>
-      <w:proofErr w:type="spellStart"/>
-      <w:r>
-        <w:rPr>
-          <w:lang w:val="nl-NL"/>
-        </w:rPr>
-        <w:t>KPIs</w:t>
-      </w:r>
-      <w:proofErr w:type="spellEnd"/>
-      <w:r>
-        <w:rPr>
-          <w:lang w:val="nl-NL"/>
-        </w:rPr>
-        <w:t xml:space="preserve"> en business-side </w:t>
-      </w:r>
-      <w:proofErr w:type="spellStart"/>
-      <w:r>
-        <w:rPr>
-          <w:lang w:val="nl-NL"/>
-        </w:rPr>
-        <w:t>requirements</w:t>
-      </w:r>
-      <w:proofErr w:type="spellEnd"/>
-      <w:r>
-        <w:rPr>
-          <w:lang w:val="nl-NL"/>
-        </w:rPr>
-        <w:br/>
-        <w:t>Weilin:</w:t>
-      </w:r>
-      <w:r>
-        <w:rPr>
-          <w:lang w:val="nl-NL"/>
-        </w:rPr>
-        <w:t xml:space="preserve"> </w:t>
-      </w:r>
-      <w:proofErr w:type="spellStart"/>
-      <w:r>
-        <w:rPr>
-          <w:lang w:val="nl-NL"/>
-        </w:rPr>
-        <w:t>KPIs</w:t>
-      </w:r>
-      <w:proofErr w:type="spellEnd"/>
-      <w:r>
-        <w:rPr>
-          <w:lang w:val="nl-NL"/>
-        </w:rPr>
-        <w:t xml:space="preserve"> maken</w:t>
-      </w:r>
-    </w:p>
-    <w:p>
-      <w:pPr>
-        <w:rPr>
-          <w:lang w:val="nl-NL"/>
-        </w:rPr>
-      </w:pPr>
-    </w:p>
-    <w:p>
-      <w:pPr>
-        <w:rPr>
-          <w:b/>
-          <w:bCs/>
-          <w:lang w:val="nl-NL"/>
-        </w:rPr>
-      </w:pPr>
-      <w:r>
-        <w:rPr>
-          <w:b/>
-          <w:bCs/>
-          <w:lang w:val="nl-NL"/>
-        </w:rPr>
         <w:t>Waar ga ik vandaag tegenaan lopen</w:t>
       </w:r>
     </w:p>

</xml_diff>

<commit_message>
add daily stand-down notes
</commit_message>
<xml_diff>
--- a/Notulen Daily Standup.docx
+++ b/Notulen Daily Standup.docx
@@ -4,7 +4,7 @@
   <w:body>
     <w:p>
       <w:pPr>
-        <w:pStyle w:val="Heading1"/>
+        <w:pStyle w:val="Kop1"/>
         <w:rPr>
           <w:lang w:val="nl-NL"/>
         </w:rPr>
@@ -24,7 +24,7 @@
     </w:p>
     <w:p>
       <w:pPr>
-        <w:pStyle w:val="Heading2"/>
+        <w:pStyle w:val="Kop2"/>
         <w:rPr>
           <w:lang w:val="nl-NL"/>
         </w:rPr>
@@ -77,6 +77,12 @@
         <w:rPr>
           <w:lang w:val="nl-NL"/>
         </w:rPr>
+        <w:t>route kan je nu ophalen vanuit json en wordt getoond op de map. Nu bezig met vanuit de API laten zien.</w:t>
+      </w:r>
+      <w:r>
+        <w:rPr>
+          <w:lang w:val="nl-NL"/>
+        </w:rPr>
         <w:br/>
         <w:t>Carlo:</w:t>
       </w:r>
@@ -96,6 +102,12 @@
         <w:rPr>
           <w:lang w:val="nl-NL"/>
         </w:rPr>
+        <w:t>data in tabel gridview goed weergegeven. Bezig met navigatie</w:t>
+      </w:r>
+      <w:r>
+        <w:rPr>
+          <w:lang w:val="nl-NL"/>
+        </w:rPr>
         <w:br/>
       </w:r>
       <w:r>
@@ -108,6 +120,12 @@
         <w:rPr>
           <w:lang w:val="nl-NL"/>
         </w:rPr>
+        <w:t>Interface fatsoenlijk aan de gang. Camera is full speed.</w:t>
+      </w:r>
+      <w:r>
+        <w:rPr>
+          <w:lang w:val="nl-NL"/>
+        </w:rPr>
         <w:br/>
         <w:t xml:space="preserve">Nick: </w:t>
       </w:r>
@@ -115,6 +133,12 @@
         <w:rPr>
           <w:lang w:val="nl-NL"/>
         </w:rPr>
+        <w:t>verder aan dashbaord gewerkt.</w:t>
+      </w:r>
+      <w:r>
+        <w:rPr>
+          <w:lang w:val="nl-NL"/>
+        </w:rPr>
         <w:br/>
         <w:t xml:space="preserve">Sohail: </w:t>
       </w:r>
@@ -122,9 +146,27 @@
         <w:rPr>
           <w:lang w:val="nl-NL"/>
         </w:rPr>
+        <w:t xml:space="preserve">dataset aangemaakt voor sql. </w:t>
+      </w:r>
+      <w:r>
+        <w:rPr>
+          <w:lang w:val="nl-NL"/>
+        </w:rPr>
+        <w:t>Nieuw prototype voor ERD. SPS gewijzigd.</w:t>
+      </w:r>
+      <w:r>
+        <w:rPr>
+          <w:lang w:val="nl-NL"/>
+        </w:rPr>
         <w:br/>
         <w:t xml:space="preserve">Weilin: </w:t>
       </w:r>
+      <w:r>
+        <w:rPr>
+          <w:lang w:val="nl-NL"/>
+        </w:rPr>
+        <w:t>coordinaten uitlezen van API. Alleen nog toevoegen</w:t>
+      </w:r>
     </w:p>
     <w:p>
       <w:pPr>
@@ -167,6 +209,12 @@
         <w:rPr>
           <w:lang w:val="nl-NL"/>
         </w:rPr>
+        <w:t>ASP en de API</w:t>
+      </w:r>
+      <w:r>
+        <w:rPr>
+          <w:lang w:val="nl-NL"/>
+        </w:rPr>
         <w:br/>
         <w:t>Carlo:</w:t>
       </w:r>
@@ -180,352 +228,376 @@
         <w:rPr>
           <w:lang w:val="nl-NL"/>
         </w:rPr>
+        <w:t>constructor dingen met navigatie</w:t>
+      </w:r>
+      <w:r>
+        <w:rPr>
+          <w:lang w:val="nl-NL"/>
+        </w:rPr>
+        <w:br/>
+      </w:r>
+      <w:r>
+        <w:rPr>
+          <w:lang w:val="nl-NL"/>
+        </w:rPr>
+        <w:t xml:space="preserve">Evan: </w:t>
+      </w:r>
+      <w:r>
+        <w:rPr>
+          <w:lang w:val="nl-NL"/>
+        </w:rPr>
+        <w:t>end-cursors</w:t>
+      </w:r>
+      <w:r>
+        <w:rPr>
+          <w:lang w:val="nl-NL"/>
+        </w:rPr>
+        <w:br/>
+        <w:t xml:space="preserve">Nick: </w:t>
+      </w:r>
+      <w:r>
+        <w:rPr>
+          <w:lang w:val="nl-NL"/>
+        </w:rPr>
+        <w:t>ophalen van tekst van een button werkt niet met C#</w:t>
+      </w:r>
+      <w:r>
+        <w:rPr>
+          <w:lang w:val="nl-NL"/>
+        </w:rPr>
+        <w:br/>
+        <w:t xml:space="preserve">Sohail: </w:t>
+      </w:r>
+      <w:r>
+        <w:rPr>
+          <w:lang w:val="nl-NL"/>
+        </w:rPr>
+        <w:t>-</w:t>
+      </w:r>
+      <w:r>
+        <w:rPr>
+          <w:lang w:val="nl-NL"/>
+        </w:rPr>
+        <w:br/>
+        <w:t xml:space="preserve">Weilin: </w:t>
+      </w:r>
+      <w:r>
+        <w:rPr>
+          <w:lang w:val="nl-NL"/>
+        </w:rPr>
+        <w:t>API dingen.</w:t>
+      </w:r>
+    </w:p>
+    <w:p>
+      <w:pPr>
+        <w:pStyle w:val="Kop2"/>
+        <w:rPr>
+          <w:lang w:val="nl-NL"/>
+        </w:rPr>
+      </w:pPr>
+      <w:r>
+        <w:rPr>
+          <w:lang w:val="nl-NL"/>
+        </w:rPr>
+        <w:t>Stand-up</w:t>
+      </w:r>
+    </w:p>
+    <w:p>
+      <w:pPr>
+        <w:rPr>
+          <w:lang w:val="nl-NL"/>
+        </w:rPr>
+      </w:pPr>
+      <w:r>
+        <w:rPr>
+          <w:b/>
+          <w:bCs/>
+          <w:lang w:val="nl-NL"/>
+        </w:rPr>
+        <w:t>Ge</w:t>
+      </w:r>
+      <w:r>
+        <w:rPr>
+          <w:b/>
+          <w:bCs/>
+          <w:lang w:val="nl-NL"/>
+        </w:rPr>
+        <w:t>neraal nieuws</w:t>
+      </w:r>
+    </w:p>
+    <w:p>
+      <w:pPr>
+        <w:rPr>
+          <w:lang w:val="nl-NL"/>
+        </w:rPr>
+      </w:pPr>
+      <w:r>
+        <w:rPr>
+          <w:lang w:val="nl-NL"/>
+        </w:rPr>
+        <w:t>Sohail zat vast op station Helmond</w:t>
+      </w:r>
+    </w:p>
+    <w:p>
+      <w:pPr>
+        <w:rPr>
+          <w:b/>
+          <w:bCs/>
+          <w:lang w:val="nl-NL"/>
+        </w:rPr>
+      </w:pPr>
+      <w:r>
+        <w:rPr>
+          <w:b/>
+          <w:bCs/>
+          <w:lang w:val="nl-NL"/>
+        </w:rPr>
+        <w:t>Wat ga ik vandaag doen</w:t>
+      </w:r>
+    </w:p>
+    <w:p>
+      <w:pPr>
+        <w:rPr>
+          <w:lang w:val="nl-NL"/>
+        </w:rPr>
+      </w:pPr>
+      <w:r>
+        <w:rPr>
+          <w:lang w:val="nl-NL"/>
+        </w:rPr>
+        <w:t xml:space="preserve">Ben: </w:t>
+      </w:r>
+      <w:r>
+        <w:rPr>
+          <w:lang w:val="nl-NL"/>
+        </w:rPr>
+        <w:t>Proberen met API data over te sturen naar JavaScript</w:t>
+      </w:r>
+      <w:r>
+        <w:rPr>
+          <w:lang w:val="nl-NL"/>
+        </w:rPr>
+        <w:br/>
+        <w:t xml:space="preserve">Carlo: </w:t>
+      </w:r>
+      <w:r>
+        <w:rPr>
+          <w:lang w:val="nl-NL"/>
+        </w:rPr>
+        <w:t>Zorgen dat het scherm van Table selected klaar is.</w:t>
+      </w:r>
+      <w:r>
+        <w:rPr>
+          <w:lang w:val="nl-NL"/>
+        </w:rPr>
+        <w:br/>
+      </w:r>
+      <w:r>
+        <w:rPr>
+          <w:lang w:val="nl-NL"/>
+        </w:rPr>
+        <w:t>Evan:</w:t>
+      </w:r>
+      <w:r>
+        <w:rPr>
+          <w:lang w:val="nl-NL"/>
+        </w:rPr>
         <w:t xml:space="preserve"> </w:t>
       </w:r>
       <w:r>
         <w:rPr>
           <w:lang w:val="nl-NL"/>
         </w:rPr>
-        <w:br/>
-      </w:r>
-      <w:r>
-        <w:rPr>
-          <w:lang w:val="nl-NL"/>
-        </w:rPr>
+        <w:t>Proberen end-cursors aan de gang krijgen. Zorgen dat het programma blijft runnen</w:t>
+      </w:r>
+      <w:r>
+        <w:rPr>
+          <w:lang w:val="nl-NL"/>
+        </w:rPr>
+        <w:br/>
+      </w:r>
+      <w:r>
+        <w:rPr>
+          <w:lang w:val="nl-NL"/>
+        </w:rPr>
+        <w:t xml:space="preserve">Nick: </w:t>
+      </w:r>
+      <w:r>
+        <w:rPr>
+          <w:lang w:val="nl-NL"/>
+        </w:rPr>
+        <w:t>Dashboard scherm afmaken. Zorgen dat alles klikbaar is</w:t>
+      </w:r>
+      <w:r>
+        <w:rPr>
+          <w:lang w:val="nl-NL"/>
+        </w:rPr>
+        <w:br/>
+        <w:t xml:space="preserve">Sohail: </w:t>
+      </w:r>
+      <w:r>
+        <w:rPr>
+          <w:lang w:val="nl-NL"/>
+        </w:rPr>
+        <w:t>Extra voor business model. Klein begin met SQL</w:t>
+      </w:r>
+      <w:r>
+        <w:rPr>
+          <w:lang w:val="nl-NL"/>
+        </w:rPr>
+        <w:t>.</w:t>
+      </w:r>
+      <w:r>
+        <w:rPr>
+          <w:lang w:val="nl-NL"/>
+        </w:rPr>
+        <w:br/>
+      </w:r>
+      <w:r>
+        <w:rPr>
+          <w:lang w:val="nl-NL"/>
+        </w:rPr>
+        <w:t>Weilin:</w:t>
+      </w:r>
+      <w:r>
+        <w:rPr>
+          <w:lang w:val="nl-NL"/>
+        </w:rPr>
+        <w:t xml:space="preserve"> </w:t>
+      </w:r>
+      <w:r>
+        <w:rPr>
+          <w:lang w:val="nl-NL"/>
+        </w:rPr>
+        <w:t>Verder met API.</w:t>
+      </w:r>
+    </w:p>
+    <w:p>
+      <w:pPr>
+        <w:rPr>
+          <w:lang w:val="nl-NL"/>
+        </w:rPr>
+      </w:pPr>
+    </w:p>
+    <w:p>
+      <w:pPr>
+        <w:rPr>
+          <w:b/>
+          <w:bCs/>
+          <w:lang w:val="nl-NL"/>
+        </w:rPr>
+      </w:pPr>
+      <w:r>
+        <w:rPr>
+          <w:b/>
+          <w:bCs/>
+          <w:lang w:val="nl-NL"/>
+        </w:rPr>
+        <w:t>Waar ga ik vandaag tegenaan lopen</w:t>
+      </w:r>
+    </w:p>
+    <w:p>
+      <w:pPr>
+        <w:rPr>
+          <w:lang w:val="en-GB"/>
+        </w:rPr>
+      </w:pPr>
+      <w:r>
+        <w:rPr>
+          <w:lang w:val="en-GB"/>
+        </w:rPr>
+        <w:t xml:space="preserve">Ben: </w:t>
+      </w:r>
+      <w:r>
+        <w:rPr>
+          <w:lang w:val="en-GB"/>
+        </w:rPr>
+        <w:t>ASP</w:t>
+      </w:r>
+      <w:r>
+        <w:rPr>
+          <w:lang w:val="en-GB"/>
+        </w:rPr>
+        <w:br/>
+        <w:t xml:space="preserve">Carlo: </w:t>
+      </w:r>
+      <w:r>
+        <w:rPr>
+          <w:lang w:val="en-GB"/>
+        </w:rPr>
+        <w:t>-</w:t>
+      </w:r>
+      <w:r>
+        <w:rPr>
+          <w:lang w:val="en-GB"/>
+        </w:rPr>
+        <w:br/>
         <w:t xml:space="preserve">Evan: </w:t>
       </w:r>
       <w:r>
         <w:rPr>
-          <w:lang w:val="nl-NL"/>
+          <w:lang w:val="en-GB"/>
+        </w:rPr>
+        <w:t>lang bezig. Geen idee hoe end-cursors werken.</w:t>
+      </w:r>
+      <w:r>
+        <w:rPr>
+          <w:lang w:val="en-GB"/>
         </w:rPr>
         <w:br/>
         <w:t xml:space="preserve">Nick: </w:t>
       </w:r>
       <w:r>
         <w:rPr>
-          <w:lang w:val="nl-NL"/>
+          <w:lang w:val="en-GB"/>
+        </w:rPr>
+        <w:t>ASP</w:t>
+      </w:r>
+      <w:r>
+        <w:rPr>
+          <w:lang w:val="en-GB"/>
         </w:rPr>
         <w:br/>
         <w:t xml:space="preserve">Sohail: </w:t>
       </w:r>
       <w:r>
         <w:rPr>
-          <w:lang w:val="nl-NL"/>
+          <w:lang w:val="en-GB"/>
+        </w:rPr>
+        <w:t>Finance met Business model.</w:t>
+      </w:r>
+      <w:r>
+        <w:rPr>
+          <w:lang w:val="en-GB"/>
         </w:rPr>
         <w:br/>
         <w:t xml:space="preserve">Weilin: </w:t>
       </w:r>
-    </w:p>
-    <w:p>
-      <w:pPr>
-        <w:pStyle w:val="Heading2"/>
-        <w:rPr>
-          <w:lang w:val="nl-NL"/>
-        </w:rPr>
-      </w:pPr>
-      <w:r>
-        <w:rPr>
-          <w:lang w:val="nl-NL"/>
-        </w:rPr>
-        <w:t>Stand-up</w:t>
-      </w:r>
-    </w:p>
-    <w:p>
-      <w:pPr>
-        <w:rPr>
-          <w:lang w:val="nl-NL"/>
-        </w:rPr>
-      </w:pPr>
-      <w:r>
-        <w:rPr>
-          <w:b/>
-          <w:bCs/>
-          <w:lang w:val="nl-NL"/>
-        </w:rPr>
-        <w:t>Ge</w:t>
-      </w:r>
-      <w:r>
-        <w:rPr>
-          <w:b/>
-          <w:bCs/>
-          <w:lang w:val="nl-NL"/>
-        </w:rPr>
-        <w:t>neraal nieuws</w:t>
-      </w:r>
-    </w:p>
-    <w:p>
-      <w:pPr>
-        <w:rPr>
-          <w:lang w:val="nl-NL"/>
-        </w:rPr>
-      </w:pPr>
-      <w:r>
-        <w:rPr>
-          <w:lang w:val="nl-NL"/>
-        </w:rPr>
-        <w:t>Sohail zat vast op station Helmond</w:t>
-      </w:r>
-    </w:p>
-    <w:p>
-      <w:pPr>
-        <w:rPr>
-          <w:b/>
-          <w:bCs/>
-          <w:lang w:val="nl-NL"/>
-        </w:rPr>
-      </w:pPr>
-      <w:r>
-        <w:rPr>
-          <w:b/>
-          <w:bCs/>
-          <w:lang w:val="nl-NL"/>
-        </w:rPr>
-        <w:t>Wat ga ik vandaag doen</w:t>
-      </w:r>
-    </w:p>
-    <w:p>
-      <w:pPr>
-        <w:rPr>
-          <w:lang w:val="nl-NL"/>
-        </w:rPr>
-      </w:pPr>
-      <w:r>
-        <w:rPr>
-          <w:lang w:val="nl-NL"/>
-        </w:rPr>
-        <w:t xml:space="preserve">Ben: </w:t>
-      </w:r>
-      <w:r>
-        <w:rPr>
-          <w:lang w:val="nl-NL"/>
-        </w:rPr>
-        <w:t>Proberen met API data over te sturen naar JavaScript</w:t>
-      </w:r>
-      <w:r>
-        <w:rPr>
-          <w:lang w:val="nl-NL"/>
-        </w:rPr>
-        <w:br/>
-        <w:t xml:space="preserve">Carlo: </w:t>
-      </w:r>
-      <w:r>
-        <w:rPr>
-          <w:lang w:val="nl-NL"/>
-        </w:rPr>
-        <w:t>Zorgen dat het scherm van Table selected klaar is.</w:t>
-      </w:r>
-      <w:r>
-        <w:rPr>
-          <w:lang w:val="nl-NL"/>
-        </w:rPr>
-        <w:br/>
-      </w:r>
-      <w:r>
-        <w:rPr>
-          <w:lang w:val="nl-NL"/>
-        </w:rPr>
-        <w:t>Evan:</w:t>
-      </w:r>
-      <w:r>
-        <w:rPr>
-          <w:lang w:val="nl-NL"/>
-        </w:rPr>
-        <w:t xml:space="preserve"> </w:t>
-      </w:r>
-      <w:r>
-        <w:rPr>
-          <w:lang w:val="nl-NL"/>
-        </w:rPr>
-        <w:t>Proberen end-cursors aan de gang krijgen. Zorgen dat het programma blijft runnen</w:t>
-      </w:r>
-      <w:r>
-        <w:rPr>
-          <w:lang w:val="nl-NL"/>
-        </w:rPr>
-        <w:br/>
-      </w:r>
-      <w:r>
-        <w:rPr>
-          <w:lang w:val="nl-NL"/>
-        </w:rPr>
-        <w:t xml:space="preserve">Nick: </w:t>
-      </w:r>
-      <w:r>
-        <w:rPr>
-          <w:lang w:val="nl-NL"/>
-        </w:rPr>
-        <w:t>Dashboard scherm afmaken. Zorgen dat alles klikbaar is</w:t>
-      </w:r>
-      <w:r>
-        <w:rPr>
-          <w:lang w:val="nl-NL"/>
-        </w:rPr>
-        <w:br/>
-        <w:t xml:space="preserve">Sohail: </w:t>
-      </w:r>
-      <w:r>
-        <w:rPr>
-          <w:lang w:val="nl-NL"/>
-        </w:rPr>
-        <w:t>Extra voor business model. Klein begin met SQL</w:t>
-      </w:r>
-      <w:r>
-        <w:rPr>
-          <w:lang w:val="nl-NL"/>
-        </w:rPr>
-        <w:t>.</w:t>
-      </w:r>
-      <w:r>
-        <w:rPr>
-          <w:lang w:val="nl-NL"/>
-        </w:rPr>
-        <w:br/>
-      </w:r>
-      <w:r>
-        <w:rPr>
-          <w:lang w:val="nl-NL"/>
-        </w:rPr>
-        <w:t>Weilin:</w:t>
-      </w:r>
-      <w:r>
-        <w:rPr>
-          <w:lang w:val="nl-NL"/>
-        </w:rPr>
-        <w:t xml:space="preserve"> </w:t>
-      </w:r>
-      <w:r>
-        <w:rPr>
-          <w:lang w:val="nl-NL"/>
-        </w:rPr>
-        <w:t>Verder met API.</w:t>
-      </w:r>
-    </w:p>
-    <w:p>
-      <w:pPr>
-        <w:rPr>
-          <w:lang w:val="nl-NL"/>
-        </w:rPr>
-      </w:pPr>
-    </w:p>
-    <w:p>
-      <w:pPr>
-        <w:rPr>
-          <w:b/>
-          <w:bCs/>
-          <w:lang w:val="nl-NL"/>
-        </w:rPr>
-      </w:pPr>
-      <w:r>
-        <w:rPr>
-          <w:b/>
-          <w:bCs/>
-          <w:lang w:val="nl-NL"/>
-        </w:rPr>
-        <w:t>Waar ga ik vandaag tegenaan lopen</w:t>
-      </w:r>
-    </w:p>
-    <w:p>
-      <w:pPr>
+      <w:r>
         <w:rPr>
           <w:lang w:val="en-GB"/>
         </w:rPr>
-      </w:pPr>
-      <w:r>
+        <w:t>API</w:t>
+      </w:r>
+    </w:p>
+    <w:p>
+      <w:pPr>
+        <w:pStyle w:val="Kop1"/>
         <w:rPr>
           <w:lang w:val="en-GB"/>
         </w:rPr>
-        <w:t xml:space="preserve">Ben: </w:t>
-      </w:r>
-      <w:r>
+      </w:pPr>
+    </w:p>
+    <w:p>
+      <w:pPr>
         <w:rPr>
           <w:lang w:val="en-GB"/>
         </w:rPr>
-        <w:t>ASP</w:t>
-      </w:r>
-      <w:r>
-        <w:rPr>
-          <w:lang w:val="en-GB"/>
-        </w:rPr>
-        <w:br/>
-        <w:t xml:space="preserve">Carlo: </w:t>
-      </w:r>
-      <w:r>
-        <w:rPr>
-          <w:lang w:val="en-GB"/>
-        </w:rPr>
-        <w:t>-</w:t>
-      </w:r>
-      <w:r>
-        <w:rPr>
-          <w:lang w:val="en-GB"/>
-        </w:rPr>
-        <w:br/>
-        <w:t xml:space="preserve">Evan: </w:t>
-      </w:r>
-      <w:r>
-        <w:rPr>
-          <w:lang w:val="en-GB"/>
-        </w:rPr>
-        <w:t>lang bezig. Geen idee hoe end-cursors werken.</w:t>
-      </w:r>
-      <w:r>
-        <w:rPr>
-          <w:lang w:val="en-GB"/>
-        </w:rPr>
-        <w:br/>
-        <w:t xml:space="preserve">Nick: </w:t>
-      </w:r>
-      <w:r>
-        <w:rPr>
-          <w:lang w:val="en-GB"/>
-        </w:rPr>
-        <w:t>ASP</w:t>
-      </w:r>
-      <w:r>
-        <w:rPr>
-          <w:lang w:val="en-GB"/>
-        </w:rPr>
-        <w:br/>
-        <w:t xml:space="preserve">Sohail: </w:t>
-      </w:r>
-      <w:r>
-        <w:rPr>
-          <w:lang w:val="en-GB"/>
-        </w:rPr>
-        <w:t>Finance met Business model.</w:t>
-      </w:r>
-      <w:r>
-        <w:rPr>
-          <w:lang w:val="en-GB"/>
-        </w:rPr>
-        <w:br/>
-        <w:t xml:space="preserve">Weilin: </w:t>
-      </w:r>
-      <w:r>
-        <w:rPr>
-          <w:lang w:val="en-GB"/>
-        </w:rPr>
-        <w:t>API</w:t>
-      </w:r>
-    </w:p>
-    <w:p>
-      <w:pPr>
-        <w:pStyle w:val="Heading1"/>
-        <w:rPr>
-          <w:lang w:val="en-GB"/>
-        </w:rPr>
-      </w:pPr>
-    </w:p>
-    <w:p>
-      <w:pPr>
-        <w:rPr>
-          <w:lang w:val="en-GB"/>
-        </w:rPr>
-      </w:pPr>
-    </w:p>
-    <w:p>
-      <w:pPr>
-        <w:pStyle w:val="Heading1"/>
+      </w:pPr>
+    </w:p>
+    <w:p>
+      <w:pPr>
+        <w:pStyle w:val="Kop1"/>
         <w:rPr>
           <w:lang w:val="en-GB"/>
         </w:rPr>
@@ -540,7 +612,7 @@
     </w:p>
     <w:p>
       <w:pPr>
-        <w:pStyle w:val="Heading2"/>
+        <w:pStyle w:val="Kop2"/>
         <w:rPr>
           <w:lang w:val="en-GB"/>
         </w:rPr>
@@ -838,7 +910,7 @@
     </w:p>
     <w:p>
       <w:pPr>
-        <w:pStyle w:val="Heading2"/>
+        <w:pStyle w:val="Kop2"/>
         <w:rPr>
           <w:lang w:val="nl-NL"/>
         </w:rPr>
@@ -1252,15 +1324,15 @@
     </w:p>
     <w:p>
       <w:pPr>
-        <w:pStyle w:val="Heading1"/>
-        <w:rPr>
-          <w:lang w:val="nl-NL"/>
-        </w:rPr>
-      </w:pPr>
-    </w:p>
-    <w:p>
-      <w:pPr>
-        <w:pStyle w:val="Heading1"/>
+        <w:pStyle w:val="Kop1"/>
+        <w:rPr>
+          <w:lang w:val="nl-NL"/>
+        </w:rPr>
+      </w:pPr>
+    </w:p>
+    <w:p>
+      <w:pPr>
+        <w:pStyle w:val="Kop1"/>
         <w:rPr>
           <w:lang w:val="nl-NL"/>
         </w:rPr>
@@ -1702,15 +1774,15 @@
     </w:p>
     <w:p>
       <w:pPr>
-        <w:pStyle w:val="Heading1"/>
-        <w:rPr>
-          <w:lang w:val="nl-NL"/>
-        </w:rPr>
-      </w:pPr>
-    </w:p>
-    <w:p>
-      <w:pPr>
-        <w:pStyle w:val="Heading1"/>
+        <w:pStyle w:val="Kop1"/>
+        <w:rPr>
+          <w:lang w:val="nl-NL"/>
+        </w:rPr>
+      </w:pPr>
+    </w:p>
+    <w:p>
+      <w:pPr>
+        <w:pStyle w:val="Kop1"/>
         <w:rPr>
           <w:lang w:val="nl-NL"/>
         </w:rPr>
@@ -2108,15 +2180,15 @@
     </w:p>
     <w:p>
       <w:pPr>
-        <w:pStyle w:val="Heading1"/>
-        <w:rPr>
-          <w:lang w:val="nl-NL"/>
-        </w:rPr>
-      </w:pPr>
-    </w:p>
-    <w:p>
-      <w:pPr>
-        <w:pStyle w:val="Heading1"/>
+        <w:pStyle w:val="Kop1"/>
+        <w:rPr>
+          <w:lang w:val="nl-NL"/>
+        </w:rPr>
+      </w:pPr>
+    </w:p>
+    <w:p>
+      <w:pPr>
+        <w:pStyle w:val="Kop1"/>
         <w:rPr>
           <w:lang w:val="nl-NL"/>
         </w:rPr>
@@ -2571,15 +2643,15 @@
     </w:p>
     <w:p>
       <w:pPr>
-        <w:pStyle w:val="Heading1"/>
-        <w:rPr>
-          <w:lang w:val="nl-NL"/>
-        </w:rPr>
-      </w:pPr>
-    </w:p>
-    <w:p>
-      <w:pPr>
-        <w:pStyle w:val="Heading1"/>
+        <w:pStyle w:val="Kop1"/>
+        <w:rPr>
+          <w:lang w:val="nl-NL"/>
+        </w:rPr>
+      </w:pPr>
+    </w:p>
+    <w:p>
+      <w:pPr>
+        <w:pStyle w:val="Kop1"/>
         <w:rPr>
           <w:lang w:val="nl-NL"/>
         </w:rPr>
@@ -3004,15 +3076,15 @@
     </w:p>
     <w:p>
       <w:pPr>
-        <w:pStyle w:val="Heading1"/>
-        <w:rPr>
-          <w:lang w:val="nl-NL"/>
-        </w:rPr>
-      </w:pPr>
-    </w:p>
-    <w:p>
-      <w:pPr>
-        <w:pStyle w:val="Heading1"/>
+        <w:pStyle w:val="Kop1"/>
+        <w:rPr>
+          <w:lang w:val="nl-NL"/>
+        </w:rPr>
+      </w:pPr>
+    </w:p>
+    <w:p>
+      <w:pPr>
+        <w:pStyle w:val="Kop1"/>
         <w:rPr>
           <w:lang w:val="nl-NL"/>
         </w:rPr>
@@ -3429,15 +3501,15 @@
     </w:p>
     <w:p>
       <w:pPr>
-        <w:pStyle w:val="Heading1"/>
-        <w:rPr>
-          <w:lang w:val="nl-NL"/>
-        </w:rPr>
-      </w:pPr>
-    </w:p>
-    <w:p>
-      <w:pPr>
-        <w:pStyle w:val="Heading1"/>
+        <w:pStyle w:val="Kop1"/>
+        <w:rPr>
+          <w:lang w:val="nl-NL"/>
+        </w:rPr>
+      </w:pPr>
+    </w:p>
+    <w:p>
+      <w:pPr>
+        <w:pStyle w:val="Kop1"/>
         <w:rPr>
           <w:lang w:val="nl-NL"/>
         </w:rPr>
@@ -3873,7 +3945,7 @@
     </w:p>
     <w:p>
       <w:pPr>
-        <w:pStyle w:val="Heading1"/>
+        <w:pStyle w:val="Kop1"/>
         <w:rPr>
           <w:lang w:val="nl-NL"/>
         </w:rPr>
@@ -4183,15 +4255,15 @@
     </w:p>
     <w:p>
       <w:pPr>
-        <w:pStyle w:val="Heading1"/>
-        <w:rPr>
-          <w:lang w:val="nl-NL"/>
-        </w:rPr>
-      </w:pPr>
-    </w:p>
-    <w:p>
-      <w:pPr>
-        <w:pStyle w:val="Heading1"/>
+        <w:pStyle w:val="Kop1"/>
+        <w:rPr>
+          <w:lang w:val="nl-NL"/>
+        </w:rPr>
+      </w:pPr>
+    </w:p>
+    <w:p>
+      <w:pPr>
+        <w:pStyle w:val="Kop1"/>
         <w:rPr>
           <w:lang w:val="nl-NL"/>
         </w:rPr>
@@ -4599,15 +4671,15 @@
     </w:p>
     <w:p>
       <w:pPr>
-        <w:pStyle w:val="Heading1"/>
-        <w:rPr>
-          <w:lang w:val="nl-NL"/>
-        </w:rPr>
-      </w:pPr>
-    </w:p>
-    <w:p>
-      <w:pPr>
-        <w:pStyle w:val="Heading1"/>
+        <w:pStyle w:val="Kop1"/>
+        <w:rPr>
+          <w:lang w:val="nl-NL"/>
+        </w:rPr>
+      </w:pPr>
+    </w:p>
+    <w:p>
+      <w:pPr>
+        <w:pStyle w:val="Kop1"/>
         <w:rPr>
           <w:lang w:val="nl-NL"/>
         </w:rPr>
@@ -5015,15 +5087,15 @@
     </w:p>
     <w:p>
       <w:pPr>
-        <w:pStyle w:val="Heading1"/>
-        <w:rPr>
-          <w:lang w:val="nl-NL"/>
-        </w:rPr>
-      </w:pPr>
-    </w:p>
-    <w:p>
-      <w:pPr>
-        <w:pStyle w:val="Heading1"/>
+        <w:pStyle w:val="Kop1"/>
+        <w:rPr>
+          <w:lang w:val="nl-NL"/>
+        </w:rPr>
+      </w:pPr>
+    </w:p>
+    <w:p>
+      <w:pPr>
+        <w:pStyle w:val="Kop1"/>
         <w:rPr>
           <w:lang w:val="nl-NL"/>
         </w:rPr>
@@ -5423,15 +5495,15 @@
     </w:p>
     <w:p>
       <w:pPr>
-        <w:pStyle w:val="Heading1"/>
-        <w:rPr>
-          <w:lang w:val="nl-NL"/>
-        </w:rPr>
-      </w:pPr>
-    </w:p>
-    <w:p>
-      <w:pPr>
-        <w:pStyle w:val="Heading1"/>
+        <w:pStyle w:val="Kop1"/>
+        <w:rPr>
+          <w:lang w:val="nl-NL"/>
+        </w:rPr>
+      </w:pPr>
+    </w:p>
+    <w:p>
+      <w:pPr>
+        <w:pStyle w:val="Kop1"/>
         <w:rPr>
           <w:lang w:val="nl-NL"/>
         </w:rPr>
@@ -5862,15 +5934,15 @@
     </w:p>
     <w:p>
       <w:pPr>
-        <w:pStyle w:val="Heading1"/>
-        <w:rPr>
-          <w:lang w:val="nl-NL"/>
-        </w:rPr>
-      </w:pPr>
-    </w:p>
-    <w:p>
-      <w:pPr>
-        <w:pStyle w:val="Heading1"/>
+        <w:pStyle w:val="Kop1"/>
+        <w:rPr>
+          <w:lang w:val="nl-NL"/>
+        </w:rPr>
+      </w:pPr>
+    </w:p>
+    <w:p>
+      <w:pPr>
+        <w:pStyle w:val="Kop1"/>
         <w:rPr>
           <w:lang w:val="nl-NL"/>
         </w:rPr>
@@ -6282,15 +6354,15 @@
     </w:p>
     <w:p>
       <w:pPr>
-        <w:pStyle w:val="Heading1"/>
-        <w:rPr>
-          <w:lang w:val="nl-NL"/>
-        </w:rPr>
-      </w:pPr>
-    </w:p>
-    <w:p>
-      <w:pPr>
-        <w:pStyle w:val="Heading1"/>
+        <w:pStyle w:val="Kop1"/>
+        <w:rPr>
+          <w:lang w:val="nl-NL"/>
+        </w:rPr>
+      </w:pPr>
+    </w:p>
+    <w:p>
+      <w:pPr>
+        <w:pStyle w:val="Kop1"/>
         <w:rPr>
           <w:lang w:val="nl-NL"/>
         </w:rPr>
@@ -6729,23 +6801,23 @@
     </w:p>
     <w:p>
       <w:pPr>
-        <w:pStyle w:val="Heading1"/>
-        <w:rPr>
-          <w:lang w:val="nl-NL"/>
-        </w:rPr>
-      </w:pPr>
-    </w:p>
-    <w:p>
-      <w:pPr>
-        <w:pStyle w:val="Heading1"/>
-        <w:rPr>
-          <w:lang w:val="nl-NL"/>
-        </w:rPr>
-      </w:pPr>
-    </w:p>
-    <w:p>
-      <w:pPr>
-        <w:pStyle w:val="Heading1"/>
+        <w:pStyle w:val="Kop1"/>
+        <w:rPr>
+          <w:lang w:val="nl-NL"/>
+        </w:rPr>
+      </w:pPr>
+    </w:p>
+    <w:p>
+      <w:pPr>
+        <w:pStyle w:val="Kop1"/>
+        <w:rPr>
+          <w:lang w:val="nl-NL"/>
+        </w:rPr>
+      </w:pPr>
+    </w:p>
+    <w:p>
+      <w:pPr>
+        <w:pStyle w:val="Kop1"/>
         <w:rPr>
           <w:lang w:val="nl-NL"/>
         </w:rPr>
@@ -7138,15 +7210,15 @@
     </w:p>
     <w:p>
       <w:pPr>
-        <w:pStyle w:val="Heading1"/>
-        <w:rPr>
-          <w:lang w:val="nl-NL"/>
-        </w:rPr>
-      </w:pPr>
-    </w:p>
-    <w:p>
-      <w:pPr>
-        <w:pStyle w:val="Heading1"/>
+        <w:pStyle w:val="Kop1"/>
+        <w:rPr>
+          <w:lang w:val="nl-NL"/>
+        </w:rPr>
+      </w:pPr>
+    </w:p>
+    <w:p>
+      <w:pPr>
+        <w:pStyle w:val="Kop1"/>
         <w:rPr>
           <w:lang w:val="nl-NL"/>
         </w:rPr>
@@ -7901,15 +7973,15 @@
     <w:lsdException w:name="Unresolved Mention" w:semiHidden="1" w:unhideWhenUsed="1"/>
     <w:lsdException w:name="Smart Link" w:semiHidden="1" w:unhideWhenUsed="1"/>
   </w:latentStyles>
-  <w:style w:type="paragraph" w:default="1" w:styleId="Normal">
+  <w:style w:type="paragraph" w:default="1" w:styleId="Standaard">
     <w:name w:val="Normal"/>
     <w:qFormat/>
   </w:style>
-  <w:style w:type="paragraph" w:styleId="Heading1">
+  <w:style w:type="paragraph" w:styleId="Kop1">
     <w:name w:val="heading 1"/>
-    <w:basedOn w:val="Normal"/>
-    <w:next w:val="Normal"/>
-    <w:link w:val="Heading1Char"/>
+    <w:basedOn w:val="Standaard"/>
+    <w:next w:val="Standaard"/>
+    <w:link w:val="Kop1Char"/>
     <w:uiPriority w:val="9"/>
     <w:qFormat/>
     <w:rsid w:val="005459A7"/>
@@ -7926,11 +7998,11 @@
       <w:szCs w:val="32"/>
     </w:rPr>
   </w:style>
-  <w:style w:type="paragraph" w:styleId="Heading2">
+  <w:style w:type="paragraph" w:styleId="Kop2">
     <w:name w:val="heading 2"/>
-    <w:basedOn w:val="Normal"/>
-    <w:next w:val="Normal"/>
-    <w:link w:val="Heading2Char"/>
+    <w:basedOn w:val="Standaard"/>
+    <w:next w:val="Standaard"/>
+    <w:link w:val="Kop2Char"/>
     <w:uiPriority w:val="9"/>
     <w:unhideWhenUsed/>
     <w:qFormat/>
@@ -7948,13 +8020,13 @@
       <w:szCs w:val="26"/>
     </w:rPr>
   </w:style>
-  <w:style w:type="character" w:default="1" w:styleId="DefaultParagraphFont">
+  <w:style w:type="character" w:default="1" w:styleId="Standaardalinea-lettertype">
     <w:name w:val="Default Paragraph Font"/>
     <w:uiPriority w:val="1"/>
     <w:semiHidden/>
     <w:unhideWhenUsed/>
   </w:style>
-  <w:style w:type="table" w:default="1" w:styleId="TableNormal">
+  <w:style w:type="table" w:default="1" w:styleId="Standaardtabel">
     <w:name w:val="Normal Table"/>
     <w:uiPriority w:val="99"/>
     <w:semiHidden/>
@@ -7969,16 +8041,16 @@
       </w:tblCellMar>
     </w:tblPr>
   </w:style>
-  <w:style w:type="numbering" w:default="1" w:styleId="NoList">
+  <w:style w:type="numbering" w:default="1" w:styleId="Geenlijst">
     <w:name w:val="No List"/>
     <w:uiPriority w:val="99"/>
     <w:semiHidden/>
     <w:unhideWhenUsed/>
   </w:style>
-  <w:style w:type="character" w:customStyle="1" w:styleId="Heading1Char">
-    <w:name w:val="Heading 1 Char"/>
-    <w:basedOn w:val="DefaultParagraphFont"/>
-    <w:link w:val="Heading1"/>
+  <w:style w:type="character" w:customStyle="1" w:styleId="Kop1Char">
+    <w:name w:val="Kop 1 Char"/>
+    <w:basedOn w:val="Standaardalinea-lettertype"/>
+    <w:link w:val="Kop1"/>
     <w:uiPriority w:val="9"/>
     <w:rsid w:val="005459A7"/>
     <w:rPr>
@@ -7988,10 +8060,10 @@
       <w:szCs w:val="32"/>
     </w:rPr>
   </w:style>
-  <w:style w:type="character" w:customStyle="1" w:styleId="Heading2Char">
-    <w:name w:val="Heading 2 Char"/>
-    <w:basedOn w:val="DefaultParagraphFont"/>
-    <w:link w:val="Heading2"/>
+  <w:style w:type="character" w:customStyle="1" w:styleId="Kop2Char">
+    <w:name w:val="Kop 2 Char"/>
+    <w:basedOn w:val="Standaardalinea-lettertype"/>
+    <w:link w:val="Kop2"/>
     <w:uiPriority w:val="9"/>
     <w:rsid w:val="00AA1596"/>
     <w:rPr>

</xml_diff>

<commit_message>
update daily standup notes
</commit_message>
<xml_diff>
--- a/Notulen Daily Standup.docx
+++ b/Notulen Daily Standup.docx
@@ -19,6 +19,1019 @@
         <w:rPr>
           <w:lang w:val="nl-NL"/>
         </w:rPr>
+        <w:t>2/</w:t>
+      </w:r>
+      <w:r>
+        <w:rPr>
+          <w:lang w:val="nl-NL"/>
+        </w:rPr>
+        <w:t>9</w:t>
+      </w:r>
+    </w:p>
+    <w:p>
+      <w:pPr>
+        <w:pStyle w:val="Kop2"/>
+        <w:rPr>
+          <w:lang w:val="nl-NL"/>
+        </w:rPr>
+      </w:pPr>
+      <w:r>
+        <w:rPr>
+          <w:lang w:val="nl-NL"/>
+        </w:rPr>
+        <w:t>Stand-down</w:t>
+      </w:r>
+    </w:p>
+    <w:p>
+      <w:pPr>
+        <w:rPr>
+          <w:b/>
+          <w:bCs/>
+          <w:lang w:val="nl-NL"/>
+        </w:rPr>
+      </w:pPr>
+      <w:r>
+        <w:rPr>
+          <w:b/>
+          <w:bCs/>
+          <w:lang w:val="nl-NL"/>
+        </w:rPr>
+        <w:t xml:space="preserve">Wat heb ik </w:t>
+      </w:r>
+      <w:r>
+        <w:rPr>
+          <w:b/>
+          <w:bCs/>
+          <w:lang w:val="nl-NL"/>
+        </w:rPr>
+        <w:t>vandaag gedaan / wat heb ik vandaag afgekregen</w:t>
+      </w:r>
+    </w:p>
+    <w:p>
+      <w:pPr>
+        <w:rPr>
+          <w:lang w:val="nl-NL"/>
+        </w:rPr>
+      </w:pPr>
+      <w:r>
+        <w:rPr>
+          <w:lang w:val="nl-NL"/>
+        </w:rPr>
+        <w:t xml:space="preserve">Ben: </w:t>
+      </w:r>
+      <w:r>
+        <w:rPr>
+          <w:lang w:val="nl-NL"/>
+        </w:rPr>
+        <w:br/>
+        <w:t>Carlo:</w:t>
+      </w:r>
+      <w:r>
+        <w:rPr>
+          <w:lang w:val="nl-NL"/>
+        </w:rPr>
+        <w:t xml:space="preserve"> </w:t>
+      </w:r>
+      <w:r>
+        <w:rPr>
+          <w:lang w:val="nl-NL"/>
+        </w:rPr>
+        <w:br/>
+      </w:r>
+      <w:r>
+        <w:rPr>
+          <w:lang w:val="nl-NL"/>
+        </w:rPr>
+        <w:t>Evan:</w:t>
+      </w:r>
+      <w:r>
+        <w:rPr>
+          <w:lang w:val="nl-NL"/>
+        </w:rPr>
+        <w:br/>
+        <w:t>Nick:</w:t>
+      </w:r>
+      <w:r>
+        <w:rPr>
+          <w:lang w:val="nl-NL"/>
+        </w:rPr>
+        <w:br/>
+        <w:t>Sohail:</w:t>
+      </w:r>
+      <w:r>
+        <w:rPr>
+          <w:lang w:val="nl-NL"/>
+        </w:rPr>
+        <w:br/>
+        <w:t xml:space="preserve">Weilin: </w:t>
+      </w:r>
+    </w:p>
+    <w:p>
+      <w:pPr>
+        <w:rPr>
+          <w:b/>
+          <w:bCs/>
+          <w:lang w:val="nl-NL"/>
+        </w:rPr>
+      </w:pPr>
+      <w:r>
+        <w:rPr>
+          <w:b/>
+          <w:bCs/>
+          <w:lang w:val="nl-NL"/>
+        </w:rPr>
+        <w:t>Waar ben ik te</w:t>
+      </w:r>
+      <w:r>
+        <w:rPr>
+          <w:b/>
+          <w:bCs/>
+          <w:lang w:val="nl-NL"/>
+        </w:rPr>
+        <w:t>genaan gelopen</w:t>
+      </w:r>
+    </w:p>
+    <w:p>
+      <w:pPr>
+        <w:rPr>
+          <w:lang w:val="en-GB"/>
+        </w:rPr>
+      </w:pPr>
+      <w:r>
+        <w:rPr>
+          <w:lang w:val="en-GB"/>
+        </w:rPr>
+        <w:t xml:space="preserve">Ben: </w:t>
+      </w:r>
+      <w:r>
+        <w:rPr>
+          <w:lang w:val="en-GB"/>
+        </w:rPr>
+        <w:br/>
+        <w:t xml:space="preserve">Carlo: </w:t>
+      </w:r>
+      <w:r>
+        <w:rPr>
+          <w:lang w:val="en-GB"/>
+        </w:rPr>
+        <w:br/>
+        <w:t xml:space="preserve">Evan: </w:t>
+      </w:r>
+      <w:r>
+        <w:rPr>
+          <w:lang w:val="en-GB"/>
+        </w:rPr>
+        <w:br/>
+        <w:t xml:space="preserve">Nick: </w:t>
+      </w:r>
+      <w:r>
+        <w:rPr>
+          <w:lang w:val="en-GB"/>
+        </w:rPr>
+        <w:br/>
+        <w:t xml:space="preserve">Sohail: </w:t>
+      </w:r>
+      <w:r>
+        <w:rPr>
+          <w:lang w:val="en-GB"/>
+        </w:rPr>
+        <w:br/>
+        <w:t xml:space="preserve">Weilin: </w:t>
+      </w:r>
+    </w:p>
+    <w:p>
+      <w:pPr>
+        <w:pStyle w:val="Kop2"/>
+        <w:rPr>
+          <w:lang w:val="en-GB"/>
+        </w:rPr>
+      </w:pPr>
+      <w:r>
+        <w:rPr>
+          <w:lang w:val="en-GB"/>
+        </w:rPr>
+        <w:t>Stand-up</w:t>
+      </w:r>
+    </w:p>
+    <w:p>
+      <w:pPr>
+        <w:rPr>
+          <w:lang w:val="nl-NL"/>
+        </w:rPr>
+      </w:pPr>
+      <w:r>
+        <w:rPr>
+          <w:b/>
+          <w:bCs/>
+          <w:lang w:val="nl-NL"/>
+        </w:rPr>
+        <w:t>Ge</w:t>
+      </w:r>
+      <w:r>
+        <w:rPr>
+          <w:b/>
+          <w:bCs/>
+          <w:lang w:val="nl-NL"/>
+        </w:rPr>
+        <w:t>neraal nieuws</w:t>
+      </w:r>
+    </w:p>
+    <w:p>
+      <w:pPr>
+        <w:rPr>
+          <w:b/>
+          <w:bCs/>
+          <w:lang w:val="nl-NL"/>
+        </w:rPr>
+      </w:pPr>
+      <w:r>
+        <w:rPr>
+          <w:b/>
+          <w:bCs/>
+          <w:lang w:val="nl-NL"/>
+        </w:rPr>
+        <w:br/>
+      </w:r>
+      <w:r>
+        <w:rPr>
+          <w:b/>
+          <w:bCs/>
+          <w:lang w:val="nl-NL"/>
+        </w:rPr>
+        <w:t>Wat ga ik vandaag doen</w:t>
+      </w:r>
+    </w:p>
+    <w:p>
+      <w:pPr>
+        <w:rPr>
+          <w:lang w:val="nl-NL"/>
+        </w:rPr>
+      </w:pPr>
+      <w:r>
+        <w:rPr>
+          <w:lang w:val="nl-NL"/>
+        </w:rPr>
+        <w:t xml:space="preserve">Ben: </w:t>
+      </w:r>
+      <w:r>
+        <w:rPr>
+          <w:lang w:val="nl-NL"/>
+        </w:rPr>
+        <w:br/>
+        <w:t>Carlo:</w:t>
+      </w:r>
+      <w:r>
+        <w:rPr>
+          <w:lang w:val="nl-NL"/>
+        </w:rPr>
+        <w:br/>
+      </w:r>
+      <w:r>
+        <w:rPr>
+          <w:lang w:val="nl-NL"/>
+        </w:rPr>
+        <w:t>Evan:</w:t>
+      </w:r>
+      <w:r>
+        <w:rPr>
+          <w:lang w:val="nl-NL"/>
+        </w:rPr>
+        <w:t xml:space="preserve"> </w:t>
+      </w:r>
+      <w:r>
+        <w:rPr>
+          <w:lang w:val="nl-NL"/>
+        </w:rPr>
+        <w:br/>
+      </w:r>
+      <w:r>
+        <w:rPr>
+          <w:lang w:val="nl-NL"/>
+        </w:rPr>
+        <w:t xml:space="preserve">Nick: </w:t>
+      </w:r>
+      <w:r>
+        <w:rPr>
+          <w:lang w:val="nl-NL"/>
+        </w:rPr>
+        <w:br/>
+        <w:t xml:space="preserve">Sohail: </w:t>
+      </w:r>
+      <w:r>
+        <w:rPr>
+          <w:lang w:val="nl-NL"/>
+        </w:rPr>
+        <w:br/>
+      </w:r>
+      <w:r>
+        <w:rPr>
+          <w:lang w:val="nl-NL"/>
+        </w:rPr>
+        <w:t>Weilin:</w:t>
+      </w:r>
+      <w:r>
+        <w:rPr>
+          <w:lang w:val="nl-NL"/>
+        </w:rPr>
+        <w:t xml:space="preserve"> </w:t>
+      </w:r>
+    </w:p>
+    <w:p>
+      <w:pPr>
+        <w:rPr>
+          <w:lang w:val="nl-NL"/>
+        </w:rPr>
+      </w:pPr>
+    </w:p>
+    <w:p>
+      <w:pPr>
+        <w:rPr>
+          <w:b/>
+          <w:bCs/>
+          <w:lang w:val="nl-NL"/>
+        </w:rPr>
+      </w:pPr>
+      <w:r>
+        <w:rPr>
+          <w:b/>
+          <w:bCs/>
+          <w:lang w:val="nl-NL"/>
+        </w:rPr>
+        <w:t>Waar ga ik vandaag tegenaan lopen</w:t>
+      </w:r>
+    </w:p>
+    <w:p>
+      <w:pPr>
+        <w:rPr>
+          <w:lang w:val="en-GB"/>
+        </w:rPr>
+      </w:pPr>
+      <w:r>
+        <w:rPr>
+          <w:lang w:val="nl-NL"/>
+        </w:rPr>
+        <w:t xml:space="preserve">Ben: </w:t>
+      </w:r>
+      <w:r>
+        <w:rPr>
+          <w:lang w:val="nl-NL"/>
+        </w:rPr>
+        <w:br/>
+        <w:t>Carlo:</w:t>
+      </w:r>
+      <w:r>
+        <w:rPr>
+          <w:lang w:val="nl-NL"/>
+        </w:rPr>
+        <w:br/>
+        <w:t>Evan:</w:t>
+      </w:r>
+      <w:r>
+        <w:rPr>
+          <w:lang w:val="nl-NL"/>
+        </w:rPr>
+        <w:br/>
+      </w:r>
+      <w:r>
+        <w:rPr>
+          <w:lang w:val="en-GB"/>
+        </w:rPr>
+        <w:t xml:space="preserve">Nick: </w:t>
+      </w:r>
+      <w:r>
+        <w:rPr>
+          <w:lang w:val="en-GB"/>
+        </w:rPr>
+        <w:br/>
+        <w:t xml:space="preserve">Sohail: </w:t>
+      </w:r>
+      <w:r>
+        <w:rPr>
+          <w:lang w:val="en-GB"/>
+        </w:rPr>
+        <w:br/>
+      </w:r>
+      <w:r>
+        <w:rPr>
+          <w:lang w:val="en-GB"/>
+        </w:rPr>
+        <w:t xml:space="preserve">Weilin: </w:t>
+      </w:r>
+    </w:p>
+    <w:p>
+      <w:pPr>
+        <w:pStyle w:val="Kop1"/>
+        <w:rPr>
+          <w:lang w:val="nl-NL"/>
+        </w:rPr>
+      </w:pPr>
+    </w:p>
+    <w:p>
+      <w:pPr>
+        <w:rPr>
+          <w:lang w:val="nl-NL"/>
+        </w:rPr>
+      </w:pPr>
+    </w:p>
+    <w:p>
+      <w:pPr>
+        <w:pStyle w:val="Kop1"/>
+        <w:rPr>
+          <w:lang w:val="nl-NL"/>
+        </w:rPr>
+      </w:pPr>
+      <w:r>
+        <w:rPr>
+          <w:lang w:val="nl-NL"/>
+        </w:rPr>
+        <w:lastRenderedPageBreak/>
+        <w:t>21/1</w:t>
+      </w:r>
+      <w:r>
+        <w:rPr>
+          <w:lang w:val="nl-NL"/>
+        </w:rPr>
+        <w:t>2/</w:t>
+      </w:r>
+      <w:r>
+        <w:rPr>
+          <w:lang w:val="nl-NL"/>
+        </w:rPr>
+        <w:t>8</w:t>
+      </w:r>
+    </w:p>
+    <w:p>
+      <w:pPr>
+        <w:pStyle w:val="Kop2"/>
+        <w:rPr>
+          <w:lang w:val="nl-NL"/>
+        </w:rPr>
+      </w:pPr>
+      <w:r>
+        <w:rPr>
+          <w:lang w:val="nl-NL"/>
+        </w:rPr>
+        <w:t>Stand-down</w:t>
+      </w:r>
+    </w:p>
+    <w:p>
+      <w:pPr>
+        <w:rPr>
+          <w:b/>
+          <w:bCs/>
+          <w:lang w:val="nl-NL"/>
+        </w:rPr>
+      </w:pPr>
+      <w:r>
+        <w:rPr>
+          <w:b/>
+          <w:bCs/>
+          <w:lang w:val="nl-NL"/>
+        </w:rPr>
+        <w:t xml:space="preserve">Wat heb ik </w:t>
+      </w:r>
+      <w:r>
+        <w:rPr>
+          <w:b/>
+          <w:bCs/>
+          <w:lang w:val="nl-NL"/>
+        </w:rPr>
+        <w:t>vandaag gedaan / wat heb ik vandaag afgekregen</w:t>
+      </w:r>
+    </w:p>
+    <w:p>
+      <w:pPr>
+        <w:rPr>
+          <w:lang w:val="nl-NL"/>
+        </w:rPr>
+      </w:pPr>
+      <w:r>
+        <w:rPr>
+          <w:lang w:val="nl-NL"/>
+        </w:rPr>
+        <w:t xml:space="preserve">Ben: </w:t>
+      </w:r>
+      <w:r>
+        <w:rPr>
+          <w:lang w:val="nl-NL"/>
+        </w:rPr>
+        <w:br/>
+        <w:t>Carlo:</w:t>
+      </w:r>
+      <w:r>
+        <w:rPr>
+          <w:lang w:val="nl-NL"/>
+        </w:rPr>
+        <w:t xml:space="preserve"> </w:t>
+      </w:r>
+      <w:r>
+        <w:rPr>
+          <w:lang w:val="nl-NL"/>
+        </w:rPr>
+        <w:br/>
+      </w:r>
+      <w:r>
+        <w:rPr>
+          <w:lang w:val="nl-NL"/>
+        </w:rPr>
+        <w:t>Evan:</w:t>
+      </w:r>
+      <w:r>
+        <w:rPr>
+          <w:lang w:val="nl-NL"/>
+        </w:rPr>
+        <w:br/>
+        <w:t>Nick:</w:t>
+      </w:r>
+      <w:r>
+        <w:rPr>
+          <w:lang w:val="nl-NL"/>
+        </w:rPr>
+        <w:br/>
+        <w:t>Sohail:</w:t>
+      </w:r>
+      <w:r>
+        <w:rPr>
+          <w:lang w:val="nl-NL"/>
+        </w:rPr>
+        <w:br/>
+        <w:t xml:space="preserve">Weilin: </w:t>
+      </w:r>
+    </w:p>
+    <w:p>
+      <w:pPr>
+        <w:rPr>
+          <w:b/>
+          <w:bCs/>
+          <w:lang w:val="nl-NL"/>
+        </w:rPr>
+      </w:pPr>
+      <w:r>
+        <w:rPr>
+          <w:b/>
+          <w:bCs/>
+          <w:lang w:val="nl-NL"/>
+        </w:rPr>
+        <w:t>Waar ben ik te</w:t>
+      </w:r>
+      <w:r>
+        <w:rPr>
+          <w:b/>
+          <w:bCs/>
+          <w:lang w:val="nl-NL"/>
+        </w:rPr>
+        <w:t>genaan gelopen</w:t>
+      </w:r>
+    </w:p>
+    <w:p>
+      <w:pPr>
+        <w:rPr>
+          <w:lang w:val="nl-NL"/>
+        </w:rPr>
+      </w:pPr>
+      <w:r>
+        <w:rPr>
+          <w:lang w:val="nl-NL"/>
+        </w:rPr>
+        <w:t>Ben:</w:t>
+      </w:r>
+      <w:r>
+        <w:rPr>
+          <w:lang w:val="nl-NL"/>
+        </w:rPr>
+        <w:br/>
+        <w:t xml:space="preserve">Carlo: </w:t>
+      </w:r>
+      <w:r>
+        <w:rPr>
+          <w:lang w:val="nl-NL"/>
+        </w:rPr>
+        <w:br/>
+        <w:t xml:space="preserve">Evan: </w:t>
+      </w:r>
+      <w:r>
+        <w:rPr>
+          <w:lang w:val="nl-NL"/>
+        </w:rPr>
+        <w:br/>
+      </w:r>
+      <w:r>
+        <w:rPr>
+          <w:lang w:val="nl-NL"/>
+        </w:rPr>
+        <w:t xml:space="preserve">Nick: </w:t>
+      </w:r>
+      <w:r>
+        <w:rPr>
+          <w:lang w:val="nl-NL"/>
+        </w:rPr>
+        <w:br/>
+        <w:t xml:space="preserve">Sohail: </w:t>
+      </w:r>
+      <w:r>
+        <w:rPr>
+          <w:lang w:val="nl-NL"/>
+        </w:rPr>
+        <w:br/>
+        <w:t xml:space="preserve">Weilin: </w:t>
+      </w:r>
+    </w:p>
+    <w:p>
+      <w:pPr>
+        <w:pStyle w:val="Kop2"/>
+        <w:rPr>
+          <w:lang w:val="en-GB"/>
+        </w:rPr>
+      </w:pPr>
+      <w:r>
+        <w:rPr>
+          <w:lang w:val="en-GB"/>
+        </w:rPr>
+        <w:t>Stand-up</w:t>
+      </w:r>
+    </w:p>
+    <w:p>
+      <w:pPr>
+        <w:rPr>
+          <w:lang w:val="nl-NL"/>
+        </w:rPr>
+      </w:pPr>
+      <w:r>
+        <w:rPr>
+          <w:b/>
+          <w:bCs/>
+          <w:lang w:val="nl-NL"/>
+        </w:rPr>
+        <w:t>Ge</w:t>
+      </w:r>
+      <w:r>
+        <w:rPr>
+          <w:b/>
+          <w:bCs/>
+          <w:lang w:val="nl-NL"/>
+        </w:rPr>
+        <w:t>neraal nieuws</w:t>
+      </w:r>
+    </w:p>
+    <w:p>
+      <w:pPr>
+        <w:rPr>
+          <w:b/>
+          <w:bCs/>
+          <w:lang w:val="nl-NL"/>
+        </w:rPr>
+      </w:pPr>
+      <w:r>
+        <w:rPr>
+          <w:b/>
+          <w:bCs/>
+          <w:lang w:val="nl-NL"/>
+        </w:rPr>
+        <w:br/>
+      </w:r>
+      <w:r>
+        <w:rPr>
+          <w:b/>
+          <w:bCs/>
+          <w:lang w:val="nl-NL"/>
+        </w:rPr>
+        <w:t>Wat ga ik vandaag doen</w:t>
+      </w:r>
+    </w:p>
+    <w:p>
+      <w:pPr>
+        <w:rPr>
+          <w:lang w:val="nl-NL"/>
+        </w:rPr>
+      </w:pPr>
+      <w:r>
+        <w:rPr>
+          <w:lang w:val="nl-NL"/>
+        </w:rPr>
+        <w:t xml:space="preserve">Ben: </w:t>
+      </w:r>
+      <w:r>
+        <w:rPr>
+          <w:lang w:val="nl-NL"/>
+        </w:rPr>
+        <w:t>verd</w:t>
+      </w:r>
+      <w:r>
+        <w:rPr>
+          <w:lang w:val="nl-NL"/>
+        </w:rPr>
+        <w:t xml:space="preserve">er met API uitlezen. </w:t>
+      </w:r>
+      <w:r>
+        <w:rPr>
+          <w:lang w:val="nl-NL"/>
+        </w:rPr>
+        <w:t>Postman gebruik</w:t>
+      </w:r>
+      <w:r>
+        <w:rPr>
+          <w:lang w:val="nl-NL"/>
+        </w:rPr>
+        <w:t>en</w:t>
+      </w:r>
+      <w:r>
+        <w:rPr>
+          <w:lang w:val="nl-NL"/>
+        </w:rPr>
+        <w:t xml:space="preserve"> </w:t>
+      </w:r>
+      <w:r>
+        <w:rPr>
+          <w:lang w:val="nl-NL"/>
+        </w:rPr>
+        <w:br/>
+      </w:r>
+      <w:r>
+        <w:rPr>
+          <w:lang w:val="nl-NL"/>
+        </w:rPr>
+        <w:t>Carlo:</w:t>
+      </w:r>
+      <w:r>
+        <w:rPr>
+          <w:lang w:val="nl-NL"/>
+        </w:rPr>
+        <w:t xml:space="preserve"> Zorgen dat het menu goed werkt.</w:t>
+      </w:r>
+      <w:r>
+        <w:rPr>
+          <w:lang w:val="nl-NL"/>
+        </w:rPr>
+        <w:br/>
+      </w:r>
+      <w:r>
+        <w:rPr>
+          <w:lang w:val="nl-NL"/>
+        </w:rPr>
+        <w:t>Evan:</w:t>
+      </w:r>
+      <w:r>
+        <w:rPr>
+          <w:lang w:val="nl-NL"/>
+        </w:rPr>
+        <w:t xml:space="preserve"> </w:t>
+      </w:r>
+      <w:r>
+        <w:rPr>
+          <w:lang w:val="nl-NL"/>
+        </w:rPr>
+        <w:t>Proberen feature recognision.</w:t>
+      </w:r>
+      <w:r>
+        <w:rPr>
+          <w:lang w:val="nl-NL"/>
+        </w:rPr>
+        <w:br/>
+      </w:r>
+      <w:r>
+        <w:rPr>
+          <w:lang w:val="nl-NL"/>
+        </w:rPr>
+        <w:t xml:space="preserve">Nick: </w:t>
+      </w:r>
+      <w:r>
+        <w:rPr>
+          <w:lang w:val="nl-NL"/>
+        </w:rPr>
+        <w:t xml:space="preserve">Verder met dashboard en zorgen dat de goede database wordt geselecteerd als je </w:t>
+      </w:r>
+      <w:r>
+        <w:rPr>
+          <w:lang w:val="nl-NL"/>
+        </w:rPr>
+        <w:t>erop</w:t>
+      </w:r>
+      <w:r>
+        <w:rPr>
+          <w:lang w:val="nl-NL"/>
+        </w:rPr>
+        <w:t xml:space="preserve"> klikt.</w:t>
+      </w:r>
+      <w:r>
+        <w:rPr>
+          <w:lang w:val="nl-NL"/>
+        </w:rPr>
+        <w:br/>
+        <w:t xml:space="preserve">Sohail: </w:t>
+      </w:r>
+      <w:r>
+        <w:rPr>
+          <w:lang w:val="nl-NL"/>
+        </w:rPr>
+        <w:t>V</w:t>
+      </w:r>
+      <w:r>
+        <w:rPr>
+          <w:lang w:val="nl-NL"/>
+        </w:rPr>
+        <w:t xml:space="preserve">erder werken aan de bedrijfskundige deel, workshop </w:t>
+      </w:r>
+      <w:r>
+        <w:rPr>
+          <w:lang w:val="nl-NL"/>
+        </w:rPr>
+        <w:t>SQL</w:t>
+      </w:r>
+      <w:r>
+        <w:rPr>
+          <w:lang w:val="nl-NL"/>
+        </w:rPr>
+        <w:t xml:space="preserve"> volgen en datasets aanmaken</w:t>
+      </w:r>
+      <w:r>
+        <w:rPr>
+          <w:lang w:val="nl-NL"/>
+        </w:rPr>
+        <w:br/>
+      </w:r>
+      <w:r>
+        <w:rPr>
+          <w:lang w:val="nl-NL"/>
+        </w:rPr>
+        <w:t>Weilin:</w:t>
+      </w:r>
+      <w:r>
+        <w:rPr>
+          <w:lang w:val="nl-NL"/>
+        </w:rPr>
+        <w:t xml:space="preserve"> </w:t>
+      </w:r>
+      <w:r>
+        <w:rPr>
+          <w:lang w:val="nl-NL"/>
+        </w:rPr>
+        <w:t>Verder met API inladen alleen nog niet efficiënt genoeg.</w:t>
+      </w:r>
+    </w:p>
+    <w:p>
+      <w:pPr>
+        <w:rPr>
+          <w:lang w:val="nl-NL"/>
+        </w:rPr>
+      </w:pPr>
+    </w:p>
+    <w:p>
+      <w:pPr>
+        <w:rPr>
+          <w:b/>
+          <w:bCs/>
+          <w:lang w:val="nl-NL"/>
+        </w:rPr>
+      </w:pPr>
+      <w:r>
+        <w:rPr>
+          <w:b/>
+          <w:bCs/>
+          <w:lang w:val="nl-NL"/>
+        </w:rPr>
+        <w:t>Waar ga ik vandaag tegenaan lopen</w:t>
+      </w:r>
+    </w:p>
+    <w:p>
+      <w:pPr>
+        <w:rPr>
+          <w:lang w:val="nl-NL"/>
+        </w:rPr>
+      </w:pPr>
+      <w:r>
+        <w:rPr>
+          <w:lang w:val="nl-NL"/>
+        </w:rPr>
+        <w:t xml:space="preserve">Ben: </w:t>
+      </w:r>
+      <w:r>
+        <w:rPr>
+          <w:lang w:val="nl-NL"/>
+        </w:rPr>
+        <w:t>ASP en</w:t>
+      </w:r>
+      <w:r>
+        <w:rPr>
+          <w:lang w:val="nl-NL"/>
+        </w:rPr>
+        <w:t xml:space="preserve"> API</w:t>
+      </w:r>
+      <w:r>
+        <w:rPr>
+          <w:lang w:val="nl-NL"/>
+        </w:rPr>
+        <w:br/>
+        <w:t>Carlo:</w:t>
+      </w:r>
+      <w:r>
+        <w:rPr>
+          <w:lang w:val="nl-NL"/>
+        </w:rPr>
+        <w:t xml:space="preserve"> </w:t>
+      </w:r>
+      <w:r>
+        <w:rPr>
+          <w:lang w:val="nl-NL"/>
+        </w:rPr>
+        <w:t>Menu werkt nog niet</w:t>
+      </w:r>
+      <w:r>
+        <w:rPr>
+          <w:lang w:val="nl-NL"/>
+        </w:rPr>
+        <w:br/>
+        <w:t>Evan:</w:t>
+      </w:r>
+      <w:r>
+        <w:rPr>
+          <w:lang w:val="nl-NL"/>
+        </w:rPr>
+        <w:t xml:space="preserve"> -</w:t>
+      </w:r>
+      <w:r>
+        <w:rPr>
+          <w:lang w:val="nl-NL"/>
+        </w:rPr>
+        <w:br/>
+        <w:t xml:space="preserve">Nick: </w:t>
+      </w:r>
+      <w:r>
+        <w:rPr>
+          <w:lang w:val="nl-NL"/>
+        </w:rPr>
+        <w:t>ASP</w:t>
+      </w:r>
+      <w:r>
+        <w:rPr>
+          <w:lang w:val="nl-NL"/>
+        </w:rPr>
+        <w:br/>
+        <w:t xml:space="preserve">Sohail: </w:t>
+      </w:r>
+      <w:r>
+        <w:rPr>
+          <w:lang w:val="nl-NL"/>
+        </w:rPr>
+        <w:t>-</w:t>
+      </w:r>
+      <w:r>
+        <w:rPr>
+          <w:lang w:val="nl-NL"/>
+        </w:rPr>
+        <w:br/>
+      </w:r>
+      <w:r>
+        <w:rPr>
+          <w:lang w:val="nl-NL"/>
+        </w:rPr>
+        <w:t xml:space="preserve">Weilin: </w:t>
+      </w:r>
+      <w:r>
+        <w:rPr>
+          <w:lang w:val="nl-NL"/>
+        </w:rPr>
+        <w:t>Timer vooral.</w:t>
+      </w:r>
+    </w:p>
+    <w:p>
+      <w:pPr>
+        <w:rPr>
+          <w:lang w:val="nl-NL"/>
+        </w:rPr>
+      </w:pPr>
+    </w:p>
+    <w:p>
+      <w:pPr>
+        <w:rPr>
+          <w:lang w:val="nl-NL"/>
+        </w:rPr>
+      </w:pPr>
+    </w:p>
+    <w:p>
+      <w:pPr>
+        <w:rPr>
+          <w:lang w:val="nl-NL"/>
+        </w:rPr>
+      </w:pPr>
+    </w:p>
+    <w:p>
+      <w:pPr>
+        <w:pStyle w:val="Kop1"/>
+        <w:rPr>
+          <w:lang w:val="nl-NL"/>
+        </w:rPr>
+      </w:pPr>
+      <w:r>
+        <w:rPr>
+          <w:lang w:val="nl-NL"/>
+        </w:rPr>
+        <w:lastRenderedPageBreak/>
+        <w:t>21/1</w:t>
+      </w:r>
+      <w:r>
+        <w:rPr>
+          <w:lang w:val="nl-NL"/>
+        </w:rPr>
         <w:t>2/7</w:t>
       </w:r>
     </w:p>
@@ -504,9 +1517,53 @@
       </w:pPr>
       <w:r>
         <w:rPr>
+          <w:lang w:val="nl-NL"/>
+        </w:rPr>
+        <w:t xml:space="preserve">Ben: </w:t>
+      </w:r>
+      <w:r>
+        <w:rPr>
+          <w:lang w:val="nl-NL"/>
+        </w:rPr>
+        <w:t>ASP</w:t>
+      </w:r>
+      <w:r>
+        <w:rPr>
+          <w:lang w:val="nl-NL"/>
+        </w:rPr>
+        <w:br/>
+        <w:t xml:space="preserve">Carlo: </w:t>
+      </w:r>
+      <w:r>
+        <w:rPr>
+          <w:lang w:val="nl-NL"/>
+        </w:rPr>
+        <w:t>-</w:t>
+      </w:r>
+      <w:r>
+        <w:rPr>
+          <w:lang w:val="nl-NL"/>
+        </w:rPr>
+        <w:br/>
+        <w:t xml:space="preserve">Evan: </w:t>
+      </w:r>
+      <w:r>
+        <w:rPr>
+          <w:lang w:val="nl-NL"/>
+        </w:rPr>
+        <w:t>lang bezig. Geen idee hoe end-cursors werken.</w:t>
+      </w:r>
+      <w:r>
+        <w:rPr>
+          <w:lang w:val="nl-NL"/>
+        </w:rPr>
+        <w:br/>
+      </w:r>
+      <w:r>
+        <w:rPr>
           <w:lang w:val="en-GB"/>
         </w:rPr>
-        <w:t xml:space="preserve">Ben: </w:t>
+        <w:t xml:space="preserve">Nick: </w:t>
       </w:r>
       <w:r>
         <w:rPr>
@@ -519,92 +1576,53 @@
           <w:lang w:val="en-GB"/>
         </w:rPr>
         <w:br/>
-        <w:t xml:space="preserve">Carlo: </w:t>
+        <w:t xml:space="preserve">Sohail: </w:t>
       </w:r>
       <w:r>
         <w:rPr>
           <w:lang w:val="en-GB"/>
         </w:rPr>
-        <w:t>-</w:t>
+        <w:t>Finance met Business model.</w:t>
       </w:r>
       <w:r>
         <w:rPr>
           <w:lang w:val="en-GB"/>
         </w:rPr>
         <w:br/>
-        <w:t xml:space="preserve">Evan: </w:t>
+        <w:t xml:space="preserve">Weilin: </w:t>
       </w:r>
       <w:r>
         <w:rPr>
           <w:lang w:val="en-GB"/>
         </w:rPr>
-        <w:t>lang bezig. Geen idee hoe end-cursors werken.</w:t>
-      </w:r>
-      <w:r>
+        <w:t>API</w:t>
+      </w:r>
+    </w:p>
+    <w:p>
+      <w:pPr>
+        <w:pStyle w:val="Kop1"/>
         <w:rPr>
           <w:lang w:val="en-GB"/>
         </w:rPr>
-        <w:br/>
-        <w:t xml:space="preserve">Nick: </w:t>
-      </w:r>
-      <w:r>
+      </w:pPr>
+    </w:p>
+    <w:p>
+      <w:pPr>
         <w:rPr>
           <w:lang w:val="en-GB"/>
         </w:rPr>
-        <w:t>ASP</w:t>
-      </w:r>
-      <w:r>
-        <w:rPr>
-          <w:lang w:val="en-GB"/>
-        </w:rPr>
-        <w:br/>
-        <w:t xml:space="preserve">Sohail: </w:t>
-      </w:r>
-      <w:r>
-        <w:rPr>
-          <w:lang w:val="en-GB"/>
-        </w:rPr>
-        <w:t>Finance met Business model.</w:t>
-      </w:r>
-      <w:r>
-        <w:rPr>
-          <w:lang w:val="en-GB"/>
-        </w:rPr>
-        <w:br/>
-        <w:t xml:space="preserve">Weilin: </w:t>
-      </w:r>
-      <w:r>
-        <w:rPr>
-          <w:lang w:val="en-GB"/>
-        </w:rPr>
-        <w:t>API</w:t>
-      </w:r>
+      </w:pPr>
     </w:p>
     <w:p>
       <w:pPr>
         <w:pStyle w:val="Kop1"/>
         <w:rPr>
-          <w:lang w:val="en-GB"/>
-        </w:rPr>
-      </w:pPr>
-    </w:p>
-    <w:p>
-      <w:pPr>
-        <w:rPr>
-          <w:lang w:val="en-GB"/>
-        </w:rPr>
-      </w:pPr>
-    </w:p>
-    <w:p>
-      <w:pPr>
-        <w:pStyle w:val="Kop1"/>
-        <w:rPr>
-          <w:lang w:val="en-GB"/>
-        </w:rPr>
-      </w:pPr>
-      <w:r>
-        <w:rPr>
-          <w:lang w:val="en-GB"/>
+          <w:lang w:val="nl-NL"/>
+        </w:rPr>
+      </w:pPr>
+      <w:r>
+        <w:rPr>
+          <w:lang w:val="nl-NL"/>
         </w:rPr>
         <w:lastRenderedPageBreak/>
         <w:t>21/12/6</w:t>
@@ -614,12 +1632,12 @@
       <w:pPr>
         <w:pStyle w:val="Kop2"/>
         <w:rPr>
-          <w:lang w:val="en-GB"/>
-        </w:rPr>
-      </w:pPr>
-      <w:r>
-        <w:rPr>
-          <w:lang w:val="en-GB"/>
+          <w:lang w:val="nl-NL"/>
+        </w:rPr>
+      </w:pPr>
+      <w:r>
+        <w:rPr>
+          <w:lang w:val="nl-NL"/>
         </w:rPr>
         <w:t>Stand-down</w:t>
       </w:r>
@@ -1640,15 +2658,20 @@
       </w:r>
       <w:r>
         <w:rPr>
-          <w:lang w:val="nl-NL"/>
+          <w:lang w:val="en-GB"/>
         </w:rPr>
         <w:t>Workshop business canvas model.</w:t>
       </w:r>
       <w:r>
         <w:rPr>
-          <w:lang w:val="nl-NL"/>
-        </w:rPr>
-        <w:br/>
+          <w:lang w:val="en-GB"/>
+        </w:rPr>
+        <w:br/>
+      </w:r>
+      <w:r>
+        <w:rPr>
+          <w:lang w:val="nl-NL"/>
+        </w:rPr>
         <w:t xml:space="preserve">Weilin: </w:t>
       </w:r>
       <w:r>

</xml_diff>

<commit_message>
update daily stand-up notes
</commit_message>
<xml_diff>
--- a/Notulen Daily Standup.docx
+++ b/Notulen Daily Standup.docx
@@ -19,13 +19,13 @@
         <w:rPr>
           <w:lang w:val="nl-NL"/>
         </w:rPr>
-        <w:t>2/</w:t>
-      </w:r>
-      <w:r>
-        <w:rPr>
-          <w:lang w:val="nl-NL"/>
-        </w:rPr>
-        <w:t>10</w:t>
+        <w:t>2/1</w:t>
+      </w:r>
+      <w:r>
+        <w:rPr>
+          <w:lang w:val="nl-NL"/>
+        </w:rPr>
+        <w:t>3</w:t>
       </w:r>
     </w:p>
     <w:p>
@@ -127,24 +127,95 @@
           <w:lang w:val="nl-NL"/>
         </w:rPr>
         <w:br/>
-      </w:r>
-      <w:proofErr w:type="spellStart"/>
-      <w:r>
-        <w:rPr>
-          <w:lang w:val="nl-NL"/>
-        </w:rPr>
-        <w:t>Sohail</w:t>
-      </w:r>
-      <w:proofErr w:type="spellEnd"/>
-      <w:r>
-        <w:rPr>
-          <w:lang w:val="nl-NL"/>
+        <w:t>Sohail:</w:t>
+      </w:r>
+      <w:r>
+        <w:rPr>
+          <w:lang w:val="nl-NL"/>
+        </w:rPr>
+        <w:br/>
+        <w:t xml:space="preserve">Weilin: </w:t>
+      </w:r>
+    </w:p>
+    <w:p>
+      <w:pPr>
+        <w:rPr>
+          <w:b/>
+          <w:bCs/>
+          <w:lang w:val="nl-NL"/>
+        </w:rPr>
+      </w:pPr>
+      <w:r>
+        <w:rPr>
+          <w:b/>
+          <w:bCs/>
+          <w:lang w:val="nl-NL"/>
+        </w:rPr>
+        <w:t>Waar ben ik te</w:t>
+      </w:r>
+      <w:r>
+        <w:rPr>
+          <w:b/>
+          <w:bCs/>
+          <w:lang w:val="nl-NL"/>
+        </w:rPr>
+        <w:t>genaan gelopen</w:t>
+      </w:r>
+    </w:p>
+    <w:p>
+      <w:pPr>
+        <w:rPr>
+          <w:lang w:val="en-GB"/>
+        </w:rPr>
+      </w:pPr>
+      <w:r>
+        <w:rPr>
+          <w:lang w:val="en-GB"/>
+        </w:rPr>
+        <w:t>Ben</w:t>
+      </w:r>
+      <w:r>
+        <w:rPr>
+          <w:lang w:val="en-GB"/>
         </w:rPr>
         <w:t>:</w:t>
       </w:r>
       <w:r>
         <w:rPr>
-          <w:lang w:val="nl-NL"/>
+          <w:lang w:val="en-GB"/>
+        </w:rPr>
+        <w:br/>
+      </w:r>
+      <w:r>
+        <w:rPr>
+          <w:lang w:val="en-GB"/>
+        </w:rPr>
+        <w:t xml:space="preserve">Carlo: </w:t>
+      </w:r>
+      <w:r>
+        <w:rPr>
+          <w:lang w:val="en-GB"/>
+        </w:rPr>
+        <w:br/>
+        <w:t xml:space="preserve">Evan: </w:t>
+      </w:r>
+      <w:r>
+        <w:rPr>
+          <w:lang w:val="en-GB"/>
+        </w:rPr>
+        <w:br/>
+        <w:t xml:space="preserve">Nick: </w:t>
+      </w:r>
+      <w:r>
+        <w:rPr>
+          <w:lang w:val="en-GB"/>
+        </w:rPr>
+        <w:br/>
+        <w:t xml:space="preserve">Sohail: </w:t>
+      </w:r>
+      <w:r>
+        <w:rPr>
+          <w:lang w:val="en-GB"/>
         </w:rPr>
         <w:br/>
         <w:t xml:space="preserve">Weilin: </w:t>
@@ -153,56 +224,166 @@
     <w:p>
       <w:pPr>
         <w:rPr>
-          <w:b/>
-          <w:bCs/>
-          <w:lang w:val="nl-NL"/>
-        </w:rPr>
-      </w:pPr>
-      <w:r>
-        <w:rPr>
-          <w:b/>
-          <w:bCs/>
-          <w:lang w:val="nl-NL"/>
-        </w:rPr>
-        <w:t>Waar ben ik te</w:t>
-      </w:r>
-      <w:r>
-        <w:rPr>
-          <w:b/>
-          <w:bCs/>
-          <w:lang w:val="nl-NL"/>
-        </w:rPr>
-        <w:t>genaan gelopen</w:t>
-      </w:r>
-    </w:p>
-    <w:p>
-      <w:pPr>
-        <w:rPr>
           <w:lang w:val="en-GB"/>
         </w:rPr>
       </w:pPr>
-      <w:r>
+    </w:p>
+    <w:p>
+      <w:pPr>
+        <w:pStyle w:val="Kop2"/>
         <w:rPr>
           <w:lang w:val="en-GB"/>
         </w:rPr>
-        <w:t>Ben</w:t>
-      </w:r>
+      </w:pPr>
       <w:r>
         <w:rPr>
           <w:lang w:val="en-GB"/>
         </w:rPr>
-        <w:t>:</w:t>
-      </w:r>
-      <w:r>
+        <w:t>Stand-up</w:t>
+      </w:r>
+    </w:p>
+    <w:p>
+      <w:pPr>
+        <w:rPr>
+          <w:b/>
+          <w:bCs/>
+          <w:lang w:val="nl-NL"/>
+        </w:rPr>
+      </w:pPr>
+      <w:r>
+        <w:rPr>
+          <w:b/>
+          <w:bCs/>
+          <w:lang w:val="nl-NL"/>
+        </w:rPr>
+        <w:t>Ge</w:t>
+      </w:r>
+      <w:r>
+        <w:rPr>
+          <w:b/>
+          <w:bCs/>
+          <w:lang w:val="nl-NL"/>
+        </w:rPr>
+        <w:t>neraal nieuws</w:t>
+      </w:r>
+    </w:p>
+    <w:p>
+      <w:pPr>
+        <w:rPr>
+          <w:lang w:val="nl-NL"/>
+        </w:rPr>
+      </w:pPr>
+    </w:p>
+    <w:p>
+      <w:pPr>
+        <w:rPr>
+          <w:b/>
+          <w:bCs/>
+          <w:lang w:val="nl-NL"/>
+        </w:rPr>
+      </w:pPr>
+      <w:r>
+        <w:rPr>
+          <w:b/>
+          <w:bCs/>
+          <w:lang w:val="nl-NL"/>
+        </w:rPr>
+        <w:t>Wat ga ik vandaag doen</w:t>
+      </w:r>
+    </w:p>
+    <w:p>
+      <w:pPr>
+        <w:rPr>
+          <w:lang w:val="nl-NL"/>
+        </w:rPr>
+      </w:pPr>
+      <w:r>
+        <w:rPr>
+          <w:lang w:val="nl-NL"/>
+        </w:rPr>
+        <w:t xml:space="preserve">Ben: </w:t>
+      </w:r>
+      <w:r>
+        <w:rPr>
+          <w:lang w:val="nl-NL"/>
+        </w:rPr>
+        <w:br/>
+        <w:t>Carlo:</w:t>
+      </w:r>
+      <w:r>
+        <w:rPr>
+          <w:lang w:val="nl-NL"/>
+        </w:rPr>
+        <w:t xml:space="preserve"> </w:t>
+      </w:r>
+      <w:r>
+        <w:rPr>
+          <w:lang w:val="nl-NL"/>
+        </w:rPr>
+        <w:br/>
+      </w:r>
+      <w:r>
+        <w:rPr>
+          <w:lang w:val="nl-NL"/>
+        </w:rPr>
+        <w:t>Evan:</w:t>
+      </w:r>
+      <w:r>
+        <w:rPr>
+          <w:lang w:val="nl-NL"/>
+        </w:rPr>
+        <w:br/>
+        <w:t>Nick:</w:t>
+      </w:r>
+      <w:r>
+        <w:rPr>
+          <w:lang w:val="nl-NL"/>
+        </w:rPr>
+        <w:br/>
+        <w:t>Sohail:</w:t>
+      </w:r>
+      <w:r>
+        <w:rPr>
+          <w:lang w:val="nl-NL"/>
+        </w:rPr>
+        <w:br/>
+        <w:t xml:space="preserve">Weilin: </w:t>
+      </w:r>
+    </w:p>
+    <w:p>
+      <w:pPr>
+        <w:rPr>
+          <w:b/>
+          <w:bCs/>
+          <w:lang w:val="nl-NL"/>
+        </w:rPr>
+      </w:pPr>
+      <w:r>
+        <w:rPr>
+          <w:b/>
+          <w:bCs/>
+          <w:lang w:val="nl-NL"/>
+        </w:rPr>
+        <w:t>Waar ga ik vandaag tegenaan lopen</w:t>
+      </w:r>
+    </w:p>
+    <w:p>
+      <w:pPr>
         <w:rPr>
           <w:lang w:val="en-GB"/>
         </w:rPr>
-        <w:br/>
-      </w:r>
+      </w:pPr>
       <w:r>
         <w:rPr>
           <w:lang w:val="en-GB"/>
         </w:rPr>
+        <w:t xml:space="preserve">Ben: </w:t>
+      </w:r>
+      <w:r>
+        <w:rPr>
+          <w:lang w:val="en-GB"/>
+        </w:rPr>
+        <w:br/>
         <w:t xml:space="preserve">Carlo: </w:t>
       </w:r>
       <w:r>
@@ -210,270 +391,33 @@
           <w:lang w:val="en-GB"/>
         </w:rPr>
         <w:br/>
-        <w:t xml:space="preserve">Evan: </w:t>
+        <w:t>Evan:</w:t>
       </w:r>
       <w:r>
         <w:rPr>
           <w:lang w:val="en-GB"/>
         </w:rPr>
         <w:br/>
-        <w:t xml:space="preserve">Nick: </w:t>
+        <w:t>Nick:</w:t>
       </w:r>
       <w:r>
         <w:rPr>
           <w:lang w:val="en-GB"/>
         </w:rPr>
         <w:br/>
-      </w:r>
-      <w:proofErr w:type="spellStart"/>
+        <w:t>Sohail:</w:t>
+      </w:r>
       <w:r>
         <w:rPr>
           <w:lang w:val="en-GB"/>
         </w:rPr>
-        <w:t>Sohail</w:t>
-      </w:r>
-      <w:proofErr w:type="spellEnd"/>
-      <w:r>
-        <w:rPr>
-          <w:lang w:val="en-GB"/>
-        </w:rPr>
-        <w:t xml:space="preserve">: </w:t>
-      </w:r>
-      <w:r>
-        <w:rPr>
-          <w:lang w:val="en-GB"/>
-        </w:rPr>
-        <w:br/>
-      </w:r>
-      <w:proofErr w:type="spellStart"/>
-      <w:r>
-        <w:rPr>
-          <w:lang w:val="en-GB"/>
-        </w:rPr>
-        <w:t>Weilin</w:t>
-      </w:r>
-      <w:proofErr w:type="spellEnd"/>
-      <w:r>
-        <w:rPr>
-          <w:lang w:val="en-GB"/>
-        </w:rPr>
-        <w:t xml:space="preserve">: </w:t>
-      </w:r>
-    </w:p>
-    <w:p>
-      <w:pPr>
-        <w:rPr>
-          <w:lang w:val="en-GB"/>
-        </w:rPr>
-      </w:pPr>
-    </w:p>
-    <w:p>
-      <w:pPr>
-        <w:pStyle w:val="Kop2"/>
-        <w:rPr>
-          <w:lang w:val="en-GB"/>
-        </w:rPr>
-      </w:pPr>
-      <w:r>
-        <w:rPr>
-          <w:lang w:val="en-GB"/>
-        </w:rPr>
-        <w:t>Stand-up</w:t>
-      </w:r>
-    </w:p>
-    <w:p>
-      <w:pPr>
-        <w:rPr>
-          <w:b/>
-          <w:bCs/>
-          <w:lang w:val="nl-NL"/>
-        </w:rPr>
-      </w:pPr>
-      <w:r>
-        <w:rPr>
-          <w:b/>
-          <w:bCs/>
-          <w:lang w:val="nl-NL"/>
-        </w:rPr>
-        <w:t>Ge</w:t>
-      </w:r>
-      <w:r>
-        <w:rPr>
-          <w:b/>
-          <w:bCs/>
-          <w:lang w:val="nl-NL"/>
-        </w:rPr>
-        <w:t>neraal nieuws</w:t>
-      </w:r>
-    </w:p>
-    <w:p>
-      <w:pPr>
-        <w:rPr>
-          <w:lang w:val="nl-NL"/>
-        </w:rPr>
-      </w:pPr>
-    </w:p>
-    <w:p>
-      <w:pPr>
-        <w:rPr>
-          <w:b/>
-          <w:bCs/>
-          <w:lang w:val="nl-NL"/>
-        </w:rPr>
-      </w:pPr>
-      <w:r>
-        <w:rPr>
-          <w:b/>
-          <w:bCs/>
-          <w:lang w:val="nl-NL"/>
-        </w:rPr>
-        <w:t>Wat ga ik vandaag doen</w:t>
-      </w:r>
-    </w:p>
-    <w:p>
-      <w:pPr>
-        <w:rPr>
-          <w:lang w:val="nl-NL"/>
-        </w:rPr>
-      </w:pPr>
-      <w:r>
-        <w:rPr>
-          <w:lang w:val="nl-NL"/>
-        </w:rPr>
-        <w:t xml:space="preserve">Ben: </w:t>
-      </w:r>
-      <w:r>
-        <w:rPr>
-          <w:lang w:val="nl-NL"/>
-        </w:rPr>
-        <w:br/>
-        <w:t>Carlo:</w:t>
-      </w:r>
-      <w:r>
-        <w:rPr>
-          <w:lang w:val="nl-NL"/>
-        </w:rPr>
-        <w:t xml:space="preserve"> </w:t>
-      </w:r>
-      <w:r>
-        <w:rPr>
-          <w:lang w:val="nl-NL"/>
-        </w:rPr>
-        <w:br/>
-      </w:r>
-      <w:r>
-        <w:rPr>
-          <w:lang w:val="nl-NL"/>
-        </w:rPr>
-        <w:t>Evan:</w:t>
-      </w:r>
-      <w:r>
-        <w:rPr>
-          <w:lang w:val="nl-NL"/>
-        </w:rPr>
-        <w:br/>
-        <w:t>Nick:</w:t>
-      </w:r>
-      <w:r>
-        <w:rPr>
-          <w:lang w:val="nl-NL"/>
-        </w:rPr>
-        <w:br/>
-        <w:t>Sohail:</w:t>
-      </w:r>
-      <w:r>
-        <w:rPr>
-          <w:lang w:val="nl-NL"/>
-        </w:rPr>
         <w:br/>
         <w:t xml:space="preserve">Weilin: </w:t>
       </w:r>
     </w:p>
     <w:p>
       <w:pPr>
-        <w:rPr>
-          <w:b/>
-          <w:bCs/>
-          <w:lang w:val="nl-NL"/>
-        </w:rPr>
-      </w:pPr>
-      <w:r>
-        <w:rPr>
-          <w:b/>
-          <w:bCs/>
-          <w:lang w:val="nl-NL"/>
-        </w:rPr>
-        <w:t>Waar ga ik vandaag tegenaan lopen</w:t>
-      </w:r>
-    </w:p>
-    <w:p>
-      <w:pPr>
-        <w:rPr>
-          <w:lang w:val="nl-NL"/>
-        </w:rPr>
-      </w:pPr>
-      <w:r>
-        <w:rPr>
-          <w:lang w:val="nl-NL"/>
-        </w:rPr>
-        <w:t xml:space="preserve">Ben: </w:t>
-      </w:r>
-      <w:r>
-        <w:rPr>
-          <w:lang w:val="nl-NL"/>
-        </w:rPr>
-        <w:br/>
-        <w:t>Carlo:</w:t>
-      </w:r>
-      <w:r>
-        <w:rPr>
-          <w:lang w:val="nl-NL"/>
-        </w:rPr>
-        <w:t xml:space="preserve"> </w:t>
-      </w:r>
-      <w:r>
-        <w:rPr>
-          <w:lang w:val="nl-NL"/>
-        </w:rPr>
-        <w:br/>
-      </w:r>
-      <w:r>
-        <w:rPr>
-          <w:lang w:val="nl-NL"/>
-        </w:rPr>
-        <w:t>Evan:</w:t>
-      </w:r>
-      <w:r>
-        <w:rPr>
-          <w:lang w:val="nl-NL"/>
-        </w:rPr>
-        <w:br/>
-        <w:t>Nick:</w:t>
-      </w:r>
-      <w:r>
-        <w:rPr>
-          <w:lang w:val="nl-NL"/>
-        </w:rPr>
-        <w:br/>
-        <w:t>Sohail:</w:t>
-      </w:r>
-      <w:r>
-        <w:rPr>
-          <w:lang w:val="nl-NL"/>
-        </w:rPr>
-        <w:br/>
-        <w:t xml:space="preserve">Weilin: </w:t>
-      </w:r>
-    </w:p>
-    <w:p>
-      <w:pPr>
-        <w:rPr>
-          <w:lang w:val="nl-NL"/>
-        </w:rPr>
-      </w:pPr>
-    </w:p>
-    <w:p>
-      <w:pPr>
+        <w:pStyle w:val="Kop1"/>
         <w:rPr>
           <w:lang w:val="nl-NL"/>
         </w:rPr>
@@ -504,7 +448,13 @@
         <w:rPr>
           <w:lang w:val="nl-NL"/>
         </w:rPr>
-        <w:t>2/9</w:t>
+        <w:t>2/</w:t>
+      </w:r>
+      <w:r>
+        <w:rPr>
+          <w:lang w:val="nl-NL"/>
+        </w:rPr>
+        <w:t>10</w:t>
       </w:r>
     </w:p>
     <w:p>
@@ -556,27 +506,249 @@
         <w:rPr>
           <w:lang w:val="nl-NL"/>
         </w:rPr>
+        <w:t>Ben</w:t>
+      </w:r>
+      <w:r>
+        <w:rPr>
+          <w:lang w:val="nl-NL"/>
+        </w:rPr>
+        <w:t>:</w:t>
+      </w:r>
+      <w:r>
+        <w:rPr>
+          <w:lang w:val="nl-NL"/>
+        </w:rPr>
+        <w:br/>
+      </w:r>
+      <w:r>
+        <w:rPr>
+          <w:lang w:val="nl-NL"/>
+        </w:rPr>
+        <w:t>Carlo:</w:t>
+      </w:r>
+      <w:r>
+        <w:rPr>
+          <w:lang w:val="nl-NL"/>
+        </w:rPr>
+        <w:t xml:space="preserve"> </w:t>
+      </w:r>
+      <w:r>
+        <w:rPr>
+          <w:lang w:val="nl-NL"/>
+        </w:rPr>
+        <w:br/>
+      </w:r>
+      <w:r>
+        <w:rPr>
+          <w:lang w:val="nl-NL"/>
+        </w:rPr>
+        <w:t>Evan:</w:t>
+      </w:r>
+      <w:r>
+        <w:rPr>
+          <w:lang w:val="nl-NL"/>
+        </w:rPr>
+        <w:br/>
+        <w:t>Nick:</w:t>
+      </w:r>
+      <w:r>
+        <w:rPr>
+          <w:lang w:val="nl-NL"/>
+        </w:rPr>
+        <w:br/>
+        <w:t>Sohail:</w:t>
+      </w:r>
+      <w:r>
+        <w:rPr>
+          <w:lang w:val="nl-NL"/>
+        </w:rPr>
+        <w:br/>
+        <w:t xml:space="preserve">Weilin: </w:t>
+      </w:r>
+    </w:p>
+    <w:p>
+      <w:pPr>
+        <w:rPr>
+          <w:b/>
+          <w:bCs/>
+          <w:lang w:val="nl-NL"/>
+        </w:rPr>
+      </w:pPr>
+      <w:r>
+        <w:rPr>
+          <w:b/>
+          <w:bCs/>
+          <w:lang w:val="nl-NL"/>
+        </w:rPr>
+        <w:t>Waar ben ik te</w:t>
+      </w:r>
+      <w:r>
+        <w:rPr>
+          <w:b/>
+          <w:bCs/>
+          <w:lang w:val="nl-NL"/>
+        </w:rPr>
+        <w:t>genaan gelopen</w:t>
+      </w:r>
+    </w:p>
+    <w:p>
+      <w:pPr>
+        <w:rPr>
+          <w:lang w:val="en-GB"/>
+        </w:rPr>
+      </w:pPr>
+      <w:r>
+        <w:rPr>
+          <w:lang w:val="en-GB"/>
+        </w:rPr>
+        <w:t>Ben</w:t>
+      </w:r>
+      <w:r>
+        <w:rPr>
+          <w:lang w:val="en-GB"/>
+        </w:rPr>
+        <w:t>:</w:t>
+      </w:r>
+      <w:r>
+        <w:rPr>
+          <w:lang w:val="en-GB"/>
+        </w:rPr>
+        <w:br/>
+      </w:r>
+      <w:r>
+        <w:rPr>
+          <w:lang w:val="en-GB"/>
+        </w:rPr>
+        <w:t xml:space="preserve">Carlo: </w:t>
+      </w:r>
+      <w:r>
+        <w:rPr>
+          <w:lang w:val="en-GB"/>
+        </w:rPr>
+        <w:br/>
+        <w:t xml:space="preserve">Evan: </w:t>
+      </w:r>
+      <w:r>
+        <w:rPr>
+          <w:lang w:val="en-GB"/>
+        </w:rPr>
+        <w:br/>
+        <w:t xml:space="preserve">Nick: </w:t>
+      </w:r>
+      <w:r>
+        <w:rPr>
+          <w:lang w:val="en-GB"/>
+        </w:rPr>
+        <w:br/>
+        <w:t xml:space="preserve">Sohail: </w:t>
+      </w:r>
+      <w:r>
+        <w:rPr>
+          <w:lang w:val="en-GB"/>
+        </w:rPr>
+        <w:br/>
+        <w:t xml:space="preserve">Weilin: </w:t>
+      </w:r>
+    </w:p>
+    <w:p>
+      <w:pPr>
+        <w:rPr>
+          <w:lang w:val="en-GB"/>
+        </w:rPr>
+      </w:pPr>
+    </w:p>
+    <w:p>
+      <w:pPr>
+        <w:pStyle w:val="Kop2"/>
+        <w:rPr>
+          <w:lang w:val="en-GB"/>
+        </w:rPr>
+      </w:pPr>
+      <w:r>
+        <w:rPr>
+          <w:lang w:val="en-GB"/>
+        </w:rPr>
+        <w:t>Stand-up</w:t>
+      </w:r>
+    </w:p>
+    <w:p>
+      <w:pPr>
+        <w:rPr>
+          <w:b/>
+          <w:bCs/>
+          <w:lang w:val="nl-NL"/>
+        </w:rPr>
+      </w:pPr>
+      <w:r>
+        <w:rPr>
+          <w:b/>
+          <w:bCs/>
+          <w:lang w:val="nl-NL"/>
+        </w:rPr>
+        <w:t>Ge</w:t>
+      </w:r>
+      <w:r>
+        <w:rPr>
+          <w:b/>
+          <w:bCs/>
+          <w:lang w:val="nl-NL"/>
+        </w:rPr>
+        <w:t>neraal nieuws</w:t>
+      </w:r>
+    </w:p>
+    <w:p>
+      <w:pPr>
+        <w:rPr>
+          <w:lang w:val="nl-NL"/>
+        </w:rPr>
+      </w:pPr>
+      <w:r>
+        <w:rPr>
+          <w:lang w:val="nl-NL"/>
+        </w:rPr>
+        <w:t>Sohail is ziek</w:t>
+      </w:r>
+    </w:p>
+    <w:p>
+      <w:pPr>
+        <w:rPr>
+          <w:b/>
+          <w:bCs/>
+          <w:lang w:val="nl-NL"/>
+        </w:rPr>
+      </w:pPr>
+      <w:r>
+        <w:rPr>
+          <w:b/>
+          <w:bCs/>
+          <w:lang w:val="nl-NL"/>
+        </w:rPr>
+        <w:t>Wat ga ik vandaag doen</w:t>
+      </w:r>
+    </w:p>
+    <w:p>
+      <w:pPr>
+        <w:rPr>
+          <w:lang w:val="nl-NL"/>
+        </w:rPr>
+      </w:pPr>
+      <w:r>
+        <w:rPr>
+          <w:lang w:val="nl-NL"/>
+        </w:rPr>
         <w:t xml:space="preserve">Ben: </w:t>
       </w:r>
       <w:r>
         <w:rPr>
           <w:lang w:val="nl-NL"/>
         </w:rPr>
-        <w:t xml:space="preserve">icoontje van de camera met </w:t>
-      </w:r>
-      <w:proofErr w:type="spellStart"/>
-      <w:r>
-        <w:rPr>
-          <w:lang w:val="nl-NL"/>
-        </w:rPr>
-        <w:t>popup</w:t>
-      </w:r>
-      <w:proofErr w:type="spellEnd"/>
-      <w:r>
-        <w:rPr>
-          <w:lang w:val="nl-NL"/>
-        </w:rPr>
-        <w:t>. API van trein kan je aan en uit zetten.</w:t>
+        <w:t xml:space="preserve">als er een persoon </w:t>
+      </w:r>
+      <w:r>
+        <w:rPr>
+          <w:lang w:val="nl-NL"/>
+        </w:rPr>
+        <w:t>wordt gedetecteerd dat er een melding komt. Als dat af is feedback van Jan onderzoeken.</w:t>
       </w:r>
       <w:r>
         <w:rPr>
@@ -591,33 +763,11 @@
         </w:rPr>
         <w:t xml:space="preserve"> </w:t>
       </w:r>
-      <w:proofErr w:type="spellStart"/>
-      <w:r>
-        <w:rPr>
-          <w:lang w:val="nl-NL"/>
-        </w:rPr>
-        <w:t>Gefixt</w:t>
-      </w:r>
-      <w:proofErr w:type="spellEnd"/>
-      <w:r>
-        <w:rPr>
-          <w:lang w:val="nl-NL"/>
-        </w:rPr>
-        <w:t xml:space="preserve"> dat je kan switchen van tabellen en </w:t>
-      </w:r>
-      <w:proofErr w:type="spellStart"/>
-      <w:r>
-        <w:rPr>
-          <w:lang w:val="nl-NL"/>
-        </w:rPr>
-        <w:t>refactoren</w:t>
-      </w:r>
-      <w:proofErr w:type="spellEnd"/>
-      <w:r>
-        <w:rPr>
-          <w:lang w:val="nl-NL"/>
-        </w:rPr>
-        <w:t xml:space="preserve"> van de code.</w:t>
+      <w:r>
+        <w:rPr>
+          <w:lang w:val="nl-NL"/>
+        </w:rPr>
+        <w:t>Code refactoren op een form.</w:t>
       </w:r>
       <w:r>
         <w:rPr>
@@ -637,28 +787,12 @@
         </w:rPr>
         <w:t xml:space="preserve"> </w:t>
       </w:r>
-      <w:proofErr w:type="spellStart"/>
-      <w:r>
-        <w:rPr>
-          <w:lang w:val="nl-NL"/>
-        </w:rPr>
-        <w:t>OpenCV</w:t>
-      </w:r>
-      <w:proofErr w:type="spellEnd"/>
-      <w:r>
-        <w:rPr>
-          <w:lang w:val="nl-NL"/>
-        </w:rPr>
-        <w:t xml:space="preserve"> detectie werkt. Beginnen met opzetten van </w:t>
-      </w:r>
-      <w:proofErr w:type="spellStart"/>
-      <w:r>
-        <w:rPr>
-          <w:lang w:val="nl-NL"/>
-        </w:rPr>
-        <w:t>openSSL</w:t>
-      </w:r>
-      <w:proofErr w:type="spellEnd"/>
+      <w:r>
+        <w:rPr>
+          <w:lang w:val="nl-NL"/>
+        </w:rPr>
+        <w:t>Proberen om verbinding te maken via SSL-sockets.</w:t>
+      </w:r>
       <w:r>
         <w:rPr>
           <w:lang w:val="nl-NL"/>
@@ -670,6 +804,301 @@
         <w:rPr>
           <w:lang w:val="nl-NL"/>
         </w:rPr>
+        <w:t xml:space="preserve"> Sockets instellen met SSL</w:t>
+      </w:r>
+      <w:r>
+        <w:rPr>
+          <w:lang w:val="nl-NL"/>
+        </w:rPr>
+        <w:br/>
+        <w:t>Sohail:</w:t>
+      </w:r>
+      <w:r>
+        <w:rPr>
+          <w:lang w:val="nl-NL"/>
+        </w:rPr>
+        <w:t xml:space="preserve"> -</w:t>
+      </w:r>
+      <w:r>
+        <w:rPr>
+          <w:lang w:val="nl-NL"/>
+        </w:rPr>
+        <w:br/>
+        <w:t xml:space="preserve">Weilin: </w:t>
+      </w:r>
+      <w:r>
+        <w:rPr>
+          <w:lang w:val="nl-NL"/>
+        </w:rPr>
+        <w:t>Verder met trajecten</w:t>
+      </w:r>
+      <w:r>
+        <w:rPr>
+          <w:lang w:val="nl-NL"/>
+        </w:rPr>
+        <w:t>. Objecten in een 2D array.</w:t>
+      </w:r>
+    </w:p>
+    <w:p>
+      <w:pPr>
+        <w:rPr>
+          <w:b/>
+          <w:bCs/>
+          <w:lang w:val="nl-NL"/>
+        </w:rPr>
+      </w:pPr>
+      <w:r>
+        <w:rPr>
+          <w:b/>
+          <w:bCs/>
+          <w:lang w:val="nl-NL"/>
+        </w:rPr>
+        <w:t>Waar ga ik vandaag tegenaan lopen</w:t>
+      </w:r>
+    </w:p>
+    <w:p>
+      <w:pPr>
+        <w:rPr>
+          <w:lang w:val="nl-NL"/>
+        </w:rPr>
+      </w:pPr>
+      <w:r>
+        <w:rPr>
+          <w:lang w:val="nl-NL"/>
+        </w:rPr>
+        <w:t xml:space="preserve">Ben: </w:t>
+      </w:r>
+      <w:r>
+        <w:rPr>
+          <w:lang w:val="nl-NL"/>
+        </w:rPr>
+        <w:t>Leaflet &amp; ASP</w:t>
+      </w:r>
+      <w:r>
+        <w:rPr>
+          <w:lang w:val="nl-NL"/>
+        </w:rPr>
+        <w:br/>
+        <w:t xml:space="preserve">Carlo: </w:t>
+      </w:r>
+      <w:r>
+        <w:rPr>
+          <w:lang w:val="nl-NL"/>
+        </w:rPr>
+        <w:t>-</w:t>
+      </w:r>
+      <w:r>
+        <w:rPr>
+          <w:lang w:val="nl-NL"/>
+        </w:rPr>
+        <w:br/>
+        <w:t>Evan:</w:t>
+      </w:r>
+      <w:r>
+        <w:rPr>
+          <w:lang w:val="nl-NL"/>
+        </w:rPr>
+        <w:t xml:space="preserve"> Geen</w:t>
+      </w:r>
+      <w:r>
+        <w:rPr>
+          <w:lang w:val="nl-NL"/>
+        </w:rPr>
+        <w:t xml:space="preserve"> server met verbinding</w:t>
+      </w:r>
+      <w:r>
+        <w:rPr>
+          <w:lang w:val="nl-NL"/>
+        </w:rPr>
+        <w:t xml:space="preserve"> en motivatie van thuiswerken</w:t>
+      </w:r>
+      <w:r>
+        <w:rPr>
+          <w:lang w:val="nl-NL"/>
+        </w:rPr>
+        <w:br/>
+        <w:t>Nick:</w:t>
+      </w:r>
+      <w:r>
+        <w:rPr>
+          <w:lang w:val="nl-NL"/>
+        </w:rPr>
+        <w:t xml:space="preserve"> Linux en SSL-certificaten.</w:t>
+      </w:r>
+      <w:r>
+        <w:rPr>
+          <w:lang w:val="nl-NL"/>
+        </w:rPr>
+        <w:br/>
+        <w:t>Sohail:</w:t>
+      </w:r>
+      <w:r>
+        <w:rPr>
+          <w:lang w:val="nl-NL"/>
+        </w:rPr>
+        <w:t xml:space="preserve"> -</w:t>
+      </w:r>
+      <w:r>
+        <w:rPr>
+          <w:lang w:val="nl-NL"/>
+        </w:rPr>
+        <w:br/>
+        <w:t xml:space="preserve">Weilin: </w:t>
+      </w:r>
+      <w:r>
+        <w:rPr>
+          <w:lang w:val="nl-NL"/>
+        </w:rPr>
+        <w:t>2D array</w:t>
+      </w:r>
+    </w:p>
+    <w:p>
+      <w:pPr>
+        <w:rPr>
+          <w:lang w:val="nl-NL"/>
+        </w:rPr>
+      </w:pPr>
+    </w:p>
+    <w:p>
+      <w:pPr>
+        <w:rPr>
+          <w:lang w:val="nl-NL"/>
+        </w:rPr>
+      </w:pPr>
+    </w:p>
+    <w:p>
+      <w:pPr>
+        <w:rPr>
+          <w:lang w:val="nl-NL"/>
+        </w:rPr>
+      </w:pPr>
+    </w:p>
+    <w:p>
+      <w:pPr>
+        <w:pStyle w:val="Kop1"/>
+        <w:rPr>
+          <w:lang w:val="en-GB"/>
+        </w:rPr>
+      </w:pPr>
+      <w:r>
+        <w:rPr>
+          <w:lang w:val="en-GB"/>
+        </w:rPr>
+        <w:lastRenderedPageBreak/>
+        <w:t>21/12/9</w:t>
+      </w:r>
+    </w:p>
+    <w:p>
+      <w:pPr>
+        <w:pStyle w:val="Kop2"/>
+        <w:rPr>
+          <w:lang w:val="en-GB"/>
+        </w:rPr>
+      </w:pPr>
+      <w:r>
+        <w:rPr>
+          <w:lang w:val="en-GB"/>
+        </w:rPr>
+        <w:t>Stand-down</w:t>
+      </w:r>
+    </w:p>
+    <w:p>
+      <w:pPr>
+        <w:rPr>
+          <w:b/>
+          <w:bCs/>
+          <w:lang w:val="nl-NL"/>
+        </w:rPr>
+      </w:pPr>
+      <w:r>
+        <w:rPr>
+          <w:b/>
+          <w:bCs/>
+          <w:lang w:val="nl-NL"/>
+        </w:rPr>
+        <w:t xml:space="preserve">Wat heb ik </w:t>
+      </w:r>
+      <w:r>
+        <w:rPr>
+          <w:b/>
+          <w:bCs/>
+          <w:lang w:val="nl-NL"/>
+        </w:rPr>
+        <w:t>vandaag gedaan / wat heb ik vandaag afgekregen</w:t>
+      </w:r>
+    </w:p>
+    <w:p>
+      <w:pPr>
+        <w:rPr>
+          <w:lang w:val="nl-NL"/>
+        </w:rPr>
+      </w:pPr>
+      <w:r>
+        <w:rPr>
+          <w:lang w:val="nl-NL"/>
+        </w:rPr>
+        <w:t xml:space="preserve">Ben: </w:t>
+      </w:r>
+      <w:r>
+        <w:rPr>
+          <w:lang w:val="nl-NL"/>
+        </w:rPr>
+        <w:t>icoontje van de camera met popup. API van trein kan je aan en uit zetten.</w:t>
+      </w:r>
+      <w:r>
+        <w:rPr>
+          <w:lang w:val="nl-NL"/>
+        </w:rPr>
+        <w:br/>
+        <w:t>Carlo:</w:t>
+      </w:r>
+      <w:r>
+        <w:rPr>
+          <w:lang w:val="nl-NL"/>
+        </w:rPr>
+        <w:t xml:space="preserve"> </w:t>
+      </w:r>
+      <w:r>
+        <w:rPr>
+          <w:lang w:val="nl-NL"/>
+        </w:rPr>
+        <w:t>Gefixt dat je kan switchen van tabellen en refactoren van de code.</w:t>
+      </w:r>
+      <w:r>
+        <w:rPr>
+          <w:lang w:val="nl-NL"/>
+        </w:rPr>
+        <w:br/>
+      </w:r>
+      <w:r>
+        <w:rPr>
+          <w:lang w:val="nl-NL"/>
+        </w:rPr>
+        <w:t>Evan:</w:t>
+      </w:r>
+      <w:r>
+        <w:rPr>
+          <w:lang w:val="nl-NL"/>
+        </w:rPr>
+        <w:t xml:space="preserve"> </w:t>
+      </w:r>
+      <w:r>
+        <w:rPr>
+          <w:lang w:val="nl-NL"/>
+        </w:rPr>
+        <w:t>OpenCV detectie werkt. Beginnen met opzetten van openSSL</w:t>
+      </w:r>
+      <w:r>
+        <w:rPr>
+          <w:lang w:val="nl-NL"/>
+        </w:rPr>
+        <w:br/>
+        <w:t>Nick:</w:t>
+      </w:r>
+      <w:r>
+        <w:rPr>
+          <w:lang w:val="nl-NL"/>
+        </w:rPr>
         <w:t xml:space="preserve"> Dashboardscherm helemaal afgemaakt. Je kunt nu tabellen zien van elke database</w:t>
       </w:r>
       <w:r>
@@ -677,20 +1106,7 @@
           <w:lang w:val="nl-NL"/>
         </w:rPr>
         <w:br/>
-      </w:r>
-      <w:proofErr w:type="spellStart"/>
-      <w:r>
-        <w:rPr>
-          <w:lang w:val="nl-NL"/>
-        </w:rPr>
-        <w:t>Sohail</w:t>
-      </w:r>
-      <w:proofErr w:type="spellEnd"/>
-      <w:r>
-        <w:rPr>
-          <w:lang w:val="nl-NL"/>
-        </w:rPr>
-        <w:t>:</w:t>
+        <w:t>Sohail:</w:t>
       </w:r>
       <w:r>
         <w:rPr>
@@ -702,76 +1118,20 @@
         <w:rPr>
           <w:lang w:val="nl-NL"/>
         </w:rPr>
-        <w:t xml:space="preserve">2 </w:t>
-      </w:r>
-      <w:proofErr w:type="spellStart"/>
-      <w:r>
-        <w:rPr>
-          <w:lang w:val="nl-NL"/>
-        </w:rPr>
-        <w:t>KPI’s</w:t>
-      </w:r>
-      <w:proofErr w:type="spellEnd"/>
-      <w:r>
-        <w:rPr>
-          <w:lang w:val="nl-NL"/>
-        </w:rPr>
-        <w:t xml:space="preserve"> aangemaakt. Veel feedback gevraagd. Kleine start aan </w:t>
-      </w:r>
-      <w:proofErr w:type="spellStart"/>
-      <w:r>
-        <w:rPr>
-          <w:lang w:val="nl-NL"/>
-        </w:rPr>
-        <w:t>finacne</w:t>
-      </w:r>
-      <w:proofErr w:type="spellEnd"/>
-      <w:r>
-        <w:rPr>
-          <w:lang w:val="nl-NL"/>
-        </w:rPr>
-        <w:t xml:space="preserve"> gedeelte</w:t>
-      </w:r>
-      <w:r>
-        <w:rPr>
-          <w:lang w:val="nl-NL"/>
-        </w:rPr>
-        <w:br/>
-        <w:t>W</w:t>
-      </w:r>
-      <w:proofErr w:type="spellStart"/>
-      <w:r>
-        <w:rPr>
-          <w:lang w:val="nl-NL"/>
-        </w:rPr>
-        <w:t>eilin</w:t>
-      </w:r>
-      <w:proofErr w:type="spellEnd"/>
-      <w:r>
-        <w:rPr>
-          <w:lang w:val="nl-NL"/>
-        </w:rPr>
-        <w:t xml:space="preserve">: </w:t>
-      </w:r>
-      <w:r>
-        <w:rPr>
-          <w:lang w:val="nl-NL"/>
-        </w:rPr>
-        <w:t xml:space="preserve">feedback gevraagd qua trajecten. </w:t>
-      </w:r>
-      <w:proofErr w:type="spellStart"/>
-      <w:r>
-        <w:rPr>
-          <w:lang w:val="nl-NL"/>
-        </w:rPr>
-        <w:t>Optimalizeren</w:t>
-      </w:r>
-      <w:proofErr w:type="spellEnd"/>
-      <w:r>
-        <w:rPr>
-          <w:lang w:val="nl-NL"/>
-        </w:rPr>
-        <w:t xml:space="preserve"> van de map met API. Begin van trajecten.</w:t>
+        <w:t>2 KPI’s aangemaakt. Veel feedback gevraagd. Kleine start aan finacne gedeelte</w:t>
+      </w:r>
+      <w:r>
+        <w:rPr>
+          <w:lang w:val="nl-NL"/>
+        </w:rPr>
+        <w:br/>
+        <w:t xml:space="preserve">Weilin: </w:t>
+      </w:r>
+      <w:r>
+        <w:rPr>
+          <w:lang w:val="nl-NL"/>
+        </w:rPr>
+        <w:t>feedback gevraagd qua trajecten. Optimalizeren van de map met API. Begin van trajecten.</w:t>
       </w:r>
     </w:p>
     <w:p>
@@ -807,331 +1167,224 @@
       </w:pPr>
       <w:r>
         <w:rPr>
+          <w:lang w:val="nl-NL"/>
+        </w:rPr>
+        <w:t xml:space="preserve">Ben: </w:t>
+      </w:r>
+      <w:r>
+        <w:rPr>
+          <w:lang w:val="nl-NL"/>
+        </w:rPr>
+        <w:t>ASP</w:t>
+      </w:r>
+      <w:r>
+        <w:rPr>
+          <w:lang w:val="nl-NL"/>
+        </w:rPr>
+        <w:br/>
+        <w:t xml:space="preserve">Carlo: </w:t>
+      </w:r>
+      <w:r>
+        <w:rPr>
+          <w:lang w:val="nl-NL"/>
+        </w:rPr>
+        <w:t>timestamp van mysql werkt niet met C#</w:t>
+      </w:r>
+      <w:r>
+        <w:rPr>
+          <w:lang w:val="nl-NL"/>
+        </w:rPr>
+        <w:br/>
+        <w:t xml:space="preserve">Evan: </w:t>
+      </w:r>
+      <w:r>
+        <w:rPr>
+          <w:lang w:val="nl-NL"/>
+        </w:rPr>
+        <w:t>openSSL documentatie</w:t>
+      </w:r>
+      <w:r>
+        <w:rPr>
+          <w:lang w:val="nl-NL"/>
+        </w:rPr>
+        <w:br/>
+        <w:t xml:space="preserve">Nick: </w:t>
+      </w:r>
+      <w:r>
+        <w:rPr>
+          <w:lang w:val="nl-NL"/>
+        </w:rPr>
+        <w:t>Classes en ASP</w:t>
+      </w:r>
+      <w:r>
+        <w:rPr>
+          <w:lang w:val="nl-NL"/>
+        </w:rPr>
+        <w:br/>
+        <w:t xml:space="preserve">Sohail: </w:t>
+      </w:r>
+      <w:r>
+        <w:rPr>
+          <w:lang w:val="nl-NL"/>
+        </w:rPr>
+        <w:t>lang wachten op feedback en veel feedback.</w:t>
+      </w:r>
+      <w:r>
+        <w:rPr>
+          <w:lang w:val="nl-NL"/>
+        </w:rPr>
+        <w:br/>
+      </w:r>
+      <w:r>
+        <w:rPr>
           <w:lang w:val="en-GB"/>
         </w:rPr>
+        <w:t xml:space="preserve">Weilin: </w:t>
+      </w:r>
+      <w:r>
+        <w:rPr>
+          <w:lang w:val="en-GB"/>
+        </w:rPr>
+        <w:t>2D arrays</w:t>
+      </w:r>
+    </w:p>
+    <w:p>
+      <w:pPr>
+        <w:rPr>
+          <w:lang w:val="en-GB"/>
+        </w:rPr>
+      </w:pPr>
+    </w:p>
+    <w:p>
+      <w:pPr>
+        <w:pStyle w:val="Kop2"/>
+        <w:rPr>
+          <w:lang w:val="nl-NL"/>
+        </w:rPr>
+      </w:pPr>
+      <w:r>
+        <w:rPr>
+          <w:lang w:val="nl-NL"/>
+        </w:rPr>
+        <w:t>Stand-up</w:t>
+      </w:r>
+    </w:p>
+    <w:p>
+      <w:pPr>
+        <w:rPr>
+          <w:lang w:val="nl-NL"/>
+        </w:rPr>
+      </w:pPr>
+      <w:r>
+        <w:rPr>
+          <w:b/>
+          <w:bCs/>
+          <w:lang w:val="nl-NL"/>
+        </w:rPr>
+        <w:t>Ge</w:t>
+      </w:r>
+      <w:r>
+        <w:rPr>
+          <w:b/>
+          <w:bCs/>
+          <w:lang w:val="nl-NL"/>
+        </w:rPr>
+        <w:t>neraal nieuws</w:t>
+      </w:r>
+    </w:p>
+    <w:p>
+      <w:pPr>
+        <w:rPr>
+          <w:lang w:val="nl-NL"/>
+        </w:rPr>
+      </w:pPr>
+      <w:r>
+        <w:rPr>
+          <w:lang w:val="nl-NL"/>
+        </w:rPr>
+        <w:t>Meeting stakeholder achter Treverse TU terrein</w:t>
+      </w:r>
+    </w:p>
+    <w:p>
+      <w:pPr>
+        <w:rPr>
+          <w:b/>
+          <w:bCs/>
+          <w:lang w:val="nl-NL"/>
+        </w:rPr>
+      </w:pPr>
+      <w:r>
+        <w:rPr>
+          <w:b/>
+          <w:bCs/>
+          <w:lang w:val="nl-NL"/>
+        </w:rPr>
+        <w:t>Wat ga ik vandaag doen</w:t>
+      </w:r>
+    </w:p>
+    <w:p>
+      <w:pPr>
+        <w:rPr>
+          <w:lang w:val="nl-NL"/>
+        </w:rPr>
+      </w:pPr>
+      <w:r>
+        <w:rPr>
+          <w:lang w:val="nl-NL"/>
+        </w:rPr>
         <w:t xml:space="preserve">Ben: </w:t>
       </w:r>
       <w:r>
         <w:rPr>
-          <w:lang w:val="en-GB"/>
-        </w:rPr>
-        <w:t>ASP</w:t>
-      </w:r>
-      <w:r>
-        <w:rPr>
-          <w:lang w:val="en-GB"/>
-        </w:rPr>
-        <w:br/>
-        <w:t xml:space="preserve">Carlo: </w:t>
-      </w:r>
-      <w:r>
-        <w:rPr>
-          <w:lang w:val="en-GB"/>
-        </w:rPr>
-        <w:t xml:space="preserve">timestamp van </w:t>
-      </w:r>
-      <w:proofErr w:type="spellStart"/>
-      <w:r>
-        <w:rPr>
-          <w:lang w:val="en-GB"/>
-        </w:rPr>
-        <w:t>mysql</w:t>
-      </w:r>
-      <w:proofErr w:type="spellEnd"/>
-      <w:r>
-        <w:rPr>
-          <w:lang w:val="en-GB"/>
-        </w:rPr>
-        <w:t xml:space="preserve"> </w:t>
-      </w:r>
-      <w:proofErr w:type="spellStart"/>
-      <w:r>
-        <w:rPr>
-          <w:lang w:val="en-GB"/>
-        </w:rPr>
-        <w:t>werkt</w:t>
-      </w:r>
-      <w:proofErr w:type="spellEnd"/>
-      <w:r>
-        <w:rPr>
-          <w:lang w:val="en-GB"/>
-        </w:rPr>
-        <w:t xml:space="preserve"> </w:t>
-      </w:r>
-      <w:proofErr w:type="spellStart"/>
-      <w:r>
-        <w:rPr>
-          <w:lang w:val="en-GB"/>
-        </w:rPr>
-        <w:t>niet</w:t>
-      </w:r>
-      <w:proofErr w:type="spellEnd"/>
-      <w:r>
-        <w:rPr>
-          <w:lang w:val="en-GB"/>
-        </w:rPr>
-        <w:t xml:space="preserve"> met C#</w:t>
-      </w:r>
-      <w:r>
-        <w:rPr>
-          <w:lang w:val="en-GB"/>
-        </w:rPr>
-        <w:br/>
-        <w:t xml:space="preserve">Evan: </w:t>
-      </w:r>
-      <w:proofErr w:type="spellStart"/>
-      <w:r>
-        <w:rPr>
-          <w:lang w:val="en-GB"/>
-        </w:rPr>
-        <w:t>openSSL</w:t>
-      </w:r>
-      <w:proofErr w:type="spellEnd"/>
-      <w:r>
-        <w:rPr>
-          <w:lang w:val="en-GB"/>
-        </w:rPr>
-        <w:t xml:space="preserve"> </w:t>
-      </w:r>
-      <w:proofErr w:type="spellStart"/>
-      <w:r>
-        <w:rPr>
-          <w:lang w:val="en-GB"/>
-        </w:rPr>
-        <w:t>documentatie</w:t>
-      </w:r>
-      <w:proofErr w:type="spellEnd"/>
-      <w:r>
-        <w:rPr>
-          <w:lang w:val="en-GB"/>
-        </w:rPr>
-        <w:br/>
+          <w:lang w:val="nl-NL"/>
+        </w:rPr>
+        <w:t>Verder met API. Camera icoontje op route.</w:t>
+      </w:r>
+      <w:r>
+        <w:rPr>
+          <w:lang w:val="nl-NL"/>
+        </w:rPr>
+        <w:br/>
+        <w:t>Carlo:</w:t>
+      </w:r>
+      <w:r>
+        <w:rPr>
+          <w:lang w:val="nl-NL"/>
+        </w:rPr>
+        <w:t xml:space="preserve"> Zorgen dat ik dingen kan toevoegen in een tabel.</w:t>
+      </w:r>
+      <w:r>
+        <w:rPr>
+          <w:lang w:val="nl-NL"/>
+        </w:rPr>
+        <w:br/>
+      </w:r>
+      <w:r>
+        <w:rPr>
+          <w:lang w:val="nl-NL"/>
+        </w:rPr>
+        <w:t>Evan:</w:t>
+      </w:r>
+      <w:r>
+        <w:rPr>
+          <w:lang w:val="nl-NL"/>
+        </w:rPr>
+        <w:t xml:space="preserve"> Proberen alsnog feature detection erin te zetten. Als dat klaar is object recognision.</w:t>
+      </w:r>
+      <w:r>
+        <w:rPr>
+          <w:lang w:val="nl-NL"/>
+        </w:rPr>
+        <w:br/>
+      </w:r>
+      <w:r>
+        <w:rPr>
+          <w:lang w:val="nl-NL"/>
+        </w:rPr>
         <w:t xml:space="preserve">Nick: </w:t>
       </w:r>
       <w:r>
         <w:rPr>
-          <w:lang w:val="en-GB"/>
-        </w:rPr>
-        <w:t>Classes en ASP</w:t>
-      </w:r>
-      <w:r>
-        <w:rPr>
-          <w:lang w:val="en-GB"/>
-        </w:rPr>
-        <w:br/>
-      </w:r>
-      <w:proofErr w:type="spellStart"/>
-      <w:r>
-        <w:rPr>
-          <w:lang w:val="en-GB"/>
-        </w:rPr>
-        <w:t>Sohail</w:t>
-      </w:r>
-      <w:proofErr w:type="spellEnd"/>
-      <w:r>
-        <w:rPr>
-          <w:lang w:val="en-GB"/>
-        </w:rPr>
-        <w:t xml:space="preserve">: </w:t>
-      </w:r>
-      <w:r>
-        <w:rPr>
-          <w:lang w:val="en-GB"/>
-        </w:rPr>
-        <w:t xml:space="preserve">lang </w:t>
-      </w:r>
-      <w:proofErr w:type="spellStart"/>
-      <w:r>
-        <w:rPr>
-          <w:lang w:val="en-GB"/>
-        </w:rPr>
-        <w:t>wachten</w:t>
-      </w:r>
-      <w:proofErr w:type="spellEnd"/>
-      <w:r>
-        <w:rPr>
-          <w:lang w:val="en-GB"/>
-        </w:rPr>
-        <w:t xml:space="preserve"> op feedback en </w:t>
-      </w:r>
-      <w:proofErr w:type="spellStart"/>
-      <w:r>
-        <w:rPr>
-          <w:lang w:val="en-GB"/>
-        </w:rPr>
-        <w:t>veel</w:t>
-      </w:r>
-      <w:proofErr w:type="spellEnd"/>
-      <w:r>
-        <w:rPr>
-          <w:lang w:val="en-GB"/>
-        </w:rPr>
-        <w:t xml:space="preserve"> feedback.</w:t>
-      </w:r>
-      <w:r>
-        <w:rPr>
-          <w:lang w:val="en-GB"/>
-        </w:rPr>
-        <w:br/>
-      </w:r>
-      <w:proofErr w:type="spellStart"/>
-      <w:r>
-        <w:rPr>
-          <w:lang w:val="en-GB"/>
-        </w:rPr>
-        <w:t>Weilin</w:t>
-      </w:r>
-      <w:proofErr w:type="spellEnd"/>
-      <w:r>
-        <w:rPr>
-          <w:lang w:val="en-GB"/>
-        </w:rPr>
-        <w:t xml:space="preserve">: </w:t>
-      </w:r>
-      <w:r>
-        <w:rPr>
-          <w:lang w:val="en-GB"/>
-        </w:rPr>
-        <w:t>2D arrays</w:t>
-      </w:r>
-    </w:p>
-    <w:p>
-      <w:pPr>
-        <w:rPr>
-          <w:lang w:val="en-GB"/>
-        </w:rPr>
-      </w:pPr>
-    </w:p>
-    <w:p>
-      <w:pPr>
-        <w:pStyle w:val="Kop2"/>
-        <w:rPr>
-          <w:lang w:val="en-GB"/>
-        </w:rPr>
-      </w:pPr>
-      <w:r>
-        <w:rPr>
-          <w:lang w:val="en-GB"/>
-        </w:rPr>
-        <w:t>Stand-up</w:t>
-      </w:r>
-    </w:p>
-    <w:p>
-      <w:pPr>
-        <w:rPr>
-          <w:lang w:val="nl-NL"/>
-        </w:rPr>
-      </w:pPr>
-      <w:r>
-        <w:rPr>
-          <w:b/>
-          <w:bCs/>
-          <w:lang w:val="nl-NL"/>
-        </w:rPr>
-        <w:t>Ge</w:t>
-      </w:r>
-      <w:r>
-        <w:rPr>
-          <w:b/>
-          <w:bCs/>
-          <w:lang w:val="nl-NL"/>
-        </w:rPr>
-        <w:t>neraal nieuws</w:t>
-      </w:r>
-    </w:p>
-    <w:p>
-      <w:pPr>
-        <w:rPr>
-          <w:lang w:val="nl-NL"/>
-        </w:rPr>
-      </w:pPr>
-      <w:r>
-        <w:rPr>
-          <w:lang w:val="nl-NL"/>
-        </w:rPr>
-        <w:t>Meeting stakeholder achter Treverse TU terrein</w:t>
-      </w:r>
-    </w:p>
-    <w:p>
-      <w:pPr>
-        <w:rPr>
-          <w:b/>
-          <w:bCs/>
-          <w:lang w:val="nl-NL"/>
-        </w:rPr>
-      </w:pPr>
-      <w:r>
-        <w:rPr>
-          <w:b/>
-          <w:bCs/>
-          <w:lang w:val="nl-NL"/>
-        </w:rPr>
-        <w:t>Wat ga ik vandaag doen</w:t>
-      </w:r>
-    </w:p>
-    <w:p>
-      <w:pPr>
-        <w:rPr>
-          <w:lang w:val="nl-NL"/>
-        </w:rPr>
-      </w:pPr>
-      <w:r>
-        <w:rPr>
-          <w:lang w:val="nl-NL"/>
-        </w:rPr>
-        <w:t xml:space="preserve">Ben: </w:t>
-      </w:r>
-      <w:r>
-        <w:rPr>
-          <w:lang w:val="nl-NL"/>
-        </w:rPr>
-        <w:t>Verder met API. Camera icoontje op route.</w:t>
-      </w:r>
-      <w:r>
-        <w:rPr>
-          <w:lang w:val="nl-NL"/>
-        </w:rPr>
-        <w:br/>
-        <w:t>Carlo:</w:t>
-      </w:r>
-      <w:r>
-        <w:rPr>
-          <w:lang w:val="nl-NL"/>
-        </w:rPr>
-        <w:t xml:space="preserve"> Zorgen dat ik dingen kan toevoegen in een tabel.</w:t>
-      </w:r>
-      <w:r>
-        <w:rPr>
-          <w:lang w:val="nl-NL"/>
-        </w:rPr>
-        <w:br/>
-      </w:r>
-      <w:r>
-        <w:rPr>
-          <w:lang w:val="nl-NL"/>
-        </w:rPr>
-        <w:t>Evan:</w:t>
-      </w:r>
-      <w:r>
-        <w:rPr>
-          <w:lang w:val="nl-NL"/>
-        </w:rPr>
-        <w:t xml:space="preserve"> Proberen alsnog feature detection erin te zetten. Als dat klaar is object recognision.</w:t>
-      </w:r>
-      <w:r>
-        <w:rPr>
-          <w:lang w:val="nl-NL"/>
-        </w:rPr>
-        <w:br/>
-      </w:r>
-      <w:r>
-        <w:rPr>
-          <w:lang w:val="nl-NL"/>
-        </w:rPr>
-        <w:t xml:space="preserve">Nick: </w:t>
-      </w:r>
-      <w:r>
-        <w:rPr>
           <w:lang w:val="nl-NL"/>
         </w:rPr>
         <w:t>Dashboard scherm afmaken. Zorgen dat knoppen dynamisch zijn.</w:t>
@@ -1195,216 +1448,63 @@
     <w:p>
       <w:pPr>
         <w:rPr>
-          <w:lang w:val="en-GB"/>
-        </w:rPr>
-      </w:pPr>
-      <w:r>
-        <w:rPr>
-          <w:lang w:val="en-GB"/>
-        </w:rPr>
-        <w:t xml:space="preserve">Ben: </w:t>
-      </w:r>
-      <w:r>
-        <w:rPr>
-          <w:lang w:val="en-GB"/>
-        </w:rPr>
-        <w:t>ASP</w:t>
-      </w:r>
-      <w:r>
-        <w:rPr>
-          <w:lang w:val="en-GB"/>
-        </w:rPr>
-        <w:br/>
-        <w:t>Carlo:</w:t>
-      </w:r>
-      <w:r>
-        <w:rPr>
-          <w:lang w:val="en-GB"/>
-        </w:rPr>
-        <w:t xml:space="preserve"> -</w:t>
-      </w:r>
-      <w:r>
-        <w:rPr>
-          <w:lang w:val="en-GB"/>
-        </w:rPr>
-        <w:br/>
-        <w:t>Evan:</w:t>
-      </w:r>
-      <w:r>
-        <w:rPr>
-          <w:lang w:val="en-GB"/>
-        </w:rPr>
-        <w:t xml:space="preserve"> OpenCV</w:t>
-      </w:r>
-      <w:r>
-        <w:rPr>
-          <w:lang w:val="en-GB"/>
-        </w:rPr>
-        <w:br/>
-      </w:r>
-      <w:r>
-        <w:rPr>
-          <w:lang w:val="en-GB"/>
-        </w:rPr>
-        <w:t xml:space="preserve">Nick: </w:t>
-      </w:r>
-      <w:r>
-        <w:rPr>
-          <w:lang w:val="en-GB"/>
-        </w:rPr>
-        <w:t>ASP</w:t>
-      </w:r>
-      <w:r>
-        <w:rPr>
-          <w:lang w:val="en-GB"/>
-        </w:rPr>
-        <w:br/>
-      </w:r>
-      <w:proofErr w:type="spellStart"/>
-      <w:r>
-        <w:rPr>
-          <w:lang w:val="en-GB"/>
-        </w:rPr>
-        <w:t>Sohail</w:t>
-      </w:r>
-      <w:proofErr w:type="spellEnd"/>
-      <w:r>
-        <w:rPr>
-          <w:lang w:val="en-GB"/>
-        </w:rPr>
-        <w:t xml:space="preserve">: </w:t>
-      </w:r>
-      <w:proofErr w:type="spellStart"/>
-      <w:r>
-        <w:rPr>
-          <w:lang w:val="en-GB"/>
-        </w:rPr>
-        <w:t>Complexheid</w:t>
-      </w:r>
-      <w:proofErr w:type="spellEnd"/>
-      <w:r>
-        <w:rPr>
-          <w:lang w:val="en-GB"/>
-        </w:rPr>
-        <w:t xml:space="preserve"> van R en SQL.</w:t>
-      </w:r>
-      <w:r>
-        <w:rPr>
-          <w:lang w:val="en-GB"/>
-        </w:rPr>
-        <w:br/>
-      </w:r>
-      <w:proofErr w:type="spellStart"/>
-      <w:r>
-        <w:rPr>
-          <w:lang w:val="en-GB"/>
-        </w:rPr>
-        <w:t>Weilin</w:t>
-      </w:r>
-      <w:proofErr w:type="spellEnd"/>
-      <w:r>
-        <w:rPr>
-          <w:lang w:val="en-GB"/>
-        </w:rPr>
-        <w:t xml:space="preserve">: </w:t>
-      </w:r>
-      <w:proofErr w:type="spellStart"/>
-      <w:r>
-        <w:rPr>
-          <w:lang w:val="en-GB"/>
-        </w:rPr>
-        <w:t>Zorgen</w:t>
-      </w:r>
-      <w:proofErr w:type="spellEnd"/>
-      <w:r>
-        <w:rPr>
-          <w:lang w:val="en-GB"/>
-        </w:rPr>
-        <w:t xml:space="preserve"> </w:t>
-      </w:r>
-      <w:proofErr w:type="spellStart"/>
-      <w:r>
-        <w:rPr>
-          <w:lang w:val="en-GB"/>
-        </w:rPr>
-        <w:t>dat</w:t>
-      </w:r>
-      <w:proofErr w:type="spellEnd"/>
-      <w:r>
-        <w:rPr>
-          <w:lang w:val="en-GB"/>
-        </w:rPr>
-        <w:t xml:space="preserve"> de routes er </w:t>
-      </w:r>
-      <w:proofErr w:type="spellStart"/>
-      <w:r>
-        <w:rPr>
-          <w:lang w:val="en-GB"/>
-        </w:rPr>
-        <w:t>netjes</w:t>
-      </w:r>
-      <w:proofErr w:type="spellEnd"/>
-      <w:r>
-        <w:rPr>
-          <w:lang w:val="en-GB"/>
-        </w:rPr>
-        <w:t xml:space="preserve"> in </w:t>
-      </w:r>
-      <w:proofErr w:type="spellStart"/>
-      <w:r>
-        <w:rPr>
-          <w:lang w:val="en-GB"/>
-        </w:rPr>
-        <w:t>komen</w:t>
-      </w:r>
-      <w:proofErr w:type="spellEnd"/>
-      <w:r>
-        <w:rPr>
-          <w:lang w:val="en-GB"/>
-        </w:rPr>
-        <w:t xml:space="preserve"> </w:t>
-      </w:r>
-      <w:proofErr w:type="spellStart"/>
-      <w:r>
-        <w:rPr>
-          <w:lang w:val="en-GB"/>
-        </w:rPr>
-        <w:t>te</w:t>
-      </w:r>
-      <w:proofErr w:type="spellEnd"/>
-      <w:r>
-        <w:rPr>
-          <w:lang w:val="en-GB"/>
-        </w:rPr>
-        <w:t xml:space="preserve"> </w:t>
-      </w:r>
-      <w:proofErr w:type="spellStart"/>
-      <w:r>
-        <w:rPr>
-          <w:lang w:val="en-GB"/>
-        </w:rPr>
-        <w:t>staan</w:t>
-      </w:r>
-      <w:proofErr w:type="spellEnd"/>
-      <w:r>
-        <w:rPr>
-          <w:lang w:val="en-GB"/>
-        </w:rPr>
-        <w:t>.</w:t>
+          <w:lang w:val="nl-NL"/>
+        </w:rPr>
+      </w:pPr>
+      <w:r>
+        <w:rPr>
+          <w:lang w:val="nl-NL"/>
+        </w:rPr>
+        <w:t>Ben: ASP</w:t>
+      </w:r>
+      <w:r>
+        <w:rPr>
+          <w:lang w:val="nl-NL"/>
+        </w:rPr>
+        <w:br/>
+        <w:t>Carlo: -</w:t>
+      </w:r>
+      <w:r>
+        <w:rPr>
+          <w:lang w:val="nl-NL"/>
+        </w:rPr>
+        <w:br/>
+        <w:t>Evan: OpenCV</w:t>
+      </w:r>
+      <w:r>
+        <w:rPr>
+          <w:lang w:val="nl-NL"/>
+        </w:rPr>
+        <w:br/>
+        <w:t>Nick: ASP</w:t>
+      </w:r>
+      <w:r>
+        <w:rPr>
+          <w:lang w:val="nl-NL"/>
+        </w:rPr>
+        <w:br/>
+        <w:t>Sohail: Complexheid van R en SQL.</w:t>
+      </w:r>
+      <w:r>
+        <w:rPr>
+          <w:lang w:val="nl-NL"/>
+        </w:rPr>
+        <w:br/>
+        <w:t>Weilin: Zorgen dat de routes er netjes in komen te staan.</w:t>
       </w:r>
     </w:p>
     <w:p>
       <w:pPr>
         <w:pStyle w:val="Kop1"/>
         <w:rPr>
-          <w:lang w:val="en-GB"/>
-        </w:rPr>
-      </w:pPr>
-    </w:p>
-    <w:p>
-      <w:pPr>
-        <w:rPr>
-          <w:lang w:val="en-GB"/>
+          <w:lang w:val="nl-NL"/>
+        </w:rPr>
+      </w:pPr>
+    </w:p>
+    <w:p>
+      <w:pPr>
+        <w:rPr>
+          <w:lang w:val="nl-NL"/>
         </w:rPr>
       </w:pPr>
     </w:p>
@@ -1412,12 +1512,12 @@
       <w:pPr>
         <w:pStyle w:val="Kop1"/>
         <w:rPr>
-          <w:lang w:val="en-GB"/>
-        </w:rPr>
-      </w:pPr>
-      <w:r>
-        <w:rPr>
-          <w:lang w:val="en-GB"/>
+          <w:lang w:val="nl-NL"/>
+        </w:rPr>
+      </w:pPr>
+      <w:r>
+        <w:rPr>
+          <w:lang w:val="nl-NL"/>
         </w:rPr>
         <w:lastRenderedPageBreak/>
         <w:t>21/12/8</w:t>
@@ -1427,12 +1527,12 @@
       <w:pPr>
         <w:pStyle w:val="Kop2"/>
         <w:rPr>
-          <w:lang w:val="en-GB"/>
-        </w:rPr>
-      </w:pPr>
-      <w:r>
-        <w:rPr>
-          <w:lang w:val="en-GB"/>
+          <w:lang w:val="nl-NL"/>
+        </w:rPr>
+      </w:pPr>
+      <w:r>
+        <w:rPr>
+          <w:lang w:val="nl-NL"/>
         </w:rPr>
         <w:t>Stand-down</w:t>
       </w:r>
@@ -1701,12 +1801,12 @@
       <w:pPr>
         <w:pStyle w:val="Kop2"/>
         <w:rPr>
-          <w:lang w:val="en-GB"/>
-        </w:rPr>
-      </w:pPr>
-      <w:r>
-        <w:rPr>
-          <w:lang w:val="en-GB"/>
+          <w:lang w:val="nl-NL"/>
+        </w:rPr>
+      </w:pPr>
+      <w:r>
+        <w:rPr>
+          <w:lang w:val="nl-NL"/>
         </w:rPr>
         <w:t>Stand-up</w:t>
       </w:r>
@@ -2633,46 +2733,20 @@
           <w:lang w:val="en-GB"/>
         </w:rPr>
         <w:br/>
-      </w:r>
-      <w:proofErr w:type="spellStart"/>
+        <w:t xml:space="preserve">Sohail: </w:t>
+      </w:r>
       <w:r>
         <w:rPr>
           <w:lang w:val="en-GB"/>
         </w:rPr>
-        <w:t>Sohail</w:t>
-      </w:r>
-      <w:proofErr w:type="spellEnd"/>
+        <w:t>Finance met Business model.</w:t>
+      </w:r>
       <w:r>
         <w:rPr>
           <w:lang w:val="en-GB"/>
         </w:rPr>
-        <w:t xml:space="preserve">: </w:t>
-      </w:r>
-      <w:r>
-        <w:rPr>
-          <w:lang w:val="en-GB"/>
-        </w:rPr>
-        <w:t>Finance met Business model.</w:t>
-      </w:r>
-      <w:r>
-        <w:rPr>
-          <w:lang w:val="en-GB"/>
-        </w:rPr>
-        <w:br/>
-      </w:r>
-      <w:proofErr w:type="spellStart"/>
-      <w:r>
-        <w:rPr>
-          <w:lang w:val="en-GB"/>
-        </w:rPr>
-        <w:t>Weilin</w:t>
-      </w:r>
-      <w:proofErr w:type="spellEnd"/>
-      <w:r>
-        <w:rPr>
-          <w:lang w:val="en-GB"/>
-        </w:rPr>
-        <w:t xml:space="preserve">: </w:t>
+        <w:br/>
+        <w:t xml:space="preserve">Weilin: </w:t>
       </w:r>
       <w:r>
         <w:rPr>
@@ -3715,59 +3789,29 @@
         </w:rPr>
         <w:t xml:space="preserve">Nick: </w:t>
       </w:r>
-      <w:proofErr w:type="spellStart"/>
       <w:r>
         <w:rPr>
           <w:lang w:val="en-GB"/>
         </w:rPr>
-        <w:t>Klassendiagram</w:t>
-      </w:r>
-      <w:proofErr w:type="spellEnd"/>
+        <w:t>Klassendiagram. MySQL en MQTT + SSL cert.</w:t>
+      </w:r>
       <w:r>
         <w:rPr>
           <w:lang w:val="en-GB"/>
         </w:rPr>
-        <w:t>. MySQL en MQTT + SSL cert.</w:t>
-      </w:r>
-      <w:r>
-        <w:rPr>
-          <w:lang w:val="en-GB"/>
-        </w:rPr>
-        <w:br/>
-      </w:r>
-      <w:proofErr w:type="spellStart"/>
+        <w:br/>
+      </w:r>
       <w:r>
         <w:rPr>
           <w:lang w:val="en-US"/>
         </w:rPr>
-        <w:t>Sohail</w:t>
-      </w:r>
-      <w:proofErr w:type="spellEnd"/>
+        <w:t xml:space="preserve">Sohail: </w:t>
+      </w:r>
       <w:r>
         <w:rPr>
           <w:lang w:val="en-US"/>
         </w:rPr>
-        <w:t xml:space="preserve">: </w:t>
-      </w:r>
-      <w:r>
-        <w:rPr>
-          <w:lang w:val="en-US"/>
-        </w:rPr>
-        <w:t xml:space="preserve">requirements </w:t>
-      </w:r>
-      <w:proofErr w:type="spellStart"/>
-      <w:r>
-        <w:rPr>
-          <w:lang w:val="en-US"/>
-        </w:rPr>
-        <w:t>afmaken</w:t>
-      </w:r>
-      <w:proofErr w:type="spellEnd"/>
-      <w:r>
-        <w:rPr>
-          <w:lang w:val="en-US"/>
-        </w:rPr>
-        <w:t xml:space="preserve">. </w:t>
+        <w:t xml:space="preserve">requirements afmaken. </w:t>
       </w:r>
       <w:r>
         <w:rPr>
@@ -6050,55 +6094,27 @@
           <w:lang w:val="en-US"/>
         </w:rPr>
         <w:br/>
-      </w:r>
-      <w:proofErr w:type="spellStart"/>
+        <w:t xml:space="preserve">Sohail: </w:t>
+      </w:r>
       <w:r>
         <w:rPr>
           <w:lang w:val="en-US"/>
         </w:rPr>
-        <w:t>Sohail</w:t>
-      </w:r>
-      <w:proofErr w:type="spellEnd"/>
+        <w:t>SQL</w:t>
+      </w:r>
       <w:r>
         <w:rPr>
           <w:lang w:val="en-US"/>
         </w:rPr>
-        <w:t xml:space="preserve">: </w:t>
+        <w:br/>
+        <w:t xml:space="preserve">Weilin: </w:t>
       </w:r>
       <w:r>
         <w:rPr>
           <w:lang w:val="en-US"/>
         </w:rPr>
-        <w:t>SQL</w:t>
-      </w:r>
-      <w:r>
-        <w:rPr>
-          <w:lang w:val="en-US"/>
-        </w:rPr>
-        <w:br/>
-      </w:r>
-      <w:proofErr w:type="spellStart"/>
-      <w:r>
-        <w:rPr>
-          <w:lang w:val="en-US"/>
-        </w:rPr>
-        <w:t>Weilin</w:t>
-      </w:r>
-      <w:proofErr w:type="spellEnd"/>
-      <w:r>
-        <w:rPr>
-          <w:lang w:val="en-US"/>
-        </w:rPr>
-        <w:t xml:space="preserve">: </w:t>
-      </w:r>
-      <w:proofErr w:type="spellStart"/>
-      <w:r>
-        <w:rPr>
-          <w:lang w:val="en-US"/>
-        </w:rPr>
         <w:t>Winforms</w:t>
       </w:r>
-      <w:proofErr w:type="spellEnd"/>
     </w:p>
     <w:p>
       <w:pPr>

</xml_diff>

<commit_message>
update daily stand-down notes. and changes to server side pythom script
</commit_message>
<xml_diff>
--- a/Notulen Daily Standup.docx
+++ b/Notulen Daily Standup.docx
@@ -19,13 +19,7 @@
         <w:rPr>
           <w:lang w:val="nl-NL"/>
         </w:rPr>
-        <w:t>2/1</w:t>
-      </w:r>
-      <w:r>
-        <w:rPr>
-          <w:lang w:val="nl-NL"/>
-        </w:rPr>
-        <w:t>3</w:t>
+        <w:t>2/13</w:t>
       </w:r>
     </w:p>
     <w:p>
@@ -504,26 +498,384 @@
       </w:pPr>
       <w:r>
         <w:rPr>
-          <w:lang w:val="nl-NL"/>
+          <w:lang w:val="en-GB"/>
         </w:rPr>
         <w:t>Ben</w:t>
       </w:r>
       <w:r>
         <w:rPr>
-          <w:lang w:val="nl-NL"/>
+          <w:lang w:val="en-GB"/>
         </w:rPr>
         <w:t>:</w:t>
       </w:r>
       <w:r>
         <w:rPr>
-          <w:lang w:val="nl-NL"/>
-        </w:rPr>
-        <w:br/>
-      </w:r>
-      <w:r>
-        <w:rPr>
-          <w:lang w:val="nl-NL"/>
-        </w:rPr>
+          <w:lang w:val="en-GB"/>
+        </w:rPr>
+        <w:t xml:space="preserve"> simpel alert</w:t>
+      </w:r>
+      <w:r>
+        <w:rPr>
+          <w:lang w:val="en-GB"/>
+        </w:rPr>
+        <w:t>. API co</w:t>
+      </w:r>
+      <w:r>
+        <w:rPr>
+          <w:lang w:val="en-GB"/>
+        </w:rPr>
+        <w:t>ntroller werkt.</w:t>
+      </w:r>
+      <w:r>
+        <w:rPr>
+          <w:lang w:val="en-GB"/>
+        </w:rPr>
+        <w:br/>
+      </w:r>
+      <w:r>
+        <w:rPr>
+          <w:lang w:val="nl-NL"/>
+        </w:rPr>
+        <w:t xml:space="preserve">Carlo: </w:t>
+      </w:r>
+      <w:r>
+        <w:rPr>
+          <w:lang w:val="nl-NL"/>
+        </w:rPr>
+        <w:t>Alles zi</w:t>
+      </w:r>
+      <w:r>
+        <w:rPr>
+          <w:lang w:val="nl-NL"/>
+        </w:rPr>
+        <w:t>t in een form.</w:t>
+      </w:r>
+      <w:r>
+        <w:rPr>
+          <w:lang w:val="nl-NL"/>
+        </w:rPr>
+        <w:br/>
+        <w:t>Evan:</w:t>
+      </w:r>
+      <w:r>
+        <w:rPr>
+          <w:lang w:val="nl-NL"/>
+        </w:rPr>
+        <w:t xml:space="preserve"> </w:t>
+      </w:r>
+      <w:r>
+        <w:rPr>
+          <w:lang w:val="nl-NL"/>
+        </w:rPr>
+        <w:t>Verder aan tech document. Iets verder met SSL-socket.</w:t>
+      </w:r>
+      <w:r>
+        <w:rPr>
+          <w:lang w:val="nl-NL"/>
+        </w:rPr>
+        <w:br/>
+        <w:t>Nick:</w:t>
+      </w:r>
+      <w:r>
+        <w:rPr>
+          <w:lang w:val="nl-NL"/>
+        </w:rPr>
+        <w:t xml:space="preserve"> </w:t>
+      </w:r>
+      <w:r>
+        <w:rPr>
+          <w:lang w:val="nl-NL"/>
+        </w:rPr>
+        <w:t>Begonnen aan tabel laten zien op webpagina. Script van SSL socket aangepast.</w:t>
+      </w:r>
+      <w:r>
+        <w:rPr>
+          <w:lang w:val="nl-NL"/>
+        </w:rPr>
+        <w:br/>
+        <w:t>Sohail:</w:t>
+      </w:r>
+      <w:r>
+        <w:rPr>
+          <w:lang w:val="nl-NL"/>
+        </w:rPr>
+        <w:t xml:space="preserve"> -</w:t>
+      </w:r>
+      <w:r>
+        <w:rPr>
+          <w:lang w:val="nl-NL"/>
+        </w:rPr>
+        <w:br/>
+        <w:t xml:space="preserve">Weilin: </w:t>
+      </w:r>
+      <w:r>
+        <w:rPr>
+          <w:lang w:val="nl-NL"/>
+        </w:rPr>
+        <w:t xml:space="preserve">Routes zitten in de form. Momenteel bezig met </w:t>
+      </w:r>
+      <w:r>
+        <w:rPr>
+          <w:lang w:val="nl-NL"/>
+        </w:rPr>
+        <w:t>elk type trein apart icoon</w:t>
+      </w:r>
+    </w:p>
+    <w:p>
+      <w:pPr>
+        <w:rPr>
+          <w:b/>
+          <w:bCs/>
+          <w:lang w:val="nl-NL"/>
+        </w:rPr>
+      </w:pPr>
+      <w:r>
+        <w:rPr>
+          <w:b/>
+          <w:bCs/>
+          <w:lang w:val="nl-NL"/>
+        </w:rPr>
+        <w:t>Waar ben ik te</w:t>
+      </w:r>
+      <w:r>
+        <w:rPr>
+          <w:b/>
+          <w:bCs/>
+          <w:lang w:val="nl-NL"/>
+        </w:rPr>
+        <w:t>genaan gelopen</w:t>
+      </w:r>
+    </w:p>
+    <w:p>
+      <w:pPr>
+        <w:rPr>
+          <w:lang w:val="nl-NL"/>
+        </w:rPr>
+      </w:pPr>
+      <w:r>
+        <w:rPr>
+          <w:lang w:val="nl-NL"/>
+        </w:rPr>
+        <w:t>Ben</w:t>
+      </w:r>
+      <w:r>
+        <w:rPr>
+          <w:lang w:val="nl-NL"/>
+        </w:rPr>
+        <w:t>:</w:t>
+      </w:r>
+      <w:r>
+        <w:rPr>
+          <w:lang w:val="nl-NL"/>
+        </w:rPr>
+        <w:t xml:space="preserve"> </w:t>
+      </w:r>
+      <w:r>
+        <w:rPr>
+          <w:lang w:val="nl-NL"/>
+        </w:rPr>
+        <w:t xml:space="preserve">alert </w:t>
+      </w:r>
+      <w:r>
+        <w:rPr>
+          <w:lang w:val="nl-NL"/>
+        </w:rPr>
+        <w:t>nog</w:t>
+      </w:r>
+      <w:r>
+        <w:rPr>
+          <w:lang w:val="nl-NL"/>
+        </w:rPr>
+        <w:t xml:space="preserve"> niet zoals ik wil. </w:t>
+      </w:r>
+      <w:r>
+        <w:rPr>
+          <w:lang w:val="nl-NL"/>
+        </w:rPr>
+        <w:t>API-controller</w:t>
+      </w:r>
+      <w:r>
+        <w:rPr>
+          <w:lang w:val="nl-NL"/>
+        </w:rPr>
+        <w:br/>
+      </w:r>
+      <w:r>
+        <w:rPr>
+          <w:lang w:val="nl-NL"/>
+        </w:rPr>
+        <w:t xml:space="preserve">Carlo: </w:t>
+      </w:r>
+      <w:r>
+        <w:rPr>
+          <w:lang w:val="nl-NL"/>
+        </w:rPr>
+        <w:t>-</w:t>
+      </w:r>
+      <w:r>
+        <w:rPr>
+          <w:lang w:val="nl-NL"/>
+        </w:rPr>
+        <w:br/>
+        <w:t xml:space="preserve">Evan: </w:t>
+      </w:r>
+      <w:r>
+        <w:rPr>
+          <w:lang w:val="nl-NL"/>
+        </w:rPr>
+        <w:t>niet werkende socke</w:t>
+      </w:r>
+      <w:r>
+        <w:rPr>
+          <w:lang w:val="nl-NL"/>
+        </w:rPr>
+        <w:t>t</w:t>
+      </w:r>
+      <w:r>
+        <w:rPr>
+          <w:lang w:val="nl-NL"/>
+        </w:rPr>
+        <w:br/>
+        <w:t xml:space="preserve">Nick: </w:t>
+      </w:r>
+      <w:r>
+        <w:rPr>
+          <w:lang w:val="nl-NL"/>
+        </w:rPr>
+        <w:t>krijg nog geen goeie tabel zichtbaar. Script geeft errors terug.</w:t>
+      </w:r>
+      <w:r>
+        <w:rPr>
+          <w:lang w:val="nl-NL"/>
+        </w:rPr>
+        <w:br/>
+        <w:t xml:space="preserve">Sohail: </w:t>
+      </w:r>
+      <w:r>
+        <w:rPr>
+          <w:lang w:val="nl-NL"/>
+        </w:rPr>
+        <w:t>-</w:t>
+      </w:r>
+      <w:r>
+        <w:rPr>
+          <w:lang w:val="nl-NL"/>
+        </w:rPr>
+        <w:br/>
+        <w:t xml:space="preserve">Weilin: </w:t>
+      </w:r>
+      <w:r>
+        <w:rPr>
+          <w:lang w:val="nl-NL"/>
+        </w:rPr>
+        <w:t>2D arrays.</w:t>
+      </w:r>
+    </w:p>
+    <w:p>
+      <w:pPr>
+        <w:rPr>
+          <w:lang w:val="nl-NL"/>
+        </w:rPr>
+      </w:pPr>
+    </w:p>
+    <w:p>
+      <w:pPr>
+        <w:pStyle w:val="Kop2"/>
+        <w:rPr>
+          <w:lang w:val="en-GB"/>
+        </w:rPr>
+      </w:pPr>
+      <w:r>
+        <w:rPr>
+          <w:lang w:val="en-GB"/>
+        </w:rPr>
+        <w:t>Stand-up</w:t>
+      </w:r>
+    </w:p>
+    <w:p>
+      <w:pPr>
+        <w:rPr>
+          <w:b/>
+          <w:bCs/>
+          <w:lang w:val="nl-NL"/>
+        </w:rPr>
+      </w:pPr>
+      <w:r>
+        <w:rPr>
+          <w:b/>
+          <w:bCs/>
+          <w:lang w:val="nl-NL"/>
+        </w:rPr>
+        <w:t>Ge</w:t>
+      </w:r>
+      <w:r>
+        <w:rPr>
+          <w:b/>
+          <w:bCs/>
+          <w:lang w:val="nl-NL"/>
+        </w:rPr>
+        <w:t>neraal nieuws</w:t>
+      </w:r>
+    </w:p>
+    <w:p>
+      <w:pPr>
+        <w:rPr>
+          <w:lang w:val="nl-NL"/>
+        </w:rPr>
+      </w:pPr>
+      <w:r>
+        <w:rPr>
+          <w:lang w:val="nl-NL"/>
+        </w:rPr>
+        <w:t>Sohail is ziek</w:t>
+      </w:r>
+    </w:p>
+    <w:p>
+      <w:pPr>
+        <w:rPr>
+          <w:b/>
+          <w:bCs/>
+          <w:lang w:val="nl-NL"/>
+        </w:rPr>
+      </w:pPr>
+      <w:r>
+        <w:rPr>
+          <w:b/>
+          <w:bCs/>
+          <w:lang w:val="nl-NL"/>
+        </w:rPr>
+        <w:t>Wat ga ik vandaag doen</w:t>
+      </w:r>
+    </w:p>
+    <w:p>
+      <w:pPr>
+        <w:rPr>
+          <w:lang w:val="nl-NL"/>
+        </w:rPr>
+      </w:pPr>
+      <w:r>
+        <w:rPr>
+          <w:lang w:val="nl-NL"/>
+        </w:rPr>
+        <w:t xml:space="preserve">Ben: </w:t>
+      </w:r>
+      <w:r>
+        <w:rPr>
+          <w:lang w:val="nl-NL"/>
+        </w:rPr>
+        <w:t xml:space="preserve">als er een persoon </w:t>
+      </w:r>
+      <w:r>
+        <w:rPr>
+          <w:lang w:val="nl-NL"/>
+        </w:rPr>
+        <w:t>wordt gedetecteerd dat er een melding komt. Als dat af is feedback van Jan onderzoeken.</w:t>
+      </w:r>
+      <w:r>
+        <w:rPr>
+          <w:lang w:val="nl-NL"/>
+        </w:rPr>
+        <w:br/>
         <w:t>Carlo:</w:t>
       </w:r>
       <w:r>
@@ -536,6 +888,12 @@
         <w:rPr>
           <w:lang w:val="nl-NL"/>
         </w:rPr>
+        <w:t>Code refactoren op een form.</w:t>
+      </w:r>
+      <w:r>
+        <w:rPr>
+          <w:lang w:val="nl-NL"/>
+        </w:rPr>
         <w:br/>
       </w:r>
       <w:r>
@@ -548,6 +906,18 @@
         <w:rPr>
           <w:lang w:val="nl-NL"/>
         </w:rPr>
+        <w:t xml:space="preserve"> </w:t>
+      </w:r>
+      <w:r>
+        <w:rPr>
+          <w:lang w:val="nl-NL"/>
+        </w:rPr>
+        <w:t>Proberen om verbinding te maken via SSL-sockets.</w:t>
+      </w:r>
+      <w:r>
+        <w:rPr>
+          <w:lang w:val="nl-NL"/>
+        </w:rPr>
         <w:br/>
         <w:t>Nick:</w:t>
       </w:r>
@@ -555,6 +925,12 @@
         <w:rPr>
           <w:lang w:val="nl-NL"/>
         </w:rPr>
+        <w:t xml:space="preserve"> Sockets instellen met SSL</w:t>
+      </w:r>
+      <w:r>
+        <w:rPr>
+          <w:lang w:val="nl-NL"/>
+        </w:rPr>
         <w:br/>
         <w:t>Sohail:</w:t>
       </w:r>
@@ -562,389 +938,134 @@
         <w:rPr>
           <w:lang w:val="nl-NL"/>
         </w:rPr>
+        <w:t xml:space="preserve"> -</w:t>
+      </w:r>
+      <w:r>
+        <w:rPr>
+          <w:lang w:val="nl-NL"/>
+        </w:rPr>
         <w:br/>
         <w:t xml:space="preserve">Weilin: </w:t>
       </w:r>
-    </w:p>
-    <w:p>
-      <w:pPr>
-        <w:rPr>
-          <w:b/>
-          <w:bCs/>
-          <w:lang w:val="nl-NL"/>
-        </w:rPr>
-      </w:pPr>
-      <w:r>
-        <w:rPr>
-          <w:b/>
-          <w:bCs/>
-          <w:lang w:val="nl-NL"/>
-        </w:rPr>
-        <w:t>Waar ben ik te</w:t>
-      </w:r>
-      <w:r>
-        <w:rPr>
-          <w:b/>
-          <w:bCs/>
-          <w:lang w:val="nl-NL"/>
-        </w:rPr>
-        <w:t>genaan gelopen</w:t>
-      </w:r>
-    </w:p>
-    <w:p>
-      <w:pPr>
-        <w:rPr>
-          <w:lang w:val="en-GB"/>
-        </w:rPr>
-      </w:pPr>
-      <w:r>
-        <w:rPr>
-          <w:lang w:val="en-GB"/>
-        </w:rPr>
-        <w:t>Ben</w:t>
-      </w:r>
-      <w:r>
-        <w:rPr>
-          <w:lang w:val="en-GB"/>
-        </w:rPr>
-        <w:t>:</w:t>
-      </w:r>
-      <w:r>
-        <w:rPr>
-          <w:lang w:val="en-GB"/>
-        </w:rPr>
-        <w:br/>
-      </w:r>
-      <w:r>
-        <w:rPr>
-          <w:lang w:val="en-GB"/>
-        </w:rPr>
+      <w:r>
+        <w:rPr>
+          <w:lang w:val="nl-NL"/>
+        </w:rPr>
+        <w:t>Verder met trajecten</w:t>
+      </w:r>
+      <w:r>
+        <w:rPr>
+          <w:lang w:val="nl-NL"/>
+        </w:rPr>
+        <w:t>. Objecten in een 2D array.</w:t>
+      </w:r>
+    </w:p>
+    <w:p>
+      <w:pPr>
+        <w:rPr>
+          <w:b/>
+          <w:bCs/>
+          <w:lang w:val="nl-NL"/>
+        </w:rPr>
+      </w:pPr>
+      <w:r>
+        <w:rPr>
+          <w:b/>
+          <w:bCs/>
+          <w:lang w:val="nl-NL"/>
+        </w:rPr>
+        <w:t>Waar ga ik vandaag tegenaan lopen</w:t>
+      </w:r>
+    </w:p>
+    <w:p>
+      <w:pPr>
+        <w:rPr>
+          <w:lang w:val="nl-NL"/>
+        </w:rPr>
+      </w:pPr>
+      <w:r>
+        <w:rPr>
+          <w:lang w:val="nl-NL"/>
+        </w:rPr>
+        <w:t xml:space="preserve">Ben: </w:t>
+      </w:r>
+      <w:r>
+        <w:rPr>
+          <w:lang w:val="nl-NL"/>
+        </w:rPr>
+        <w:t>Leaflet &amp; ASP</w:t>
+      </w:r>
+      <w:r>
+        <w:rPr>
+          <w:lang w:val="nl-NL"/>
+        </w:rPr>
+        <w:br/>
         <w:t xml:space="preserve">Carlo: </w:t>
       </w:r>
       <w:r>
         <w:rPr>
-          <w:lang w:val="en-GB"/>
-        </w:rPr>
-        <w:br/>
-        <w:t xml:space="preserve">Evan: </w:t>
-      </w:r>
-      <w:r>
-        <w:rPr>
-          <w:lang w:val="en-GB"/>
-        </w:rPr>
-        <w:br/>
-        <w:t xml:space="preserve">Nick: </w:t>
-      </w:r>
-      <w:r>
-        <w:rPr>
-          <w:lang w:val="en-GB"/>
-        </w:rPr>
-        <w:br/>
-        <w:t xml:space="preserve">Sohail: </w:t>
-      </w:r>
-      <w:r>
-        <w:rPr>
-          <w:lang w:val="en-GB"/>
+          <w:lang w:val="nl-NL"/>
+        </w:rPr>
+        <w:t>-</w:t>
+      </w:r>
+      <w:r>
+        <w:rPr>
+          <w:lang w:val="nl-NL"/>
+        </w:rPr>
+        <w:br/>
+        <w:t>Evan:</w:t>
+      </w:r>
+      <w:r>
+        <w:rPr>
+          <w:lang w:val="nl-NL"/>
+        </w:rPr>
+        <w:t xml:space="preserve"> Geen</w:t>
+      </w:r>
+      <w:r>
+        <w:rPr>
+          <w:lang w:val="nl-NL"/>
+        </w:rPr>
+        <w:t xml:space="preserve"> server met verbinding</w:t>
+      </w:r>
+      <w:r>
+        <w:rPr>
+          <w:lang w:val="nl-NL"/>
+        </w:rPr>
+        <w:t xml:space="preserve"> en motivatie van thuiswerken</w:t>
+      </w:r>
+      <w:r>
+        <w:rPr>
+          <w:lang w:val="nl-NL"/>
+        </w:rPr>
+        <w:br/>
+        <w:t>Nick:</w:t>
+      </w:r>
+      <w:r>
+        <w:rPr>
+          <w:lang w:val="nl-NL"/>
+        </w:rPr>
+        <w:t xml:space="preserve"> Linux en SSL-certificaten.</w:t>
+      </w:r>
+      <w:r>
+        <w:rPr>
+          <w:lang w:val="nl-NL"/>
+        </w:rPr>
+        <w:br/>
+        <w:t>Sohail:</w:t>
+      </w:r>
+      <w:r>
+        <w:rPr>
+          <w:lang w:val="nl-NL"/>
+        </w:rPr>
+        <w:t xml:space="preserve"> -</w:t>
+      </w:r>
+      <w:r>
+        <w:rPr>
+          <w:lang w:val="nl-NL"/>
         </w:rPr>
         <w:br/>
         <w:t xml:space="preserve">Weilin: </w:t>
       </w:r>
-    </w:p>
-    <w:p>
-      <w:pPr>
-        <w:rPr>
-          <w:lang w:val="en-GB"/>
-        </w:rPr>
-      </w:pPr>
-    </w:p>
-    <w:p>
-      <w:pPr>
-        <w:pStyle w:val="Kop2"/>
-        <w:rPr>
-          <w:lang w:val="en-GB"/>
-        </w:rPr>
-      </w:pPr>
-      <w:r>
-        <w:rPr>
-          <w:lang w:val="en-GB"/>
-        </w:rPr>
-        <w:t>Stand-up</w:t>
-      </w:r>
-    </w:p>
-    <w:p>
-      <w:pPr>
-        <w:rPr>
-          <w:b/>
-          <w:bCs/>
-          <w:lang w:val="nl-NL"/>
-        </w:rPr>
-      </w:pPr>
-      <w:r>
-        <w:rPr>
-          <w:b/>
-          <w:bCs/>
-          <w:lang w:val="nl-NL"/>
-        </w:rPr>
-        <w:t>Ge</w:t>
-      </w:r>
-      <w:r>
-        <w:rPr>
-          <w:b/>
-          <w:bCs/>
-          <w:lang w:val="nl-NL"/>
-        </w:rPr>
-        <w:t>neraal nieuws</w:t>
-      </w:r>
-    </w:p>
-    <w:p>
-      <w:pPr>
-        <w:rPr>
-          <w:lang w:val="nl-NL"/>
-        </w:rPr>
-      </w:pPr>
-      <w:r>
-        <w:rPr>
-          <w:lang w:val="nl-NL"/>
-        </w:rPr>
-        <w:t>Sohail is ziek</w:t>
-      </w:r>
-    </w:p>
-    <w:p>
-      <w:pPr>
-        <w:rPr>
-          <w:b/>
-          <w:bCs/>
-          <w:lang w:val="nl-NL"/>
-        </w:rPr>
-      </w:pPr>
-      <w:r>
-        <w:rPr>
-          <w:b/>
-          <w:bCs/>
-          <w:lang w:val="nl-NL"/>
-        </w:rPr>
-        <w:t>Wat ga ik vandaag doen</w:t>
-      </w:r>
-    </w:p>
-    <w:p>
-      <w:pPr>
-        <w:rPr>
-          <w:lang w:val="nl-NL"/>
-        </w:rPr>
-      </w:pPr>
-      <w:r>
-        <w:rPr>
-          <w:lang w:val="nl-NL"/>
-        </w:rPr>
-        <w:t xml:space="preserve">Ben: </w:t>
-      </w:r>
-      <w:r>
-        <w:rPr>
-          <w:lang w:val="nl-NL"/>
-        </w:rPr>
-        <w:t xml:space="preserve">als er een persoon </w:t>
-      </w:r>
-      <w:r>
-        <w:rPr>
-          <w:lang w:val="nl-NL"/>
-        </w:rPr>
-        <w:t>wordt gedetecteerd dat er een melding komt. Als dat af is feedback van Jan onderzoeken.</w:t>
-      </w:r>
-      <w:r>
-        <w:rPr>
-          <w:lang w:val="nl-NL"/>
-        </w:rPr>
-        <w:br/>
-        <w:t>Carlo:</w:t>
-      </w:r>
-      <w:r>
-        <w:rPr>
-          <w:lang w:val="nl-NL"/>
-        </w:rPr>
-        <w:t xml:space="preserve"> </w:t>
-      </w:r>
-      <w:r>
-        <w:rPr>
-          <w:lang w:val="nl-NL"/>
-        </w:rPr>
-        <w:t>Code refactoren op een form.</w:t>
-      </w:r>
-      <w:r>
-        <w:rPr>
-          <w:lang w:val="nl-NL"/>
-        </w:rPr>
-        <w:br/>
-      </w:r>
-      <w:r>
-        <w:rPr>
-          <w:lang w:val="nl-NL"/>
-        </w:rPr>
-        <w:t>Evan:</w:t>
-      </w:r>
-      <w:r>
-        <w:rPr>
-          <w:lang w:val="nl-NL"/>
-        </w:rPr>
-        <w:t xml:space="preserve"> </w:t>
-      </w:r>
-      <w:r>
-        <w:rPr>
-          <w:lang w:val="nl-NL"/>
-        </w:rPr>
-        <w:t>Proberen om verbinding te maken via SSL-sockets.</w:t>
-      </w:r>
-      <w:r>
-        <w:rPr>
-          <w:lang w:val="nl-NL"/>
-        </w:rPr>
-        <w:br/>
-        <w:t>Nick:</w:t>
-      </w:r>
-      <w:r>
-        <w:rPr>
-          <w:lang w:val="nl-NL"/>
-        </w:rPr>
-        <w:t xml:space="preserve"> Sockets instellen met SSL</w:t>
-      </w:r>
-      <w:r>
-        <w:rPr>
-          <w:lang w:val="nl-NL"/>
-        </w:rPr>
-        <w:br/>
-        <w:t>Sohail:</w:t>
-      </w:r>
-      <w:r>
-        <w:rPr>
-          <w:lang w:val="nl-NL"/>
-        </w:rPr>
-        <w:t xml:space="preserve"> -</w:t>
-      </w:r>
-      <w:r>
-        <w:rPr>
-          <w:lang w:val="nl-NL"/>
-        </w:rPr>
-        <w:br/>
-        <w:t xml:space="preserve">Weilin: </w:t>
-      </w:r>
-      <w:r>
-        <w:rPr>
-          <w:lang w:val="nl-NL"/>
-        </w:rPr>
-        <w:t>Verder met trajecten</w:t>
-      </w:r>
-      <w:r>
-        <w:rPr>
-          <w:lang w:val="nl-NL"/>
-        </w:rPr>
-        <w:t>. Objecten in een 2D array.</w:t>
-      </w:r>
-    </w:p>
-    <w:p>
-      <w:pPr>
-        <w:rPr>
-          <w:b/>
-          <w:bCs/>
-          <w:lang w:val="nl-NL"/>
-        </w:rPr>
-      </w:pPr>
-      <w:r>
-        <w:rPr>
-          <w:b/>
-          <w:bCs/>
-          <w:lang w:val="nl-NL"/>
-        </w:rPr>
-        <w:t>Waar ga ik vandaag tegenaan lopen</w:t>
-      </w:r>
-    </w:p>
-    <w:p>
-      <w:pPr>
-        <w:rPr>
-          <w:lang w:val="nl-NL"/>
-        </w:rPr>
-      </w:pPr>
-      <w:r>
-        <w:rPr>
-          <w:lang w:val="nl-NL"/>
-        </w:rPr>
-        <w:t xml:space="preserve">Ben: </w:t>
-      </w:r>
-      <w:r>
-        <w:rPr>
-          <w:lang w:val="nl-NL"/>
-        </w:rPr>
-        <w:t>Leaflet &amp; ASP</w:t>
-      </w:r>
-      <w:r>
-        <w:rPr>
-          <w:lang w:val="nl-NL"/>
-        </w:rPr>
-        <w:br/>
-        <w:t xml:space="preserve">Carlo: </w:t>
-      </w:r>
-      <w:r>
-        <w:rPr>
-          <w:lang w:val="nl-NL"/>
-        </w:rPr>
-        <w:t>-</w:t>
-      </w:r>
-      <w:r>
-        <w:rPr>
-          <w:lang w:val="nl-NL"/>
-        </w:rPr>
-        <w:br/>
-        <w:t>Evan:</w:t>
-      </w:r>
-      <w:r>
-        <w:rPr>
-          <w:lang w:val="nl-NL"/>
-        </w:rPr>
-        <w:t xml:space="preserve"> Geen</w:t>
-      </w:r>
-      <w:r>
-        <w:rPr>
-          <w:lang w:val="nl-NL"/>
-        </w:rPr>
-        <w:t xml:space="preserve"> server met verbinding</w:t>
-      </w:r>
-      <w:r>
-        <w:rPr>
-          <w:lang w:val="nl-NL"/>
-        </w:rPr>
-        <w:t xml:space="preserve"> en motivatie van thuiswerken</w:t>
-      </w:r>
-      <w:r>
-        <w:rPr>
-          <w:lang w:val="nl-NL"/>
-        </w:rPr>
-        <w:br/>
-        <w:t>Nick:</w:t>
-      </w:r>
-      <w:r>
-        <w:rPr>
-          <w:lang w:val="nl-NL"/>
-        </w:rPr>
-        <w:t xml:space="preserve"> Linux en SSL-certificaten.</w:t>
-      </w:r>
-      <w:r>
-        <w:rPr>
-          <w:lang w:val="nl-NL"/>
-        </w:rPr>
-        <w:br/>
-        <w:t>Sohail:</w:t>
-      </w:r>
-      <w:r>
-        <w:rPr>
-          <w:lang w:val="nl-NL"/>
-        </w:rPr>
-        <w:t xml:space="preserve"> -</w:t>
-      </w:r>
-      <w:r>
-        <w:rPr>
-          <w:lang w:val="nl-NL"/>
-        </w:rPr>
-        <w:br/>
-        <w:t xml:space="preserve">Weilin: </w:t>
-      </w:r>
       <w:r>
         <w:rPr>
           <w:lang w:val="nl-NL"/>
@@ -977,12 +1098,12 @@
       <w:pPr>
         <w:pStyle w:val="Kop1"/>
         <w:rPr>
-          <w:lang w:val="en-GB"/>
-        </w:rPr>
-      </w:pPr>
-      <w:r>
-        <w:rPr>
-          <w:lang w:val="en-GB"/>
+          <w:lang w:val="nl-NL"/>
+        </w:rPr>
+      </w:pPr>
+      <w:r>
+        <w:rPr>
+          <w:lang w:val="nl-NL"/>
         </w:rPr>
         <w:lastRenderedPageBreak/>
         <w:t>21/12/9</w:t>
@@ -992,12 +1113,12 @@
       <w:pPr>
         <w:pStyle w:val="Kop2"/>
         <w:rPr>
-          <w:lang w:val="en-GB"/>
-        </w:rPr>
-      </w:pPr>
-      <w:r>
-        <w:rPr>
-          <w:lang w:val="en-GB"/>
+          <w:lang w:val="nl-NL"/>
+        </w:rPr>
+      </w:pPr>
+      <w:r>
+        <w:rPr>
+          <w:lang w:val="nl-NL"/>
         </w:rPr>
         <w:t>Stand-down</w:t>
       </w:r>
@@ -9756,6 +9877,10 @@
     </w:sectPr>
   </w:body>
 </w:document>
+</file>
+
+<file path=word/numbering.xml><?xml version="1.0" encoding="utf-8"?>
+<w:numbering xmlns:wpc="http://schemas.microsoft.com/office/word/2010/wordprocessingCanvas" xmlns:cx="http://schemas.microsoft.com/office/drawing/2014/chartex" xmlns:cx1="http://schemas.microsoft.com/office/drawing/2015/9/8/chartex" xmlns:cx2="http://schemas.microsoft.com/office/drawing/2015/10/21/chartex" xmlns:cx3="http://schemas.microsoft.com/office/drawing/2016/5/9/chartex" xmlns:cx4="http://schemas.microsoft.com/office/drawing/2016/5/10/chartex" xmlns:cx5="http://schemas.microsoft.com/office/drawing/2016/5/11/chartex" xmlns:cx6="http://schemas.microsoft.com/office/drawing/2016/5/12/chartex" xmlns:cx7="http://schemas.microsoft.com/office/drawing/2016/5/13/chartex" xmlns:cx8="http://schemas.microsoft.com/office/drawing/2016/5/14/chartex" xmlns:mc="http://schemas.openxmlformats.org/markup-compatibility/2006" xmlns:aink="http://schemas.microsoft.com/office/drawing/2016/ink" xmlns:am3d="http://schemas.microsoft.com/office/drawing/2017/model3d" xmlns:o="urn:schemas-microsoft-com:office:office" xmlns:r="http://schemas.openxmlformats.org/officeDocument/2006/relationships" xmlns:m="http://schemas.openxmlformats.org/officeDocument/2006/math" xmlns:v="urn:schemas-microsoft-com:vml" xmlns:wp14="http://schemas.microsoft.com/office/word/2010/wordprocessingDrawing" xmlns:wp="http://schemas.openxmlformats.org/drawingml/2006/wordprocessingDrawing" xmlns:w10="urn:schemas-microsoft-com:office:word" xmlns:w="http://schemas.openxmlformats.org/wordprocessingml/2006/main" xmlns:w14="http://schemas.microsoft.com/office/word/2010/wordml" xmlns:w15="http://schemas.microsoft.com/office/word/2012/wordml" xmlns:w16cex="http://schemas.microsoft.com/office/word/2018/wordml/cex" xmlns:w16cid="http://schemas.microsoft.com/office/word/2016/wordml/cid" xmlns:w16="http://schemas.microsoft.com/office/word/2018/wordml" xmlns:w16sdtdh="http://schemas.microsoft.com/office/word/2020/wordml/sdtdatahash" xmlns:w16se="http://schemas.microsoft.com/office/word/2015/wordml/symex" xmlns:wpg="http://schemas.microsoft.com/office/word/2010/wordprocessingGroup" xmlns:wpi="http://schemas.microsoft.com/office/word/2010/wordprocessingInk" xmlns:wne="http://schemas.microsoft.com/office/word/2006/wordml" xmlns:wps="http://schemas.microsoft.com/office/word/2010/wordprocessingShape" mc:Ignorable="w14 w15 w16se w16cid w16 w16cex w16sdtdh wp14"/>
 </file>
 
 <file path=word/styles.xml><?xml version="1.0" encoding="utf-8"?>

</xml_diff>

<commit_message>
changes to serverside socket script with ssl
</commit_message>
<xml_diff>
--- a/Notulen Daily Standup.docx
+++ b/Notulen Daily Standup.docx
@@ -19,7 +19,546 @@
         <w:rPr>
           <w:lang w:val="nl-NL"/>
         </w:rPr>
-        <w:t>2/13</w:t>
+        <w:t>2/1</w:t>
+      </w:r>
+      <w:r>
+        <w:rPr>
+          <w:lang w:val="nl-NL"/>
+        </w:rPr>
+        <w:t>6</w:t>
+      </w:r>
+    </w:p>
+    <w:p>
+      <w:pPr>
+        <w:pStyle w:val="Kop2"/>
+        <w:rPr>
+          <w:lang w:val="nl-NL"/>
+        </w:rPr>
+      </w:pPr>
+      <w:r>
+        <w:rPr>
+          <w:lang w:val="nl-NL"/>
+        </w:rPr>
+        <w:t>Stand-down</w:t>
+      </w:r>
+    </w:p>
+    <w:p>
+      <w:pPr>
+        <w:rPr>
+          <w:b/>
+          <w:bCs/>
+          <w:lang w:val="nl-NL"/>
+        </w:rPr>
+      </w:pPr>
+      <w:r>
+        <w:rPr>
+          <w:b/>
+          <w:bCs/>
+          <w:lang w:val="nl-NL"/>
+        </w:rPr>
+        <w:t xml:space="preserve">Wat heb ik </w:t>
+      </w:r>
+      <w:r>
+        <w:rPr>
+          <w:b/>
+          <w:bCs/>
+          <w:lang w:val="nl-NL"/>
+        </w:rPr>
+        <w:t>vandaag gedaan / wat heb ik vandaag afgekregen</w:t>
+      </w:r>
+    </w:p>
+    <w:p>
+      <w:pPr>
+        <w:rPr>
+          <w:lang w:val="nl-NL"/>
+        </w:rPr>
+      </w:pPr>
+      <w:r>
+        <w:rPr>
+          <w:lang w:val="nl-NL"/>
+        </w:rPr>
+        <w:t>Ben</w:t>
+      </w:r>
+      <w:r>
+        <w:rPr>
+          <w:lang w:val="nl-NL"/>
+        </w:rPr>
+        <w:t>:</w:t>
+      </w:r>
+      <w:r>
+        <w:rPr>
+          <w:lang w:val="nl-NL"/>
+        </w:rPr>
+        <w:br/>
+      </w:r>
+      <w:r>
+        <w:rPr>
+          <w:lang w:val="nl-NL"/>
+        </w:rPr>
+        <w:t>Carlo:</w:t>
+      </w:r>
+      <w:r>
+        <w:rPr>
+          <w:lang w:val="nl-NL"/>
+        </w:rPr>
+        <w:t xml:space="preserve"> </w:t>
+      </w:r>
+      <w:r>
+        <w:rPr>
+          <w:lang w:val="nl-NL"/>
+        </w:rPr>
+        <w:br/>
+      </w:r>
+      <w:r>
+        <w:rPr>
+          <w:lang w:val="nl-NL"/>
+        </w:rPr>
+        <w:t>Evan:</w:t>
+      </w:r>
+      <w:r>
+        <w:rPr>
+          <w:lang w:val="nl-NL"/>
+        </w:rPr>
+        <w:br/>
+        <w:t>Nick:</w:t>
+      </w:r>
+      <w:r>
+        <w:rPr>
+          <w:lang w:val="nl-NL"/>
+        </w:rPr>
+        <w:br/>
+      </w:r>
+      <w:proofErr w:type="spellStart"/>
+      <w:r>
+        <w:rPr>
+          <w:lang w:val="nl-NL"/>
+        </w:rPr>
+        <w:t>Sohail</w:t>
+      </w:r>
+      <w:proofErr w:type="spellEnd"/>
+      <w:r>
+        <w:rPr>
+          <w:lang w:val="nl-NL"/>
+        </w:rPr>
+        <w:t>:</w:t>
+      </w:r>
+      <w:r>
+        <w:rPr>
+          <w:lang w:val="nl-NL"/>
+        </w:rPr>
+        <w:br/>
+      </w:r>
+      <w:proofErr w:type="spellStart"/>
+      <w:r>
+        <w:rPr>
+          <w:lang w:val="nl-NL"/>
+        </w:rPr>
+        <w:t>Weilin</w:t>
+      </w:r>
+      <w:proofErr w:type="spellEnd"/>
+      <w:r>
+        <w:rPr>
+          <w:lang w:val="nl-NL"/>
+        </w:rPr>
+        <w:t xml:space="preserve">: </w:t>
+      </w:r>
+    </w:p>
+    <w:p>
+      <w:pPr>
+        <w:rPr>
+          <w:b/>
+          <w:bCs/>
+          <w:lang w:val="nl-NL"/>
+        </w:rPr>
+      </w:pPr>
+      <w:r>
+        <w:rPr>
+          <w:b/>
+          <w:bCs/>
+          <w:lang w:val="nl-NL"/>
+        </w:rPr>
+        <w:t>Waar ben ik te</w:t>
+      </w:r>
+      <w:r>
+        <w:rPr>
+          <w:b/>
+          <w:bCs/>
+          <w:lang w:val="nl-NL"/>
+        </w:rPr>
+        <w:t>genaan gelopen</w:t>
+      </w:r>
+    </w:p>
+    <w:p>
+      <w:pPr>
+        <w:rPr>
+          <w:lang w:val="en-GB"/>
+        </w:rPr>
+      </w:pPr>
+      <w:r>
+        <w:rPr>
+          <w:lang w:val="en-GB"/>
+        </w:rPr>
+        <w:t>Ben</w:t>
+      </w:r>
+      <w:r>
+        <w:rPr>
+          <w:lang w:val="en-GB"/>
+        </w:rPr>
+        <w:t>:</w:t>
+      </w:r>
+      <w:r>
+        <w:rPr>
+          <w:lang w:val="en-GB"/>
+        </w:rPr>
+        <w:br/>
+      </w:r>
+      <w:r>
+        <w:rPr>
+          <w:lang w:val="en-GB"/>
+        </w:rPr>
+        <w:t xml:space="preserve">Carlo: </w:t>
+      </w:r>
+      <w:r>
+        <w:rPr>
+          <w:lang w:val="en-GB"/>
+        </w:rPr>
+        <w:br/>
+        <w:t xml:space="preserve">Evan: </w:t>
+      </w:r>
+      <w:r>
+        <w:rPr>
+          <w:lang w:val="en-GB"/>
+        </w:rPr>
+        <w:br/>
+        <w:t xml:space="preserve">Nick: </w:t>
+      </w:r>
+      <w:r>
+        <w:rPr>
+          <w:lang w:val="en-GB"/>
+        </w:rPr>
+        <w:br/>
+      </w:r>
+      <w:proofErr w:type="spellStart"/>
+      <w:r>
+        <w:rPr>
+          <w:lang w:val="en-GB"/>
+        </w:rPr>
+        <w:t>Sohail</w:t>
+      </w:r>
+      <w:proofErr w:type="spellEnd"/>
+      <w:r>
+        <w:rPr>
+          <w:lang w:val="en-GB"/>
+        </w:rPr>
+        <w:t xml:space="preserve">: </w:t>
+      </w:r>
+      <w:r>
+        <w:rPr>
+          <w:lang w:val="en-GB"/>
+        </w:rPr>
+        <w:br/>
+      </w:r>
+      <w:proofErr w:type="spellStart"/>
+      <w:r>
+        <w:rPr>
+          <w:lang w:val="en-GB"/>
+        </w:rPr>
+        <w:t>Weilin</w:t>
+      </w:r>
+      <w:proofErr w:type="spellEnd"/>
+      <w:r>
+        <w:rPr>
+          <w:lang w:val="en-GB"/>
+        </w:rPr>
+        <w:t xml:space="preserve">: </w:t>
+      </w:r>
+    </w:p>
+    <w:p>
+      <w:pPr>
+        <w:rPr>
+          <w:lang w:val="en-GB"/>
+        </w:rPr>
+      </w:pPr>
+    </w:p>
+    <w:p>
+      <w:pPr>
+        <w:pStyle w:val="Kop2"/>
+        <w:rPr>
+          <w:lang w:val="en-GB"/>
+        </w:rPr>
+      </w:pPr>
+      <w:r>
+        <w:rPr>
+          <w:lang w:val="en-GB"/>
+        </w:rPr>
+        <w:t>Stand-up</w:t>
+      </w:r>
+    </w:p>
+    <w:p>
+      <w:pPr>
+        <w:rPr>
+          <w:b/>
+          <w:bCs/>
+          <w:lang w:val="nl-NL"/>
+        </w:rPr>
+      </w:pPr>
+      <w:r>
+        <w:rPr>
+          <w:b/>
+          <w:bCs/>
+          <w:lang w:val="nl-NL"/>
+        </w:rPr>
+        <w:t>Ge</w:t>
+      </w:r>
+      <w:r>
+        <w:rPr>
+          <w:b/>
+          <w:bCs/>
+          <w:lang w:val="nl-NL"/>
+        </w:rPr>
+        <w:t>neraal nieuws</w:t>
+      </w:r>
+    </w:p>
+    <w:p>
+      <w:pPr>
+        <w:rPr>
+          <w:lang w:val="nl-NL"/>
+        </w:rPr>
+      </w:pPr>
+    </w:p>
+    <w:p>
+      <w:pPr>
+        <w:rPr>
+          <w:b/>
+          <w:bCs/>
+          <w:lang w:val="nl-NL"/>
+        </w:rPr>
+      </w:pPr>
+      <w:r>
+        <w:rPr>
+          <w:b/>
+          <w:bCs/>
+          <w:lang w:val="nl-NL"/>
+        </w:rPr>
+        <w:t>Wat ga ik vandaag doen</w:t>
+      </w:r>
+    </w:p>
+    <w:p>
+      <w:pPr>
+        <w:rPr>
+          <w:lang w:val="nl-NL"/>
+        </w:rPr>
+      </w:pPr>
+      <w:r>
+        <w:rPr>
+          <w:lang w:val="nl-NL"/>
+        </w:rPr>
+        <w:t xml:space="preserve">Ben: </w:t>
+      </w:r>
+      <w:r>
+        <w:rPr>
+          <w:lang w:val="nl-NL"/>
+        </w:rPr>
+        <w:br/>
+        <w:t>Carlo:</w:t>
+      </w:r>
+      <w:r>
+        <w:rPr>
+          <w:lang w:val="nl-NL"/>
+        </w:rPr>
+        <w:t xml:space="preserve"> </w:t>
+      </w:r>
+      <w:r>
+        <w:rPr>
+          <w:lang w:val="nl-NL"/>
+        </w:rPr>
+        <w:br/>
+      </w:r>
+      <w:r>
+        <w:rPr>
+          <w:lang w:val="nl-NL"/>
+        </w:rPr>
+        <w:t>Evan:</w:t>
+      </w:r>
+      <w:r>
+        <w:rPr>
+          <w:lang w:val="nl-NL"/>
+        </w:rPr>
+        <w:br/>
+        <w:t>Nick:</w:t>
+      </w:r>
+      <w:r>
+        <w:rPr>
+          <w:lang w:val="nl-NL"/>
+        </w:rPr>
+        <w:br/>
+      </w:r>
+      <w:proofErr w:type="spellStart"/>
+      <w:r>
+        <w:rPr>
+          <w:lang w:val="nl-NL"/>
+        </w:rPr>
+        <w:t>Sohail</w:t>
+      </w:r>
+      <w:proofErr w:type="spellEnd"/>
+      <w:r>
+        <w:rPr>
+          <w:lang w:val="nl-NL"/>
+        </w:rPr>
+        <w:t>:</w:t>
+      </w:r>
+      <w:r>
+        <w:rPr>
+          <w:lang w:val="nl-NL"/>
+        </w:rPr>
+        <w:br/>
+      </w:r>
+      <w:proofErr w:type="spellStart"/>
+      <w:r>
+        <w:rPr>
+          <w:lang w:val="nl-NL"/>
+        </w:rPr>
+        <w:t>Weilin</w:t>
+      </w:r>
+      <w:proofErr w:type="spellEnd"/>
+      <w:r>
+        <w:rPr>
+          <w:lang w:val="nl-NL"/>
+        </w:rPr>
+        <w:t xml:space="preserve">: </w:t>
+      </w:r>
+    </w:p>
+    <w:p>
+      <w:pPr>
+        <w:rPr>
+          <w:b/>
+          <w:bCs/>
+          <w:lang w:val="nl-NL"/>
+        </w:rPr>
+      </w:pPr>
+      <w:r>
+        <w:rPr>
+          <w:b/>
+          <w:bCs/>
+          <w:lang w:val="nl-NL"/>
+        </w:rPr>
+        <w:t>Waar ga ik vandaag tegenaan lopen</w:t>
+      </w:r>
+    </w:p>
+    <w:p>
+      <w:pPr>
+        <w:rPr>
+          <w:lang w:val="en-GB"/>
+        </w:rPr>
+      </w:pPr>
+      <w:r>
+        <w:rPr>
+          <w:lang w:val="en-GB"/>
+        </w:rPr>
+        <w:t xml:space="preserve">Ben: </w:t>
+      </w:r>
+      <w:r>
+        <w:rPr>
+          <w:lang w:val="en-GB"/>
+        </w:rPr>
+        <w:br/>
+        <w:t xml:space="preserve">Carlo: </w:t>
+      </w:r>
+      <w:r>
+        <w:rPr>
+          <w:lang w:val="en-GB"/>
+        </w:rPr>
+        <w:br/>
+        <w:t>Evan:</w:t>
+      </w:r>
+      <w:r>
+        <w:rPr>
+          <w:lang w:val="en-GB"/>
+        </w:rPr>
+        <w:br/>
+        <w:t>Nick:</w:t>
+      </w:r>
+      <w:r>
+        <w:rPr>
+          <w:lang w:val="en-GB"/>
+        </w:rPr>
+        <w:br/>
+      </w:r>
+      <w:proofErr w:type="spellStart"/>
+      <w:r>
+        <w:rPr>
+          <w:lang w:val="en-GB"/>
+        </w:rPr>
+        <w:t>Sohail</w:t>
+      </w:r>
+      <w:proofErr w:type="spellEnd"/>
+      <w:r>
+        <w:rPr>
+          <w:lang w:val="en-GB"/>
+        </w:rPr>
+        <w:t>:</w:t>
+      </w:r>
+      <w:r>
+        <w:rPr>
+          <w:lang w:val="en-GB"/>
+        </w:rPr>
+        <w:br/>
+      </w:r>
+      <w:proofErr w:type="spellStart"/>
+      <w:r>
+        <w:rPr>
+          <w:lang w:val="en-GB"/>
+        </w:rPr>
+        <w:t>Weilin</w:t>
+      </w:r>
+      <w:proofErr w:type="spellEnd"/>
+      <w:r>
+        <w:rPr>
+          <w:lang w:val="en-GB"/>
+        </w:rPr>
+        <w:t xml:space="preserve">: </w:t>
+      </w:r>
+    </w:p>
+    <w:p>
+      <w:pPr>
+        <w:pStyle w:val="Kop1"/>
+        <w:rPr>
+          <w:lang w:val="nl-NL"/>
+        </w:rPr>
+      </w:pPr>
+    </w:p>
+    <w:p>
+      <w:pPr>
+        <w:rPr>
+          <w:lang w:val="nl-NL"/>
+        </w:rPr>
+      </w:pPr>
+    </w:p>
+    <w:p>
+      <w:pPr>
+        <w:pStyle w:val="Kop1"/>
+        <w:rPr>
+          <w:lang w:val="nl-NL"/>
+        </w:rPr>
+      </w:pPr>
+      <w:r>
+        <w:rPr>
+          <w:lang w:val="nl-NL"/>
+        </w:rPr>
+        <w:lastRenderedPageBreak/>
+        <w:t>21/1</w:t>
+      </w:r>
+      <w:r>
+        <w:rPr>
+          <w:lang w:val="nl-NL"/>
+        </w:rPr>
+        <w:t>2/1</w:t>
+      </w:r>
+      <w:r>
+        <w:rPr>
+          <w:lang w:val="nl-NL"/>
+        </w:rPr>
+        <w:t>5</w:t>
       </w:r>
     </w:p>
     <w:p>

</xml_diff>

<commit_message>
update daily stand-down notes
</commit_message>
<xml_diff>
--- a/Notulen Daily Standup.docx
+++ b/Notulen Daily Standup.docx
@@ -19,13 +19,7 @@
         <w:rPr>
           <w:lang w:val="nl-NL"/>
         </w:rPr>
-        <w:t>2/1</w:t>
-      </w:r>
-      <w:r>
-        <w:rPr>
-          <w:lang w:val="nl-NL"/>
-        </w:rPr>
-        <w:t>6</w:t>
+        <w:t>2/16</w:t>
       </w:r>
     </w:p>
     <w:p>
@@ -552,6 +546,545 @@
         <w:rPr>
           <w:lang w:val="nl-NL"/>
         </w:rPr>
+        <w:t>2/15</w:t>
+      </w:r>
+    </w:p>
+    <w:p>
+      <w:pPr>
+        <w:pStyle w:val="Kop2"/>
+        <w:rPr>
+          <w:lang w:val="nl-NL"/>
+        </w:rPr>
+      </w:pPr>
+      <w:r>
+        <w:rPr>
+          <w:lang w:val="nl-NL"/>
+        </w:rPr>
+        <w:t>Stand-down</w:t>
+      </w:r>
+    </w:p>
+    <w:p>
+      <w:pPr>
+        <w:rPr>
+          <w:b/>
+          <w:bCs/>
+          <w:lang w:val="nl-NL"/>
+        </w:rPr>
+      </w:pPr>
+      <w:r>
+        <w:rPr>
+          <w:b/>
+          <w:bCs/>
+          <w:lang w:val="nl-NL"/>
+        </w:rPr>
+        <w:t xml:space="preserve">Wat heb ik </w:t>
+      </w:r>
+      <w:r>
+        <w:rPr>
+          <w:b/>
+          <w:bCs/>
+          <w:lang w:val="nl-NL"/>
+        </w:rPr>
+        <w:t>vandaag gedaan / wat heb ik vandaag afgekregen</w:t>
+      </w:r>
+    </w:p>
+    <w:p>
+      <w:pPr>
+        <w:rPr>
+          <w:lang w:val="nl-NL"/>
+        </w:rPr>
+      </w:pPr>
+      <w:r>
+        <w:rPr>
+          <w:lang w:val="nl-NL"/>
+        </w:rPr>
+        <w:t>Ben</w:t>
+      </w:r>
+      <w:r>
+        <w:rPr>
+          <w:lang w:val="nl-NL"/>
+        </w:rPr>
+        <w:t>:</w:t>
+      </w:r>
+      <w:r>
+        <w:rPr>
+          <w:lang w:val="nl-NL"/>
+        </w:rPr>
+        <w:br/>
+      </w:r>
+      <w:r>
+        <w:rPr>
+          <w:lang w:val="nl-NL"/>
+        </w:rPr>
+        <w:t>Carlo:</w:t>
+      </w:r>
+      <w:r>
+        <w:rPr>
+          <w:lang w:val="nl-NL"/>
+        </w:rPr>
+        <w:t xml:space="preserve"> </w:t>
+      </w:r>
+      <w:r>
+        <w:rPr>
+          <w:lang w:val="nl-NL"/>
+        </w:rPr>
+        <w:br/>
+      </w:r>
+      <w:r>
+        <w:rPr>
+          <w:lang w:val="nl-NL"/>
+        </w:rPr>
+        <w:t>Evan:</w:t>
+      </w:r>
+      <w:r>
+        <w:rPr>
+          <w:lang w:val="nl-NL"/>
+        </w:rPr>
+        <w:t xml:space="preserve"> </w:t>
+      </w:r>
+      <w:r>
+        <w:rPr>
+          <w:lang w:val="nl-NL"/>
+        </w:rPr>
+        <w:br/>
+        <w:t>Nick:</w:t>
+      </w:r>
+      <w:r>
+        <w:rPr>
+          <w:lang w:val="nl-NL"/>
+        </w:rPr>
+        <w:t xml:space="preserve"> </w:t>
+      </w:r>
+      <w:r>
+        <w:rPr>
+          <w:lang w:val="nl-NL"/>
+        </w:rPr>
+        <w:br/>
+      </w:r>
+      <w:proofErr w:type="spellStart"/>
+      <w:r>
+        <w:rPr>
+          <w:lang w:val="nl-NL"/>
+        </w:rPr>
+        <w:t>Sohail</w:t>
+      </w:r>
+      <w:proofErr w:type="spellEnd"/>
+      <w:r>
+        <w:rPr>
+          <w:lang w:val="nl-NL"/>
+        </w:rPr>
+        <w:t>:</w:t>
+      </w:r>
+      <w:r>
+        <w:rPr>
+          <w:lang w:val="nl-NL"/>
+        </w:rPr>
+        <w:br/>
+      </w:r>
+      <w:proofErr w:type="spellStart"/>
+      <w:r>
+        <w:rPr>
+          <w:lang w:val="nl-NL"/>
+        </w:rPr>
+        <w:t>Weilin</w:t>
+      </w:r>
+      <w:proofErr w:type="spellEnd"/>
+      <w:r>
+        <w:rPr>
+          <w:lang w:val="nl-NL"/>
+        </w:rPr>
+        <w:t xml:space="preserve">: </w:t>
+      </w:r>
+    </w:p>
+    <w:p>
+      <w:pPr>
+        <w:rPr>
+          <w:b/>
+          <w:bCs/>
+          <w:lang w:val="nl-NL"/>
+        </w:rPr>
+      </w:pPr>
+      <w:r>
+        <w:rPr>
+          <w:b/>
+          <w:bCs/>
+          <w:lang w:val="nl-NL"/>
+        </w:rPr>
+        <w:t>Waar ben ik te</w:t>
+      </w:r>
+      <w:r>
+        <w:rPr>
+          <w:b/>
+          <w:bCs/>
+          <w:lang w:val="nl-NL"/>
+        </w:rPr>
+        <w:t>genaan gelopen</w:t>
+      </w:r>
+    </w:p>
+    <w:p>
+      <w:pPr>
+        <w:rPr>
+          <w:lang w:val="en-GB"/>
+        </w:rPr>
+      </w:pPr>
+      <w:r>
+        <w:rPr>
+          <w:lang w:val="en-GB"/>
+        </w:rPr>
+        <w:t>Ben</w:t>
+      </w:r>
+      <w:r>
+        <w:rPr>
+          <w:lang w:val="en-GB"/>
+        </w:rPr>
+        <w:t xml:space="preserve">: </w:t>
+      </w:r>
+      <w:r>
+        <w:rPr>
+          <w:lang w:val="en-GB"/>
+        </w:rPr>
+        <w:br/>
+      </w:r>
+      <w:r>
+        <w:rPr>
+          <w:lang w:val="en-GB"/>
+        </w:rPr>
+        <w:t xml:space="preserve">Carlo: </w:t>
+      </w:r>
+      <w:r>
+        <w:rPr>
+          <w:lang w:val="en-GB"/>
+        </w:rPr>
+        <w:br/>
+        <w:t xml:space="preserve">Evan: </w:t>
+      </w:r>
+      <w:r>
+        <w:rPr>
+          <w:lang w:val="en-GB"/>
+        </w:rPr>
+        <w:br/>
+        <w:t xml:space="preserve">Nick: </w:t>
+      </w:r>
+      <w:r>
+        <w:rPr>
+          <w:lang w:val="en-GB"/>
+        </w:rPr>
+        <w:br/>
+      </w:r>
+      <w:proofErr w:type="spellStart"/>
+      <w:r>
+        <w:rPr>
+          <w:lang w:val="en-GB"/>
+        </w:rPr>
+        <w:t>Sohail</w:t>
+      </w:r>
+      <w:proofErr w:type="spellEnd"/>
+      <w:r>
+        <w:rPr>
+          <w:lang w:val="en-GB"/>
+        </w:rPr>
+        <w:t xml:space="preserve">: </w:t>
+      </w:r>
+      <w:r>
+        <w:rPr>
+          <w:lang w:val="en-GB"/>
+        </w:rPr>
+        <w:br/>
+      </w:r>
+      <w:proofErr w:type="spellStart"/>
+      <w:r>
+        <w:rPr>
+          <w:lang w:val="en-GB"/>
+        </w:rPr>
+        <w:t>Weilin</w:t>
+      </w:r>
+      <w:proofErr w:type="spellEnd"/>
+      <w:r>
+        <w:rPr>
+          <w:lang w:val="en-GB"/>
+        </w:rPr>
+        <w:t xml:space="preserve">: </w:t>
+      </w:r>
+    </w:p>
+    <w:p>
+      <w:pPr>
+        <w:rPr>
+          <w:lang w:val="en-GB"/>
+        </w:rPr>
+      </w:pPr>
+    </w:p>
+    <w:p>
+      <w:pPr>
+        <w:pStyle w:val="Kop2"/>
+        <w:rPr>
+          <w:lang w:val="en-GB"/>
+        </w:rPr>
+      </w:pPr>
+      <w:r>
+        <w:rPr>
+          <w:lang w:val="en-GB"/>
+        </w:rPr>
+        <w:t>Stand-up</w:t>
+      </w:r>
+    </w:p>
+    <w:p>
+      <w:pPr>
+        <w:rPr>
+          <w:b/>
+          <w:bCs/>
+          <w:lang w:val="nl-NL"/>
+        </w:rPr>
+      </w:pPr>
+      <w:r>
+        <w:rPr>
+          <w:b/>
+          <w:bCs/>
+          <w:lang w:val="nl-NL"/>
+        </w:rPr>
+        <w:t>Ge</w:t>
+      </w:r>
+      <w:r>
+        <w:rPr>
+          <w:b/>
+          <w:bCs/>
+          <w:lang w:val="nl-NL"/>
+        </w:rPr>
+        <w:t>neraal nieuws</w:t>
+      </w:r>
+    </w:p>
+    <w:p>
+      <w:pPr>
+        <w:rPr>
+          <w:lang w:val="nl-NL"/>
+        </w:rPr>
+      </w:pPr>
+    </w:p>
+    <w:p>
+      <w:pPr>
+        <w:rPr>
+          <w:b/>
+          <w:bCs/>
+          <w:lang w:val="nl-NL"/>
+        </w:rPr>
+      </w:pPr>
+      <w:r>
+        <w:rPr>
+          <w:b/>
+          <w:bCs/>
+          <w:lang w:val="nl-NL"/>
+        </w:rPr>
+        <w:t>Wat ga ik vandaag doen</w:t>
+      </w:r>
+    </w:p>
+    <w:p>
+      <w:pPr>
+        <w:rPr>
+          <w:lang w:val="nl-NL"/>
+        </w:rPr>
+      </w:pPr>
+      <w:r>
+        <w:rPr>
+          <w:lang w:val="nl-NL"/>
+        </w:rPr>
+        <w:t xml:space="preserve">Ben: </w:t>
+      </w:r>
+      <w:r>
+        <w:rPr>
+          <w:lang w:val="nl-NL"/>
+        </w:rPr>
+        <w:br/>
+        <w:t>Carlo:</w:t>
+      </w:r>
+      <w:r>
+        <w:rPr>
+          <w:lang w:val="nl-NL"/>
+        </w:rPr>
+        <w:t xml:space="preserve"> </w:t>
+      </w:r>
+      <w:r>
+        <w:rPr>
+          <w:lang w:val="nl-NL"/>
+        </w:rPr>
+        <w:br/>
+      </w:r>
+      <w:r>
+        <w:rPr>
+          <w:lang w:val="nl-NL"/>
+        </w:rPr>
+        <w:t>Evan:</w:t>
+      </w:r>
+      <w:r>
+        <w:rPr>
+          <w:lang w:val="nl-NL"/>
+        </w:rPr>
+        <w:br/>
+        <w:t>Nick:</w:t>
+      </w:r>
+      <w:r>
+        <w:rPr>
+          <w:lang w:val="nl-NL"/>
+        </w:rPr>
+        <w:br/>
+      </w:r>
+      <w:proofErr w:type="spellStart"/>
+      <w:r>
+        <w:rPr>
+          <w:lang w:val="nl-NL"/>
+        </w:rPr>
+        <w:t>Sohail</w:t>
+      </w:r>
+      <w:proofErr w:type="spellEnd"/>
+      <w:r>
+        <w:rPr>
+          <w:lang w:val="nl-NL"/>
+        </w:rPr>
+        <w:t>:</w:t>
+      </w:r>
+      <w:r>
+        <w:rPr>
+          <w:lang w:val="nl-NL"/>
+        </w:rPr>
+        <w:br/>
+      </w:r>
+      <w:proofErr w:type="spellStart"/>
+      <w:r>
+        <w:rPr>
+          <w:lang w:val="nl-NL"/>
+        </w:rPr>
+        <w:t>Weilin</w:t>
+      </w:r>
+      <w:proofErr w:type="spellEnd"/>
+      <w:r>
+        <w:rPr>
+          <w:lang w:val="nl-NL"/>
+        </w:rPr>
+        <w:t xml:space="preserve">: </w:t>
+      </w:r>
+    </w:p>
+    <w:p>
+      <w:pPr>
+        <w:rPr>
+          <w:b/>
+          <w:bCs/>
+          <w:lang w:val="nl-NL"/>
+        </w:rPr>
+      </w:pPr>
+      <w:r>
+        <w:rPr>
+          <w:b/>
+          <w:bCs/>
+          <w:lang w:val="nl-NL"/>
+        </w:rPr>
+        <w:t>Waar ga ik vandaag tegenaan lopen</w:t>
+      </w:r>
+    </w:p>
+    <w:p>
+      <w:pPr>
+        <w:rPr>
+          <w:lang w:val="en-GB"/>
+        </w:rPr>
+      </w:pPr>
+      <w:r>
+        <w:rPr>
+          <w:lang w:val="en-GB"/>
+        </w:rPr>
+        <w:t xml:space="preserve">Ben: </w:t>
+      </w:r>
+      <w:r>
+        <w:rPr>
+          <w:lang w:val="en-GB"/>
+        </w:rPr>
+        <w:br/>
+        <w:t xml:space="preserve">Carlo: </w:t>
+      </w:r>
+      <w:r>
+        <w:rPr>
+          <w:lang w:val="en-GB"/>
+        </w:rPr>
+        <w:br/>
+        <w:t>Evan:</w:t>
+      </w:r>
+      <w:r>
+        <w:rPr>
+          <w:lang w:val="en-GB"/>
+        </w:rPr>
+        <w:br/>
+        <w:t>Nick:</w:t>
+      </w:r>
+      <w:r>
+        <w:rPr>
+          <w:lang w:val="en-GB"/>
+        </w:rPr>
+        <w:br/>
+      </w:r>
+      <w:proofErr w:type="spellStart"/>
+      <w:r>
+        <w:rPr>
+          <w:lang w:val="en-GB"/>
+        </w:rPr>
+        <w:t>Sohail</w:t>
+      </w:r>
+      <w:proofErr w:type="spellEnd"/>
+      <w:r>
+        <w:rPr>
+          <w:lang w:val="en-GB"/>
+        </w:rPr>
+        <w:t>:</w:t>
+      </w:r>
+      <w:r>
+        <w:rPr>
+          <w:lang w:val="en-GB"/>
+        </w:rPr>
+        <w:br/>
+      </w:r>
+      <w:proofErr w:type="spellStart"/>
+      <w:r>
+        <w:rPr>
+          <w:lang w:val="en-GB"/>
+        </w:rPr>
+        <w:t>Weilin</w:t>
+      </w:r>
+      <w:proofErr w:type="spellEnd"/>
+      <w:r>
+        <w:rPr>
+          <w:lang w:val="en-GB"/>
+        </w:rPr>
+        <w:t xml:space="preserve">: </w:t>
+      </w:r>
+    </w:p>
+    <w:p>
+      <w:pPr>
+        <w:pStyle w:val="Kop1"/>
+        <w:rPr>
+          <w:lang w:val="nl-NL"/>
+        </w:rPr>
+      </w:pPr>
+    </w:p>
+    <w:p>
+      <w:pPr>
+        <w:rPr>
+          <w:lang w:val="nl-NL"/>
+        </w:rPr>
+      </w:pPr>
+    </w:p>
+    <w:p>
+      <w:pPr>
+        <w:pStyle w:val="Kop1"/>
+        <w:rPr>
+          <w:lang w:val="nl-NL"/>
+        </w:rPr>
+      </w:pPr>
+      <w:r>
+        <w:rPr>
+          <w:lang w:val="nl-NL"/>
+        </w:rPr>
+        <w:lastRenderedPageBreak/>
+        <w:t>21/1</w:t>
+      </w:r>
+      <w:r>
+        <w:rPr>
+          <w:lang w:val="nl-NL"/>
+        </w:rPr>
         <w:t>2/1</w:t>
       </w:r>
       <w:r>
@@ -622,6 +1155,52 @@
         <w:rPr>
           <w:lang w:val="nl-NL"/>
         </w:rPr>
+        <w:t xml:space="preserve"> </w:t>
+      </w:r>
+      <w:r>
+        <w:rPr>
+          <w:lang w:val="nl-NL"/>
+        </w:rPr>
+        <w:t xml:space="preserve">Meeting stakeholder </w:t>
+      </w:r>
+      <w:proofErr w:type="spellStart"/>
+      <w:r>
+        <w:rPr>
+          <w:lang w:val="nl-NL"/>
+        </w:rPr>
+        <w:t>notules</w:t>
+      </w:r>
+      <w:proofErr w:type="spellEnd"/>
+      <w:r>
+        <w:rPr>
+          <w:lang w:val="nl-NL"/>
+        </w:rPr>
+        <w:t>.</w:t>
+      </w:r>
+      <w:r>
+        <w:rPr>
+          <w:lang w:val="nl-NL"/>
+        </w:rPr>
+        <w:t xml:space="preserve"> Verder gegaan met alert op de site. </w:t>
+      </w:r>
+      <w:proofErr w:type="spellStart"/>
+      <w:r>
+        <w:rPr>
+          <w:lang w:val="nl-NL"/>
+        </w:rPr>
+        <w:t>Weilin</w:t>
+      </w:r>
+      <w:proofErr w:type="spellEnd"/>
+      <w:r>
+        <w:rPr>
+          <w:lang w:val="nl-NL"/>
+        </w:rPr>
+        <w:t xml:space="preserve"> geholpen.</w:t>
+      </w:r>
+      <w:r>
+        <w:rPr>
+          <w:lang w:val="nl-NL"/>
+        </w:rPr>
         <w:br/>
       </w:r>
       <w:r>
@@ -640,6 +1219,26 @@
         <w:rPr>
           <w:lang w:val="nl-NL"/>
         </w:rPr>
+        <w:t xml:space="preserve">Bezig geweest met formulier van </w:t>
+      </w:r>
+      <w:proofErr w:type="spellStart"/>
+      <w:r>
+        <w:rPr>
+          <w:lang w:val="nl-NL"/>
+        </w:rPr>
+        <w:t>inserten</w:t>
+      </w:r>
+      <w:proofErr w:type="spellEnd"/>
+      <w:r>
+        <w:rPr>
+          <w:lang w:val="nl-NL"/>
+        </w:rPr>
+        <w:t xml:space="preserve"> in database.</w:t>
+      </w:r>
+      <w:r>
+        <w:rPr>
+          <w:lang w:val="nl-NL"/>
+        </w:rPr>
         <w:br/>
       </w:r>
       <w:r>
@@ -652,6 +1251,12 @@
         <w:rPr>
           <w:lang w:val="nl-NL"/>
         </w:rPr>
+        <w:t xml:space="preserve"> Geprobeerd verder te gaan met SSL. Business verder afgemaakt.</w:t>
+      </w:r>
+      <w:r>
+        <w:rPr>
+          <w:lang w:val="nl-NL"/>
+        </w:rPr>
         <w:br/>
         <w:t>Nick:</w:t>
       </w:r>
@@ -659,6 +1264,40 @@
         <w:rPr>
           <w:lang w:val="nl-NL"/>
         </w:rPr>
+        <w:t xml:space="preserve"> Meeting stakeholder. SSL script </w:t>
+      </w:r>
+      <w:proofErr w:type="spellStart"/>
+      <w:r>
+        <w:rPr>
+          <w:lang w:val="nl-NL"/>
+        </w:rPr>
+        <w:t>gefixt</w:t>
+      </w:r>
+      <w:proofErr w:type="spellEnd"/>
+      <w:r>
+        <w:rPr>
+          <w:lang w:val="nl-NL"/>
+        </w:rPr>
+        <w:t xml:space="preserve"> op Ubuntu server. Evan, Ben, </w:t>
+      </w:r>
+      <w:proofErr w:type="spellStart"/>
+      <w:r>
+        <w:rPr>
+          <w:lang w:val="nl-NL"/>
+        </w:rPr>
+        <w:t>Weilin</w:t>
+      </w:r>
+      <w:proofErr w:type="spellEnd"/>
+      <w:r>
+        <w:rPr>
+          <w:lang w:val="nl-NL"/>
+        </w:rPr>
+        <w:t xml:space="preserve"> en Carlo geholpen.</w:t>
+      </w:r>
+      <w:r>
+        <w:rPr>
+          <w:lang w:val="nl-NL"/>
+        </w:rPr>
         <w:br/>
       </w:r>
       <w:proofErr w:type="spellStart"/>
@@ -679,6 +1318,40 @@
         <w:rPr>
           <w:lang w:val="nl-NL"/>
         </w:rPr>
+        <w:t xml:space="preserve"> Alle feedback bijgewerkt. Exploitatieoverzicht bijgewerkt. Total </w:t>
+      </w:r>
+      <w:proofErr w:type="spellStart"/>
+      <w:r>
+        <w:rPr>
+          <w:lang w:val="nl-NL"/>
+        </w:rPr>
+        <w:t>cost</w:t>
+      </w:r>
+      <w:proofErr w:type="spellEnd"/>
+      <w:r>
+        <w:rPr>
+          <w:lang w:val="nl-NL"/>
+        </w:rPr>
+        <w:t xml:space="preserve"> of </w:t>
+      </w:r>
+      <w:proofErr w:type="spellStart"/>
+      <w:r>
+        <w:rPr>
+          <w:lang w:val="nl-NL"/>
+        </w:rPr>
+        <w:t>ownership</w:t>
+      </w:r>
+      <w:proofErr w:type="spellEnd"/>
+      <w:r>
+        <w:rPr>
+          <w:lang w:val="nl-NL"/>
+        </w:rPr>
+        <w:t xml:space="preserve"> en BMC.</w:t>
+      </w:r>
+      <w:r>
+        <w:rPr>
+          <w:lang w:val="nl-NL"/>
+        </w:rPr>
         <w:br/>
       </w:r>
       <w:proofErr w:type="spellStart"/>
@@ -695,6 +1368,46 @@
         </w:rPr>
         <w:t xml:space="preserve">: </w:t>
       </w:r>
+      <w:r>
+        <w:rPr>
+          <w:lang w:val="nl-NL"/>
+        </w:rPr>
+        <w:t xml:space="preserve">Alert </w:t>
+      </w:r>
+      <w:proofErr w:type="spellStart"/>
+      <w:r>
+        <w:rPr>
+          <w:lang w:val="nl-NL"/>
+        </w:rPr>
+        <w:t>updater</w:t>
+      </w:r>
+      <w:proofErr w:type="spellEnd"/>
+      <w:r>
+        <w:rPr>
+          <w:lang w:val="nl-NL"/>
+        </w:rPr>
+        <w:t xml:space="preserve"> </w:t>
+      </w:r>
+      <w:proofErr w:type="spellStart"/>
+      <w:r>
+        <w:rPr>
+          <w:lang w:val="nl-NL"/>
+        </w:rPr>
+        <w:t>gefixt</w:t>
+      </w:r>
+      <w:proofErr w:type="spellEnd"/>
+      <w:r>
+        <w:rPr>
+          <w:lang w:val="nl-NL"/>
+        </w:rPr>
+        <w:t xml:space="preserve"> met hulp van Ben. Meeting stakeholder. Console log voor alerts.</w:t>
+      </w:r>
+      <w:r>
+        <w:rPr>
+          <w:lang w:val="nl-NL"/>
+        </w:rPr>
+        <w:t xml:space="preserve"> Vooronderzoek voor aanpak trein op traject.</w:t>
+      </w:r>
     </w:p>
     <w:p>
       <w:pPr>
@@ -743,18 +1456,60 @@
         <w:rPr>
           <w:lang w:val="en-GB"/>
         </w:rPr>
-        <w:br/>
-      </w:r>
+        <w:t xml:space="preserve"> </w:t>
+      </w:r>
+      <w:proofErr w:type="spellStart"/>
       <w:r>
         <w:rPr>
           <w:lang w:val="en-GB"/>
         </w:rPr>
+        <w:t>concentratie</w:t>
+      </w:r>
+      <w:proofErr w:type="spellEnd"/>
+      <w:r>
+        <w:rPr>
+          <w:lang w:val="en-GB"/>
+        </w:rPr>
+        <w:t xml:space="preserve"> </w:t>
+      </w:r>
+      <w:proofErr w:type="spellStart"/>
+      <w:r>
+        <w:rPr>
+          <w:lang w:val="en-GB"/>
+        </w:rPr>
+        <w:t>problemen</w:t>
+      </w:r>
+      <w:proofErr w:type="spellEnd"/>
+      <w:r>
+        <w:rPr>
+          <w:lang w:val="en-GB"/>
+        </w:rPr>
+        <w:t xml:space="preserve">. </w:t>
+      </w:r>
+      <w:r>
+        <w:rPr>
+          <w:lang w:val="en-GB"/>
+        </w:rPr>
+        <w:br/>
+      </w:r>
+      <w:r>
+        <w:rPr>
+          <w:lang w:val="en-GB"/>
+        </w:rPr>
         <w:t xml:space="preserve">Carlo: </w:t>
       </w:r>
+      <w:proofErr w:type="spellStart"/>
       <w:r>
         <w:rPr>
           <w:lang w:val="en-GB"/>
         </w:rPr>
+        <w:t>Alles</w:t>
+      </w:r>
+      <w:proofErr w:type="spellEnd"/>
+      <w:r>
+        <w:rPr>
+          <w:lang w:val="en-GB"/>
+        </w:rPr>
         <w:br/>
         <w:t xml:space="preserve">Evan: </w:t>
       </w:r>
@@ -762,20 +1517,54 @@
         <w:rPr>
           <w:lang w:val="en-GB"/>
         </w:rPr>
+        <w:t>SSL</w:t>
+      </w:r>
+      <w:r>
+        <w:rPr>
+          <w:lang w:val="en-GB"/>
+        </w:rPr>
         <w:br/>
         <w:t xml:space="preserve">Nick: </w:t>
       </w:r>
+      <w:proofErr w:type="spellStart"/>
       <w:r>
         <w:rPr>
           <w:lang w:val="en-GB"/>
         </w:rPr>
-        <w:br/>
-      </w:r>
-      <w:proofErr w:type="spellStart"/>
+        <w:t>Veel</w:t>
+      </w:r>
+      <w:proofErr w:type="spellEnd"/>
       <w:r>
         <w:rPr>
           <w:lang w:val="en-GB"/>
         </w:rPr>
+        <w:t xml:space="preserve"> </w:t>
+      </w:r>
+      <w:proofErr w:type="spellStart"/>
+      <w:r>
+        <w:rPr>
+          <w:lang w:val="en-GB"/>
+        </w:rPr>
+        <w:t>vragen</w:t>
+      </w:r>
+      <w:proofErr w:type="spellEnd"/>
+      <w:r>
+        <w:rPr>
+          <w:lang w:val="en-GB"/>
+        </w:rPr>
+        <w:t>.</w:t>
+      </w:r>
+      <w:r>
+        <w:rPr>
+          <w:lang w:val="en-GB"/>
+        </w:rPr>
+        <w:br/>
+      </w:r>
+      <w:proofErr w:type="spellStart"/>
+      <w:r>
+        <w:rPr>
+          <w:lang w:val="en-GB"/>
+        </w:rPr>
         <w:t>Sohail</w:t>
       </w:r>
       <w:proofErr w:type="spellEnd"/>
@@ -789,13 +1578,19 @@
         <w:rPr>
           <w:lang w:val="en-GB"/>
         </w:rPr>
-        <w:br/>
-      </w:r>
-      <w:proofErr w:type="spellStart"/>
+        <w:t>-</w:t>
+      </w:r>
       <w:r>
         <w:rPr>
           <w:lang w:val="en-GB"/>
         </w:rPr>
+        <w:br/>
+      </w:r>
+      <w:proofErr w:type="spellStart"/>
+      <w:r>
+        <w:rPr>
+          <w:lang w:val="en-GB"/>
+        </w:rPr>
         <w:t>Weilin</w:t>
       </w:r>
       <w:proofErr w:type="spellEnd"/>
@@ -804,6 +1599,26 @@
           <w:lang w:val="en-GB"/>
         </w:rPr>
         <w:t xml:space="preserve">: </w:t>
+      </w:r>
+      <w:r>
+        <w:rPr>
+          <w:lang w:val="en-GB"/>
+        </w:rPr>
+        <w:t xml:space="preserve">Alert updater </w:t>
+      </w:r>
+      <w:proofErr w:type="spellStart"/>
+      <w:r>
+        <w:rPr>
+          <w:lang w:val="en-GB"/>
+        </w:rPr>
+        <w:t>debuggen</w:t>
+      </w:r>
+      <w:proofErr w:type="spellEnd"/>
+      <w:r>
+        <w:rPr>
+          <w:lang w:val="en-GB"/>
+        </w:rPr>
+        <w:t>. API.</w:t>
       </w:r>
     </w:p>
     <w:p>
@@ -15798,6 +16613,10 @@
     </w:sectPr>
   </w:body>
 </w:document>
+</file>
+
+<file path=word/numbering.xml><?xml version="1.0" encoding="utf-8"?>
+<w:numbering xmlns:wpc="http://schemas.microsoft.com/office/word/2010/wordprocessingCanvas" xmlns:cx="http://schemas.microsoft.com/office/drawing/2014/chartex" xmlns:cx1="http://schemas.microsoft.com/office/drawing/2015/9/8/chartex" xmlns:cx2="http://schemas.microsoft.com/office/drawing/2015/10/21/chartex" xmlns:cx3="http://schemas.microsoft.com/office/drawing/2016/5/9/chartex" xmlns:cx4="http://schemas.microsoft.com/office/drawing/2016/5/10/chartex" xmlns:cx5="http://schemas.microsoft.com/office/drawing/2016/5/11/chartex" xmlns:cx6="http://schemas.microsoft.com/office/drawing/2016/5/12/chartex" xmlns:cx7="http://schemas.microsoft.com/office/drawing/2016/5/13/chartex" xmlns:cx8="http://schemas.microsoft.com/office/drawing/2016/5/14/chartex" xmlns:mc="http://schemas.openxmlformats.org/markup-compatibility/2006" xmlns:aink="http://schemas.microsoft.com/office/drawing/2016/ink" xmlns:am3d="http://schemas.microsoft.com/office/drawing/2017/model3d" xmlns:o="urn:schemas-microsoft-com:office:office" xmlns:r="http://schemas.openxmlformats.org/officeDocument/2006/relationships" xmlns:m="http://schemas.openxmlformats.org/officeDocument/2006/math" xmlns:v="urn:schemas-microsoft-com:vml" xmlns:wp14="http://schemas.microsoft.com/office/word/2010/wordprocessingDrawing" xmlns:wp="http://schemas.openxmlformats.org/drawingml/2006/wordprocessingDrawing" xmlns:w10="urn:schemas-microsoft-com:office:word" xmlns:w="http://schemas.openxmlformats.org/wordprocessingml/2006/main" xmlns:w14="http://schemas.microsoft.com/office/word/2010/wordml" xmlns:w15="http://schemas.microsoft.com/office/word/2012/wordml" xmlns:w16cex="http://schemas.microsoft.com/office/word/2018/wordml/cex" xmlns:w16cid="http://schemas.microsoft.com/office/word/2016/wordml/cid" xmlns:w16="http://schemas.microsoft.com/office/word/2018/wordml" xmlns:w16sdtdh="http://schemas.microsoft.com/office/word/2020/wordml/sdtdatahash" xmlns:w16se="http://schemas.microsoft.com/office/word/2015/wordml/symex" xmlns:wpg="http://schemas.microsoft.com/office/word/2010/wordprocessingGroup" xmlns:wpi="http://schemas.microsoft.com/office/word/2010/wordprocessingInk" xmlns:wne="http://schemas.microsoft.com/office/word/2006/wordml" xmlns:wps="http://schemas.microsoft.com/office/word/2010/wordprocessingShape" mc:Ignorable="w14 w15 w16se w16cid w16 w16cex w16sdtdh wp14"/>
 </file>
 
 <file path=word/styles.xml><?xml version="1.0" encoding="utf-8"?>

</xml_diff>

<commit_message>
Update Notulen Daily Standup.docx
</commit_message>
<xml_diff>
--- a/Notulen Daily Standup.docx
+++ b/Notulen Daily Standup.docx
@@ -16,10 +16,7 @@
         <w:t>/1</w:t>
       </w:r>
       <w:r>
-        <w:t>/1</w:t>
-      </w:r>
-      <w:r>
-        <w:t>4</w:t>
+        <w:t>/14</w:t>
       </w:r>
     </w:p>
     <w:p/>
@@ -99,8 +96,6 @@
       </w:r>
       <w:r>
         <w:br/>
-      </w:r>
-      <w:r>
         <w:t xml:space="preserve">Carlo: </w:t>
       </w:r>
       <w:r>
@@ -108,8 +103,6 @@
       </w:r>
       <w:r>
         <w:br/>
-      </w:r>
-      <w:r>
         <w:t xml:space="preserve">Evan: </w:t>
       </w:r>
       <w:r>
@@ -172,15 +165,7 @@
         <w:t xml:space="preserve">: </w:t>
       </w:r>
       <w:r>
-        <w:t xml:space="preserve">GUI netter maken en verslag invullen </w:t>
-      </w:r>
-      <w:proofErr w:type="spellStart"/>
-      <w:r>
-        <w:t>voorbeireiden</w:t>
-      </w:r>
-      <w:proofErr w:type="spellEnd"/>
-      <w:r>
-        <w:t xml:space="preserve"> van sprint. </w:t>
+        <w:t>GUI netter maken en verslag invullen voorbeireiden van sprint</w:t>
       </w:r>
     </w:p>
     <w:p>
@@ -203,18 +188,30 @@
         <w:t xml:space="preserve">Ben: </w:t>
       </w:r>
       <w:r>
+        <w:t>Nee</w:t>
+      </w:r>
+      <w:r>
         <w:br/>
         <w:t xml:space="preserve">Carlo: </w:t>
       </w:r>
       <w:r>
+        <w:t>Nee</w:t>
+      </w:r>
+      <w:r>
         <w:br/>
         <w:t xml:space="preserve">Evan: </w:t>
       </w:r>
       <w:r>
+        <w:t>Nee</w:t>
+      </w:r>
+      <w:r>
         <w:br/>
         <w:t xml:space="preserve">Nick: </w:t>
       </w:r>
       <w:r>
+        <w:t>Nee</w:t>
+      </w:r>
+      <w:r>
         <w:br/>
       </w:r>
       <w:proofErr w:type="spellStart"/>
@@ -226,6 +223,9 @@
         <w:t xml:space="preserve">: </w:t>
       </w:r>
       <w:r>
+        <w:t xml:space="preserve">Nee </w:t>
+      </w:r>
+      <w:r>
         <w:br/>
       </w:r>
       <w:proofErr w:type="spellStart"/>
@@ -236,12 +236,21 @@
       <w:r>
         <w:t xml:space="preserve">: </w:t>
       </w:r>
+      <w:r>
+        <w:t>Nee</w:t>
+      </w:r>
     </w:p>
     <w:p>
       <w:pPr>
         <w:pStyle w:val="Kop2"/>
-      </w:pPr>
-      <w:r>
+        <w:rPr>
+          <w:lang w:val="en-US"/>
+        </w:rPr>
+      </w:pPr>
+      <w:r>
+        <w:rPr>
+          <w:lang w:val="en-US"/>
+        </w:rPr>
         <w:t>Stand-down</w:t>
       </w:r>
     </w:p>
@@ -348,47 +357,85 @@
       </w:r>
     </w:p>
     <w:p>
-      <w:r>
+      <w:pPr>
+        <w:rPr>
+          <w:lang w:val="en-US"/>
+        </w:rPr>
+      </w:pPr>
+      <w:r>
+        <w:rPr>
+          <w:lang w:val="en-US"/>
+        </w:rPr>
         <w:t xml:space="preserve">Ben: </w:t>
       </w:r>
       <w:r>
+        <w:rPr>
+          <w:lang w:val="en-US"/>
+        </w:rPr>
         <w:br/>
         <w:t xml:space="preserve">Carlo: </w:t>
       </w:r>
       <w:r>
+        <w:rPr>
+          <w:lang w:val="en-US"/>
+        </w:rPr>
         <w:br/>
         <w:t xml:space="preserve">Evan: </w:t>
       </w:r>
       <w:r>
+        <w:rPr>
+          <w:lang w:val="en-US"/>
+        </w:rPr>
         <w:br/>
         <w:t xml:space="preserve">Nick: </w:t>
       </w:r>
       <w:r>
-        <w:br/>
-      </w:r>
-      <w:proofErr w:type="spellStart"/>
-      <w:r>
+        <w:rPr>
+          <w:lang w:val="en-US"/>
+        </w:rPr>
+        <w:br/>
+      </w:r>
+      <w:proofErr w:type="spellStart"/>
+      <w:r>
+        <w:rPr>
+          <w:lang w:val="en-US"/>
+        </w:rPr>
         <w:t>Sohail</w:t>
       </w:r>
       <w:proofErr w:type="spellEnd"/>
       <w:r>
-        <w:t xml:space="preserve">: </w:t>
-      </w:r>
-      <w:r>
-        <w:br/>
-      </w:r>
-      <w:proofErr w:type="spellStart"/>
-      <w:r>
+        <w:rPr>
+          <w:lang w:val="en-US"/>
+        </w:rPr>
+        <w:t xml:space="preserve">: </w:t>
+      </w:r>
+      <w:r>
+        <w:rPr>
+          <w:lang w:val="en-US"/>
+        </w:rPr>
+        <w:br/>
+      </w:r>
+      <w:proofErr w:type="spellStart"/>
+      <w:r>
+        <w:rPr>
+          <w:lang w:val="en-US"/>
+        </w:rPr>
         <w:t>Weilin</w:t>
       </w:r>
       <w:proofErr w:type="spellEnd"/>
       <w:r>
+        <w:rPr>
+          <w:lang w:val="en-US"/>
+        </w:rPr>
         <w:t xml:space="preserve">: </w:t>
       </w:r>
     </w:p>
     <w:p>
       <w:pPr>
         <w:pStyle w:val="Kop1"/>
+        <w:rPr>
+          <w:lang w:val="en-US"/>
+        </w:rPr>
       </w:pPr>
     </w:p>
     <w:p>
@@ -398,36 +445,49 @@
           <w:color w:val="2F5496" w:themeColor="accent1" w:themeShade="BF"/>
           <w:sz w:val="32"/>
           <w:szCs w:val="32"/>
-        </w:rPr>
-      </w:pPr>
-      <w:r>
+          <w:lang w:val="en-US"/>
+        </w:rPr>
+      </w:pPr>
+      <w:r>
+        <w:rPr>
+          <w:lang w:val="en-US"/>
+        </w:rPr>
         <w:br w:type="page"/>
       </w:r>
     </w:p>
     <w:p>
       <w:pPr>
         <w:pStyle w:val="Kop1"/>
-      </w:pPr>
-      <w:r>
+        <w:rPr>
+          <w:lang w:val="en-US"/>
+        </w:rPr>
+      </w:pPr>
+      <w:r>
+        <w:rPr>
+          <w:lang w:val="en-US"/>
+        </w:rPr>
         <w:lastRenderedPageBreak/>
-        <w:t>2</w:t>
-      </w:r>
-      <w:r>
-        <w:t>2</w:t>
-      </w:r>
-      <w:r>
-        <w:t>/1</w:t>
-      </w:r>
-      <w:r>
-        <w:t>/13</w:t>
-      </w:r>
-    </w:p>
-    <w:p/>
+        <w:t>22/1/13</w:t>
+      </w:r>
+    </w:p>
+    <w:p>
+      <w:pPr>
+        <w:rPr>
+          <w:lang w:val="en-US"/>
+        </w:rPr>
+      </w:pPr>
+    </w:p>
     <w:p>
       <w:pPr>
         <w:pStyle w:val="Kop2"/>
-      </w:pPr>
-      <w:r>
+        <w:rPr>
+          <w:lang w:val="en-US"/>
+        </w:rPr>
+      </w:pPr>
+      <w:r>
+        <w:rPr>
+          <w:lang w:val="en-US"/>
+        </w:rPr>
         <w:t>Stand-up</w:t>
       </w:r>
     </w:p>

</xml_diff>